<commit_message>
Kira's proofread edits 3rd person
</commit_message>
<xml_diff>
--- a/RFID Attendance Tracking Paper.docx
+++ b/RFID Attendance Tracking Paper.docx
@@ -1,6 +1,6 @@
 
 <file path=word/document.xml><?xml version="1.0" encoding="utf-8"?>
-<w:document xmlns:wpc="http://schemas.microsoft.com/office/word/2010/wordprocessingCanvas" xmlns:cx="http://schemas.microsoft.com/office/drawing/2014/chartex" xmlns:cx1="http://schemas.microsoft.com/office/drawing/2015/9/8/chartex" xmlns:mc="http://schemas.openxmlformats.org/markup-compatibility/2006" xmlns:o="urn:schemas-microsoft-com:office:office" xmlns:r="http://schemas.openxmlformats.org/officeDocument/2006/relationships" xmlns:m="http://schemas.openxmlformats.org/officeDocument/2006/math" xmlns:v="urn:schemas-microsoft-com:vml" xmlns:wp14="http://schemas.microsoft.com/office/word/2010/wordprocessingDrawing" xmlns:wp="http://schemas.openxmlformats.org/drawingml/2006/wordprocessingDrawing" xmlns:w10="urn:schemas-microsoft-com:office:word" xmlns:w="http://schemas.openxmlformats.org/wordprocessingml/2006/main" xmlns:w14="http://schemas.microsoft.com/office/word/2010/wordml" xmlns:w15="http://schemas.microsoft.com/office/word/2012/wordml" xmlns:w16se="http://schemas.microsoft.com/office/word/2015/wordml/symex" xmlns:wpg="http://schemas.microsoft.com/office/word/2010/wordprocessingGroup" xmlns:wpi="http://schemas.microsoft.com/office/word/2010/wordprocessingInk" xmlns:wne="http://schemas.microsoft.com/office/word/2006/wordml" xmlns:wps="http://schemas.microsoft.com/office/word/2010/wordprocessingShape" mc:Ignorable="w14 w15 w16se wp14">
+<w:document xmlns:wpc="http://schemas.microsoft.com/office/word/2010/wordprocessingCanvas" xmlns:mo="http://schemas.microsoft.com/office/mac/office/2008/main" xmlns:mc="http://schemas.openxmlformats.org/markup-compatibility/2006" xmlns:mv="urn:schemas-microsoft-com:mac:vml" xmlns:o="urn:schemas-microsoft-com:office:office" xmlns:r="http://schemas.openxmlformats.org/officeDocument/2006/relationships" xmlns:m="http://schemas.openxmlformats.org/officeDocument/2006/math" xmlns:v="urn:schemas-microsoft-com:vml" xmlns:wp14="http://schemas.microsoft.com/office/word/2010/wordprocessingDrawing" xmlns:wp="http://schemas.openxmlformats.org/drawingml/2006/wordprocessingDrawing" xmlns:w10="urn:schemas-microsoft-com:office:word" xmlns:w="http://schemas.openxmlformats.org/wordprocessingml/2006/main" xmlns:w14="http://schemas.microsoft.com/office/word/2010/wordml" xmlns:w15="http://schemas.microsoft.com/office/word/2012/wordml" xmlns:wpg="http://schemas.microsoft.com/office/word/2010/wordprocessingGroup" xmlns:wpi="http://schemas.microsoft.com/office/word/2010/wordprocessingInk" xmlns:wne="http://schemas.microsoft.com/office/word/2006/wordml" xmlns:wps="http://schemas.microsoft.com/office/word/2010/wordprocessingShape" mc:Ignorable="w14 w15 wp14">
   <w:body>
     <w:p>
       <w:pPr>
@@ -18,45 +18,6 @@
     </w:p>
     <w:p>
       <w:pPr>
-        <w:rPr>
-          <w:rFonts w:ascii="Times New Roman" w:hAnsi="Times New Roman" w:cs="Times New Roman"/>
-        </w:rPr>
-      </w:pPr>
-      <w:r>
-        <w:rPr>
-          <w:rFonts w:ascii="Times New Roman" w:hAnsi="Times New Roman" w:cs="Times New Roman"/>
-        </w:rPr>
-        <w:t xml:space="preserve">I want to develop an easier way for teachers to track attendance instead of wasting valuable time doing a roll call. This project uses RFID tags </w:t>
-      </w:r>
-      <w:r>
-        <w:rPr>
-          <w:rFonts w:ascii="Times New Roman" w:hAnsi="Times New Roman" w:cs="Times New Roman"/>
-        </w:rPr>
-        <w:t xml:space="preserve">assigned </w:t>
-      </w:r>
-      <w:r>
-        <w:rPr>
-          <w:rFonts w:ascii="Times New Roman" w:hAnsi="Times New Roman" w:cs="Times New Roman"/>
-        </w:rPr>
-        <w:t xml:space="preserve">to students that check in each time they come to class. The teacher would then have access to this information via an Android application for phone or tablet. This paper walks through the waterfall process (Concept, Requirements, Design, Implementation, Testing, and Maintenance) of </w:t>
-      </w:r>
-      <w:r>
-        <w:rPr>
-          <w:rFonts w:ascii="Times New Roman" w:hAnsi="Times New Roman" w:cs="Times New Roman"/>
-        </w:rPr>
-        <w:t>the prototype system developed</w:t>
-      </w:r>
-      <w:r>
-        <w:rPr>
-          <w:rFonts w:ascii="Times New Roman" w:hAnsi="Times New Roman" w:cs="Times New Roman"/>
-        </w:rPr>
-        <w:t xml:space="preserve"> with a conclusion and recommended improvements at the end.</w:t>
-      </w:r>
-    </w:p>
-    <w:p>
-      <w:pPr>
-        <w:pStyle w:val="Heading1"/>
-        <w:spacing w:after="0"/>
         <w:rPr>
           <w:rFonts w:ascii="Times New Roman" w:hAnsi="Times New Roman" w:cs="Times New Roman"/>
         </w:rPr>
@@ -68,6 +29,276 @@
           <w:docGrid w:linePitch="360"/>
         </w:sectPr>
       </w:pPr>
+      <w:r>
+        <w:rPr>
+          <w:rFonts w:ascii="Times New Roman" w:hAnsi="Times New Roman" w:cs="Times New Roman"/>
+          <w:strike/>
+        </w:rPr>
+        <w:t>I want to develop an easier way for teachers to track attendance instead of wasting valuable time doing a roll call.</w:t>
+      </w:r>
+      <w:r>
+        <w:rPr>
+          <w:rFonts w:ascii="Times New Roman" w:hAnsi="Times New Roman" w:cs="Times New Roman"/>
+        </w:rPr>
+        <w:t xml:space="preserve"> </w:t>
+      </w:r>
+      <w:r>
+        <w:rPr>
+          <w:rFonts w:ascii="Times New Roman" w:hAnsi="Times New Roman" w:cs="Times New Roman"/>
+          <w:color w:val="FF0000"/>
+        </w:rPr>
+        <w:t>(Insert some kind of sentence here introducing the pr</w:t>
+      </w:r>
+      <w:r>
+        <w:rPr>
+          <w:rFonts w:ascii="Times New Roman" w:hAnsi="Times New Roman" w:cs="Times New Roman"/>
+          <w:color w:val="FF0000"/>
+        </w:rPr>
+        <w:t>oje</w:t>
+      </w:r>
+      <w:r>
+        <w:rPr>
+          <w:rFonts w:ascii="Times New Roman" w:hAnsi="Times New Roman" w:cs="Times New Roman"/>
+          <w:color w:val="FF0000"/>
+        </w:rPr>
+        <w:t xml:space="preserve">ct but without using first person: The </w:t>
+      </w:r>
+      <w:r>
+        <w:rPr>
+          <w:rFonts w:ascii="Times New Roman" w:hAnsi="Times New Roman" w:cs="Times New Roman"/>
+          <w:color w:val="FF0000"/>
+        </w:rPr>
+        <w:t>purpose of the RIFD attendance tracker is to allow</w:t>
+      </w:r>
+      <w:r>
+        <w:rPr>
+          <w:rFonts w:ascii="Times New Roman" w:hAnsi="Times New Roman" w:cs="Times New Roman"/>
+          <w:color w:val="FF0000"/>
+        </w:rPr>
+        <w:t xml:space="preserve"> teachers to track student’s attendance without wasting valuable time taking roll</w:t>
+      </w:r>
+      <w:r>
+        <w:rPr>
+          <w:rFonts w:ascii="Times New Roman" w:hAnsi="Times New Roman" w:cs="Times New Roman"/>
+          <w:color w:val="FF0000"/>
+        </w:rPr>
+        <w:t xml:space="preserve">. </w:t>
+      </w:r>
+      <w:r>
+        <w:rPr>
+          <w:rFonts w:ascii="Times New Roman" w:hAnsi="Times New Roman" w:cs="Times New Roman"/>
+        </w:rPr>
+        <w:t>This is achieved through the use of</w:t>
+      </w:r>
+      <w:r>
+        <w:rPr>
+          <w:rFonts w:ascii="Times New Roman" w:hAnsi="Times New Roman" w:cs="Times New Roman"/>
+        </w:rPr>
+        <w:t xml:space="preserve"> RFID tags </w:t>
+      </w:r>
+      <w:r>
+        <w:rPr>
+          <w:rFonts w:ascii="Times New Roman" w:hAnsi="Times New Roman" w:cs="Times New Roman"/>
+        </w:rPr>
+        <w:t xml:space="preserve">assigned </w:t>
+      </w:r>
+      <w:r>
+        <w:rPr>
+          <w:rFonts w:ascii="Times New Roman" w:hAnsi="Times New Roman" w:cs="Times New Roman"/>
+        </w:rPr>
+        <w:t xml:space="preserve">to </w:t>
+      </w:r>
+      <w:r>
+        <w:rPr>
+          <w:rFonts w:ascii="Times New Roman" w:hAnsi="Times New Roman" w:cs="Times New Roman"/>
+          <w:color w:val="FF0000"/>
+        </w:rPr>
+        <w:t xml:space="preserve">each </w:t>
+      </w:r>
+      <w:r>
+        <w:rPr>
+          <w:rFonts w:ascii="Times New Roman" w:hAnsi="Times New Roman" w:cs="Times New Roman"/>
+        </w:rPr>
+        <w:t>student</w:t>
+      </w:r>
+      <w:r>
+        <w:rPr>
+          <w:rFonts w:ascii="Times New Roman" w:hAnsi="Times New Roman" w:cs="Times New Roman"/>
+          <w:strike/>
+        </w:rPr>
+        <w:t>s</w:t>
+      </w:r>
+      <w:r>
+        <w:rPr>
+          <w:rFonts w:ascii="Times New Roman" w:hAnsi="Times New Roman" w:cs="Times New Roman"/>
+        </w:rPr>
+        <w:t xml:space="preserve"> that </w:t>
+      </w:r>
+      <w:r>
+        <w:rPr>
+          <w:rFonts w:ascii="Times New Roman" w:hAnsi="Times New Roman" w:cs="Times New Roman"/>
+          <w:color w:val="FF0000"/>
+        </w:rPr>
+        <w:t xml:space="preserve">allows the student to </w:t>
+      </w:r>
+      <w:r>
+        <w:rPr>
+          <w:rFonts w:ascii="Times New Roman" w:hAnsi="Times New Roman" w:cs="Times New Roman"/>
+        </w:rPr>
+        <w:t xml:space="preserve">check in </w:t>
+      </w:r>
+      <w:r>
+        <w:rPr>
+          <w:rFonts w:ascii="Times New Roman" w:hAnsi="Times New Roman" w:cs="Times New Roman"/>
+          <w:strike/>
+        </w:rPr>
+        <w:t>each time they come to class</w:t>
+      </w:r>
+      <w:r>
+        <w:rPr>
+          <w:rFonts w:ascii="Times New Roman" w:hAnsi="Times New Roman" w:cs="Times New Roman"/>
+          <w:strike/>
+        </w:rPr>
+        <w:t xml:space="preserve"> </w:t>
+      </w:r>
+      <w:r>
+        <w:rPr>
+          <w:rFonts w:ascii="Times New Roman" w:hAnsi="Times New Roman" w:cs="Times New Roman"/>
+          <w:color w:val="FF0000"/>
+        </w:rPr>
+        <w:t>at the beginning of each class.</w:t>
+      </w:r>
+      <w:r>
+        <w:rPr>
+          <w:rFonts w:ascii="Times New Roman" w:hAnsi="Times New Roman" w:cs="Times New Roman"/>
+          <w:color w:val="FF0000"/>
+        </w:rPr>
+        <w:t xml:space="preserve"> </w:t>
+      </w:r>
+      <w:r>
+        <w:rPr>
+          <w:rFonts w:ascii="Times New Roman" w:hAnsi="Times New Roman" w:cs="Times New Roman"/>
+        </w:rPr>
+        <w:t>The</w:t>
+      </w:r>
+      <w:r>
+        <w:rPr>
+          <w:rFonts w:ascii="Times New Roman" w:hAnsi="Times New Roman" w:cs="Times New Roman"/>
+        </w:rPr>
+        <w:t xml:space="preserve"> teacher would </w:t>
+      </w:r>
+      <w:r>
+        <w:rPr>
+          <w:rFonts w:ascii="Times New Roman" w:hAnsi="Times New Roman" w:cs="Times New Roman"/>
+          <w:strike/>
+        </w:rPr>
+        <w:t xml:space="preserve">then </w:t>
+      </w:r>
+      <w:proofErr w:type="gramStart"/>
+      <w:r>
+        <w:rPr>
+          <w:rFonts w:ascii="Times New Roman" w:hAnsi="Times New Roman" w:cs="Times New Roman"/>
+          <w:strike/>
+        </w:rPr>
+        <w:t xml:space="preserve">have </w:t>
+      </w:r>
+      <w:r>
+        <w:rPr>
+          <w:rFonts w:ascii="Times New Roman" w:hAnsi="Times New Roman" w:cs="Times New Roman"/>
+          <w:color w:val="FF0000"/>
+        </w:rPr>
+        <w:t xml:space="preserve"> be</w:t>
+      </w:r>
+      <w:proofErr w:type="gramEnd"/>
+      <w:r>
+        <w:rPr>
+          <w:rFonts w:ascii="Times New Roman" w:hAnsi="Times New Roman" w:cs="Times New Roman"/>
+          <w:color w:val="FF0000"/>
+        </w:rPr>
+        <w:t xml:space="preserve"> provided </w:t>
+      </w:r>
+      <w:r>
+        <w:rPr>
+          <w:rFonts w:ascii="Times New Roman" w:hAnsi="Times New Roman" w:cs="Times New Roman"/>
+        </w:rPr>
+        <w:t xml:space="preserve">access to </w:t>
+      </w:r>
+      <w:r>
+        <w:rPr>
+          <w:rFonts w:ascii="Times New Roman" w:hAnsi="Times New Roman" w:cs="Times New Roman"/>
+          <w:strike/>
+        </w:rPr>
+        <w:t>this</w:t>
+      </w:r>
+      <w:r>
+        <w:rPr>
+          <w:rFonts w:ascii="Times New Roman" w:hAnsi="Times New Roman" w:cs="Times New Roman"/>
+        </w:rPr>
+        <w:t xml:space="preserve"> </w:t>
+      </w:r>
+      <w:r>
+        <w:rPr>
+          <w:rFonts w:ascii="Times New Roman" w:hAnsi="Times New Roman" w:cs="Times New Roman"/>
+          <w:color w:val="FF0000"/>
+        </w:rPr>
+        <w:t>the collected attendance data</w:t>
+      </w:r>
+      <w:r>
+        <w:rPr>
+          <w:rFonts w:ascii="Times New Roman" w:hAnsi="Times New Roman" w:cs="Times New Roman"/>
+        </w:rPr>
+        <w:t xml:space="preserve"> via an Android application for phone or tablet. </w:t>
+      </w:r>
+      <w:r>
+        <w:rPr>
+          <w:rFonts w:ascii="Times New Roman" w:hAnsi="Times New Roman" w:cs="Times New Roman"/>
+          <w:strike/>
+        </w:rPr>
+        <w:t>This paper walks through the waterfall process</w:t>
+      </w:r>
+      <w:r>
+        <w:rPr>
+          <w:rFonts w:ascii="Times New Roman" w:hAnsi="Times New Roman" w:cs="Times New Roman"/>
+        </w:rPr>
+        <w:t xml:space="preserve"> </w:t>
+      </w:r>
+      <w:r>
+        <w:rPr>
+          <w:rFonts w:ascii="Times New Roman" w:hAnsi="Times New Roman" w:cs="Times New Roman"/>
+          <w:color w:val="FF0000"/>
+        </w:rPr>
+        <w:t xml:space="preserve">The following is a step by step walk through of the waterfall process </w:t>
+      </w:r>
+      <w:r>
+        <w:rPr>
+          <w:rFonts w:ascii="Times New Roman" w:hAnsi="Times New Roman" w:cs="Times New Roman"/>
+        </w:rPr>
+        <w:t xml:space="preserve">(Concept, Requirements, Design, Implementation, Testing, and Maintenance) of </w:t>
+      </w:r>
+      <w:r>
+        <w:rPr>
+          <w:rFonts w:ascii="Times New Roman" w:hAnsi="Times New Roman" w:cs="Times New Roman"/>
+        </w:rPr>
+        <w:t>the prototype system developed</w:t>
+      </w:r>
+      <w:r>
+        <w:rPr>
+          <w:rFonts w:ascii="Times New Roman" w:hAnsi="Times New Roman" w:cs="Times New Roman"/>
+        </w:rPr>
+        <w:t xml:space="preserve"> with a conclusion and recommended improvements at the end.</w:t>
+      </w:r>
+      <w:r>
+        <w:rPr>
+          <w:rFonts w:ascii="Times New Roman" w:hAnsi="Times New Roman" w:cs="Times New Roman"/>
+        </w:rPr>
+        <w:t xml:space="preserve"> </w:t>
+      </w:r>
+      <w:r>
+        <w:rPr>
+          <w:rFonts w:ascii="Times New Roman" w:hAnsi="Times New Roman" w:cs="Times New Roman"/>
+        </w:rPr>
+        <w:br/>
+      </w:r>
     </w:p>
     <w:p>
       <w:pPr>
@@ -81,6 +312,7 @@
         <w:rPr>
           <w:rFonts w:ascii="Times New Roman" w:hAnsi="Times New Roman" w:cs="Times New Roman"/>
         </w:rPr>
+        <w:lastRenderedPageBreak/>
         <w:t>Concept</w:t>
       </w:r>
     </w:p>
@@ -89,13 +321,106 @@
         <w:spacing w:after="0" w:line="240" w:lineRule="auto"/>
         <w:rPr>
           <w:rFonts w:ascii="Times New Roman" w:hAnsi="Times New Roman" w:cs="Times New Roman"/>
-        </w:rPr>
-      </w:pPr>
-      <w:r>
-        <w:rPr>
-          <w:rFonts w:ascii="Times New Roman" w:hAnsi="Times New Roman" w:cs="Times New Roman"/>
-        </w:rPr>
-        <w:t>The RFID IoT device will need to provide an easy way to swipe into class.  Each swipe will be recorded and viewable to a teacher later on from a mobile device.  I will be the one engineer working on the project.  I will be doing the designing, programming, and testing. I will develop and i</w:t>
+          <w:color w:val="FF0000"/>
+        </w:rPr>
+      </w:pPr>
+      <w:r>
+        <w:rPr>
+          <w:rFonts w:ascii="Times New Roman" w:hAnsi="Times New Roman" w:cs="Times New Roman"/>
+        </w:rPr>
+        <w:t xml:space="preserve">The RFID </w:t>
+      </w:r>
+      <w:proofErr w:type="spellStart"/>
+      <w:r>
+        <w:rPr>
+          <w:rFonts w:ascii="Times New Roman" w:hAnsi="Times New Roman" w:cs="Times New Roman"/>
+        </w:rPr>
+        <w:t>IoT</w:t>
+      </w:r>
+      <w:proofErr w:type="spellEnd"/>
+      <w:r>
+        <w:rPr>
+          <w:rFonts w:ascii="Times New Roman" w:hAnsi="Times New Roman" w:cs="Times New Roman"/>
+        </w:rPr>
+        <w:t xml:space="preserve"> device will </w:t>
+      </w:r>
+      <w:r>
+        <w:rPr>
+          <w:rFonts w:ascii="Times New Roman" w:hAnsi="Times New Roman" w:cs="Times New Roman"/>
+          <w:strike/>
+        </w:rPr>
+        <w:t>need to provide</w:t>
+      </w:r>
+      <w:r>
+        <w:rPr>
+          <w:rFonts w:ascii="Times New Roman" w:hAnsi="Times New Roman" w:cs="Times New Roman"/>
+        </w:rPr>
+        <w:t xml:space="preserve"> </w:t>
+      </w:r>
+      <w:r>
+        <w:rPr>
+          <w:rFonts w:ascii="Times New Roman" w:hAnsi="Times New Roman" w:cs="Times New Roman"/>
+          <w:color w:val="FF0000"/>
+        </w:rPr>
+        <w:t xml:space="preserve">function as </w:t>
+      </w:r>
+      <w:r>
+        <w:rPr>
+          <w:rFonts w:ascii="Times New Roman" w:hAnsi="Times New Roman" w:cs="Times New Roman"/>
+        </w:rPr>
+        <w:t xml:space="preserve">an easy way to swipe into class.  Each swipe will be recorded and viewable </w:t>
+      </w:r>
+      <w:r>
+        <w:rPr>
+          <w:rFonts w:ascii="Times New Roman" w:hAnsi="Times New Roman" w:cs="Times New Roman"/>
+          <w:strike/>
+        </w:rPr>
+        <w:t>to</w:t>
+      </w:r>
+      <w:r>
+        <w:rPr>
+          <w:rFonts w:ascii="Times New Roman" w:hAnsi="Times New Roman" w:cs="Times New Roman"/>
+        </w:rPr>
+        <w:t xml:space="preserve"> </w:t>
+      </w:r>
+      <w:r>
+        <w:rPr>
+          <w:rFonts w:ascii="Times New Roman" w:hAnsi="Times New Roman" w:cs="Times New Roman"/>
+          <w:color w:val="FF0000"/>
+        </w:rPr>
+        <w:t>by</w:t>
+      </w:r>
+      <w:r>
+        <w:rPr>
+          <w:rFonts w:ascii="Times New Roman" w:hAnsi="Times New Roman" w:cs="Times New Roman"/>
+        </w:rPr>
+        <w:t xml:space="preserve"> a teacher </w:t>
+      </w:r>
+      <w:r>
+        <w:rPr>
+          <w:rFonts w:ascii="Times New Roman" w:hAnsi="Times New Roman" w:cs="Times New Roman"/>
+          <w:strike/>
+        </w:rPr>
+        <w:t>later on from</w:t>
+      </w:r>
+      <w:r>
+        <w:rPr>
+          <w:rFonts w:ascii="Times New Roman" w:hAnsi="Times New Roman" w:cs="Times New Roman"/>
+        </w:rPr>
+        <w:t xml:space="preserve"> </w:t>
+      </w:r>
+      <w:r>
+        <w:rPr>
+          <w:rFonts w:ascii="Times New Roman" w:hAnsi="Times New Roman" w:cs="Times New Roman"/>
+          <w:color w:val="FF0000"/>
+        </w:rPr>
+        <w:t>through an application on</w:t>
+      </w:r>
+      <w:r>
+        <w:rPr>
+          <w:rFonts w:ascii="Times New Roman" w:hAnsi="Times New Roman" w:cs="Times New Roman"/>
+        </w:rPr>
+        <w:t xml:space="preserve"> a mobile device.  I will be the one engineer working on the project.  I will be doing the designing, programming, and testing. I will develop and i</w:t>
       </w:r>
       <w:r>
         <w:rPr>
@@ -103,6 +428,27 @@
         </w:rPr>
         <w:t>ntegrate hardware and software.</w:t>
       </w:r>
+      <w:r>
+        <w:rPr>
+          <w:rFonts w:ascii="Times New Roman" w:hAnsi="Times New Roman" w:cs="Times New Roman"/>
+        </w:rPr>
+        <w:t xml:space="preserve"> </w:t>
+      </w:r>
+      <w:r>
+        <w:rPr>
+          <w:rFonts w:ascii="Times New Roman" w:hAnsi="Times New Roman" w:cs="Times New Roman"/>
+          <w:color w:val="FF0000"/>
+        </w:rPr>
+        <w:t>(Not knowing the criteria for the paper these last 3 “I” statements seem random to me. Are they needed?)</w:t>
+      </w:r>
+    </w:p>
+    <w:p>
+      <w:pPr>
+        <w:spacing w:after="0" w:line="240" w:lineRule="auto"/>
+        <w:rPr>
+          <w:rFonts w:ascii="Times New Roman" w:hAnsi="Times New Roman" w:cs="Times New Roman"/>
+        </w:rPr>
+      </w:pPr>
     </w:p>
     <w:p>
       <w:pPr>
@@ -281,7 +627,7 @@
           <w:sz w:val="22"/>
           <w:szCs w:val="22"/>
         </w:rPr>
-        <w:t>Record</w:t>
+        <w:t>Record the history of the attempt so it</w:t>
       </w:r>
       <w:r>
         <w:rPr>
@@ -289,7 +635,7 @@
           <w:sz w:val="22"/>
           <w:szCs w:val="22"/>
         </w:rPr>
-        <w:t xml:space="preserve"> </w:t>
+        <w:t xml:space="preserve"> can be accessed by a mobile device</w:t>
       </w:r>
       <w:r>
         <w:rPr>
@@ -297,56 +643,56 @@
           <w:sz w:val="22"/>
           <w:szCs w:val="22"/>
         </w:rPr>
-        <w:t>the history of the attempt so it</w:t>
-      </w:r>
-      <w:r>
+        <w:t xml:space="preserve">. </w:t>
+      </w:r>
+    </w:p>
+    <w:p>
+      <w:pPr>
+        <w:pStyle w:val="Heading2"/>
+        <w:rPr>
+          <w:rFonts w:ascii="Times New Roman" w:hAnsi="Times New Roman" w:cs="Times New Roman"/>
+        </w:rPr>
+      </w:pPr>
+      <w:r>
+        <w:rPr>
+          <w:rFonts w:ascii="Times New Roman" w:hAnsi="Times New Roman" w:cs="Times New Roman"/>
+        </w:rPr>
+        <w:t>Task 5</w:t>
+      </w:r>
+    </w:p>
+    <w:p>
+      <w:pPr>
+        <w:pStyle w:val="NormalWeb"/>
+        <w:spacing w:before="0" w:beforeAutospacing="0" w:after="0" w:afterAutospacing="0"/>
         <w:rPr>
           <w:color w:val="000000"/>
           <w:sz w:val="22"/>
           <w:szCs w:val="22"/>
         </w:rPr>
-        <w:t xml:space="preserve"> can be accessed by a mobile device</w:t>
-      </w:r>
+      </w:pPr>
       <w:r>
         <w:rPr>
           <w:color w:val="000000"/>
           <w:sz w:val="22"/>
           <w:szCs w:val="22"/>
         </w:rPr>
-        <w:t xml:space="preserve">. </w:t>
-      </w:r>
-    </w:p>
-    <w:p>
-      <w:pPr>
-        <w:pStyle w:val="Heading2"/>
-        <w:rPr>
-          <w:rFonts w:ascii="Times New Roman" w:hAnsi="Times New Roman" w:cs="Times New Roman"/>
-        </w:rPr>
-      </w:pPr>
-      <w:r>
-        <w:rPr>
-          <w:rFonts w:ascii="Times New Roman" w:hAnsi="Times New Roman" w:cs="Times New Roman"/>
-        </w:rPr>
-        <w:t>Task 5</w:t>
-      </w:r>
-    </w:p>
-    <w:p>
-      <w:pPr>
-        <w:pStyle w:val="NormalWeb"/>
-        <w:spacing w:before="0" w:beforeAutospacing="0" w:after="0" w:afterAutospacing="0"/>
+        <w:t>Allow t</w:t>
+      </w:r>
+      <w:r>
         <w:rPr>
           <w:color w:val="000000"/>
           <w:sz w:val="22"/>
           <w:szCs w:val="22"/>
         </w:rPr>
-      </w:pPr>
+        <w:t xml:space="preserve">he list of valid IDs </w:t>
+      </w:r>
       <w:r>
         <w:rPr>
           <w:color w:val="000000"/>
           <w:sz w:val="22"/>
           <w:szCs w:val="22"/>
         </w:rPr>
-        <w:t>Allow t</w:t>
+        <w:t>be editable and updatable.</w:t>
       </w:r>
       <w:r>
         <w:rPr>
@@ -354,38 +700,22 @@
           <w:sz w:val="22"/>
           <w:szCs w:val="22"/>
         </w:rPr>
-        <w:t xml:space="preserve">he list of valid IDs </w:t>
-      </w:r>
-      <w:r>
+        <w:t xml:space="preserve"> </w:t>
+      </w:r>
+    </w:p>
+    <w:p>
+      <w:pPr>
+        <w:pStyle w:val="NormalWeb"/>
+        <w:spacing w:before="0" w:beforeAutospacing="0" w:after="0" w:afterAutospacing="0"/>
         <w:rPr>
           <w:color w:val="000000"/>
           <w:sz w:val="22"/>
           <w:szCs w:val="22"/>
         </w:rPr>
-        <w:t>be editable and updatable.</w:t>
-      </w:r>
-      <w:r>
-        <w:rPr>
-          <w:color w:val="000000"/>
-          <w:sz w:val="22"/>
-          <w:szCs w:val="22"/>
-        </w:rPr>
-        <w:t xml:space="preserve"> </w:t>
-      </w:r>
+      </w:pPr>
     </w:p>
     <w:p>
       <w:pPr>
-        <w:pStyle w:val="NormalWeb"/>
-        <w:spacing w:before="0" w:beforeAutospacing="0" w:after="0" w:afterAutospacing="0"/>
-        <w:rPr>
-          <w:color w:val="000000"/>
-          <w:sz w:val="22"/>
-          <w:szCs w:val="22"/>
-        </w:rPr>
-      </w:pPr>
-    </w:p>
-    <w:p>
-      <w:pPr>
         <w:pStyle w:val="Heading2"/>
         <w:rPr>
           <w:rFonts w:ascii="Times New Roman" w:hAnsi="Times New Roman" w:cs="Times New Roman"/>
@@ -397,6 +727,7 @@
           <w:rFonts w:ascii="Times New Roman" w:hAnsi="Times New Roman" w:cs="Times New Roman"/>
           <w:shd w:val="clear" w:color="auto" w:fill="F8F8F8"/>
         </w:rPr>
+        <w:lastRenderedPageBreak/>
         <w:t>Cost</w:t>
       </w:r>
     </w:p>
@@ -2100,6 +2431,7 @@
                 <w:szCs w:val="20"/>
                 <w:shd w:val="clear" w:color="auto" w:fill="F8F8F8"/>
               </w:rPr>
+              <w:lastRenderedPageBreak/>
               <w:t>4/3/17</w:t>
             </w:r>
           </w:p>
@@ -2529,12 +2861,13 @@
       <w:r>
         <w:rPr>
           <w:rFonts w:ascii="Times New Roman" w:hAnsi="Times New Roman" w:cs="Times New Roman"/>
+          <w:strike/>
           <w:color w:val="222222"/>
           <w:sz w:val="20"/>
           <w:szCs w:val="20"/>
           <w:shd w:val="clear" w:color="auto" w:fill="F8F8F8"/>
         </w:rPr>
-        <w:t>I’m defining the RFID reader</w:t>
+        <w:t>I’m defining</w:t>
       </w:r>
       <w:r>
         <w:rPr>
@@ -2544,7 +2877,7 @@
           <w:szCs w:val="20"/>
           <w:shd w:val="clear" w:color="auto" w:fill="F8F8F8"/>
         </w:rPr>
-        <w:t xml:space="preserve"> response timing</w:t>
+        <w:t xml:space="preserve"> T</w:t>
       </w:r>
       <w:r>
         <w:rPr>
@@ -2554,7 +2887,7 @@
           <w:szCs w:val="20"/>
           <w:shd w:val="clear" w:color="auto" w:fill="F8F8F8"/>
         </w:rPr>
-        <w:t xml:space="preserve"> as a soft real-time system</w:t>
+        <w:t>he RFID reader</w:t>
       </w:r>
       <w:r>
         <w:rPr>
@@ -2564,7 +2897,7 @@
           <w:szCs w:val="20"/>
           <w:shd w:val="clear" w:color="auto" w:fill="F8F8F8"/>
         </w:rPr>
-        <w:t xml:space="preserve"> because</w:t>
+        <w:t xml:space="preserve"> response timing</w:t>
       </w:r>
       <w:r>
         <w:rPr>
@@ -2574,7 +2907,17 @@
           <w:szCs w:val="20"/>
           <w:shd w:val="clear" w:color="auto" w:fill="F8F8F8"/>
         </w:rPr>
-        <w:t xml:space="preserve"> missing deadlines will not be detrimental</w:t>
+        <w:t xml:space="preserve"> </w:t>
+      </w:r>
+      <w:r>
+        <w:rPr>
+          <w:rFonts w:ascii="Times New Roman" w:hAnsi="Times New Roman" w:cs="Times New Roman"/>
+          <w:color w:val="FF0000"/>
+          <w:sz w:val="20"/>
+          <w:szCs w:val="20"/>
+          <w:shd w:val="clear" w:color="auto" w:fill="F8F8F8"/>
+        </w:rPr>
+        <w:t xml:space="preserve">is defined </w:t>
       </w:r>
       <w:r>
         <w:rPr>
@@ -2584,7 +2927,7 @@
           <w:szCs w:val="20"/>
           <w:shd w:val="clear" w:color="auto" w:fill="F8F8F8"/>
         </w:rPr>
-        <w:t xml:space="preserve">. </w:t>
+        <w:t>as a soft real-time system</w:t>
       </w:r>
       <w:r>
         <w:rPr>
@@ -2594,7 +2937,141 @@
           <w:szCs w:val="20"/>
           <w:shd w:val="clear" w:color="auto" w:fill="F8F8F8"/>
         </w:rPr>
-        <w:t>However, the accuracy of the RFID tags being read is crucial.</w:t>
+        <w:t xml:space="preserve"> </w:t>
+      </w:r>
+      <w:r>
+        <w:rPr>
+          <w:rFonts w:ascii="Times New Roman" w:hAnsi="Times New Roman" w:cs="Times New Roman"/>
+          <w:strike/>
+          <w:color w:val="222222"/>
+          <w:sz w:val="20"/>
+          <w:szCs w:val="20"/>
+          <w:shd w:val="clear" w:color="auto" w:fill="F8F8F8"/>
+        </w:rPr>
+        <w:t>because</w:t>
+      </w:r>
+      <w:r>
+        <w:rPr>
+          <w:rFonts w:ascii="Times New Roman" w:hAnsi="Times New Roman" w:cs="Times New Roman"/>
+          <w:color w:val="222222"/>
+          <w:sz w:val="20"/>
+          <w:szCs w:val="20"/>
+          <w:shd w:val="clear" w:color="auto" w:fill="F8F8F8"/>
+        </w:rPr>
+        <w:t xml:space="preserve"> </w:t>
+      </w:r>
+      <w:r>
+        <w:rPr>
+          <w:rFonts w:ascii="Times New Roman" w:hAnsi="Times New Roman" w:cs="Times New Roman"/>
+          <w:color w:val="FF0000"/>
+          <w:sz w:val="20"/>
+          <w:szCs w:val="20"/>
+          <w:shd w:val="clear" w:color="auto" w:fill="F8F8F8"/>
+        </w:rPr>
+        <w:t xml:space="preserve">since </w:t>
+      </w:r>
+      <w:r>
+        <w:rPr>
+          <w:rFonts w:ascii="Times New Roman" w:hAnsi="Times New Roman" w:cs="Times New Roman"/>
+          <w:color w:val="222222"/>
+          <w:sz w:val="20"/>
+          <w:szCs w:val="20"/>
+          <w:shd w:val="clear" w:color="auto" w:fill="F8F8F8"/>
+        </w:rPr>
+        <w:t xml:space="preserve">missing deadlines will not be detrimental. </w:t>
+      </w:r>
+      <w:r>
+        <w:rPr>
+          <w:rFonts w:ascii="Times New Roman" w:hAnsi="Times New Roman" w:cs="Times New Roman"/>
+          <w:color w:val="222222"/>
+          <w:sz w:val="20"/>
+          <w:szCs w:val="20"/>
+          <w:shd w:val="clear" w:color="auto" w:fill="F8F8F8"/>
+        </w:rPr>
+        <w:t xml:space="preserve">However, the </w:t>
+      </w:r>
+      <w:r>
+        <w:rPr>
+          <w:rFonts w:ascii="Times New Roman" w:hAnsi="Times New Roman" w:cs="Times New Roman"/>
+          <w:strike/>
+          <w:color w:val="222222"/>
+          <w:sz w:val="20"/>
+          <w:szCs w:val="20"/>
+          <w:shd w:val="clear" w:color="auto" w:fill="F8F8F8"/>
+        </w:rPr>
+        <w:t>accuracy</w:t>
+      </w:r>
+      <w:r>
+        <w:rPr>
+          <w:rFonts w:ascii="Times New Roman" w:hAnsi="Times New Roman" w:cs="Times New Roman"/>
+          <w:color w:val="222222"/>
+          <w:sz w:val="20"/>
+          <w:szCs w:val="20"/>
+          <w:shd w:val="clear" w:color="auto" w:fill="F8F8F8"/>
+        </w:rPr>
+        <w:t xml:space="preserve"> </w:t>
+      </w:r>
+      <w:r>
+        <w:rPr>
+          <w:rFonts w:ascii="Times New Roman" w:hAnsi="Times New Roman" w:cs="Times New Roman"/>
+          <w:color w:val="FF0000"/>
+          <w:sz w:val="20"/>
+          <w:szCs w:val="20"/>
+          <w:shd w:val="clear" w:color="auto" w:fill="F8F8F8"/>
+        </w:rPr>
+        <w:t>accurate reading</w:t>
+      </w:r>
+      <w:r>
+        <w:rPr>
+          <w:rFonts w:ascii="Times New Roman" w:hAnsi="Times New Roman" w:cs="Times New Roman"/>
+          <w:color w:val="222222"/>
+          <w:sz w:val="20"/>
+          <w:szCs w:val="20"/>
+          <w:shd w:val="clear" w:color="auto" w:fill="F8F8F8"/>
+        </w:rPr>
+        <w:t xml:space="preserve"> of the RFID tags </w:t>
+      </w:r>
+      <w:r>
+        <w:rPr>
+          <w:rFonts w:ascii="Times New Roman" w:hAnsi="Times New Roman" w:cs="Times New Roman"/>
+          <w:strike/>
+          <w:color w:val="222222"/>
+          <w:sz w:val="20"/>
+          <w:szCs w:val="20"/>
+          <w:shd w:val="clear" w:color="auto" w:fill="F8F8F8"/>
+        </w:rPr>
+        <w:t>being</w:t>
+      </w:r>
+      <w:r>
+        <w:rPr>
+          <w:rFonts w:ascii="Times New Roman" w:hAnsi="Times New Roman" w:cs="Times New Roman"/>
+          <w:color w:val="222222"/>
+          <w:sz w:val="20"/>
+          <w:szCs w:val="20"/>
+          <w:shd w:val="clear" w:color="auto" w:fill="F8F8F8"/>
+        </w:rPr>
+        <w:t xml:space="preserve"> </w:t>
+      </w:r>
+      <w:r>
+        <w:rPr>
+          <w:rFonts w:ascii="Times New Roman" w:hAnsi="Times New Roman" w:cs="Times New Roman"/>
+          <w:strike/>
+          <w:color w:val="222222"/>
+          <w:sz w:val="20"/>
+          <w:szCs w:val="20"/>
+          <w:shd w:val="clear" w:color="auto" w:fill="F8F8F8"/>
+        </w:rPr>
+        <w:t>read</w:t>
+      </w:r>
+      <w:r>
+        <w:rPr>
+          <w:rFonts w:ascii="Times New Roman" w:hAnsi="Times New Roman" w:cs="Times New Roman"/>
+          <w:color w:val="222222"/>
+          <w:sz w:val="20"/>
+          <w:szCs w:val="20"/>
+          <w:shd w:val="clear" w:color="auto" w:fill="F8F8F8"/>
+        </w:rPr>
+        <w:t xml:space="preserve"> is crucial.</w:t>
       </w:r>
     </w:p>
     <w:p>
@@ -2653,13 +3130,13 @@
           <w:rFonts w:ascii="Times New Roman" w:hAnsi="Times New Roman" w:cs="Times New Roman"/>
           <w:i/>
         </w:rPr>
+        <w:instrText xml:space="preserve"> \* MERGEFORMAT </w:instrText>
       </w:r>
       <w:r>
         <w:rPr>
           <w:rFonts w:ascii="Times New Roman" w:hAnsi="Times New Roman" w:cs="Times New Roman"/>
           <w:i/>
         </w:rPr>
-        <w:instrText xml:space="preserve"> \* MERGEFORMAT </w:instrText>
       </w:r>
       <w:r>
         <w:rPr>
@@ -2745,7 +3222,7 @@
           <w:noProof/>
         </w:rPr>
         <w:drawing>
-          <wp:inline distT="0" distB="0" distL="0" distR="0" wp14:anchorId="4E8DAC8E" wp14:editId="2C21AD63">
+          <wp:inline distT="0" distB="0" distL="0" distR="0" wp14:anchorId="294660F5" wp14:editId="0C025A25">
             <wp:extent cx="2743200" cy="1199943"/>
             <wp:effectExtent l="0" t="0" r="0" b="635"/>
             <wp:docPr id="1" name="Picture 1"/>
@@ -2876,8 +3353,40 @@
       <w:r>
         <w:rPr>
           <w:rFonts w:ascii="Times New Roman" w:hAnsi="Times New Roman" w:cs="Times New Roman"/>
-        </w:rPr>
-        <w:t>These are the requirements for the interactions between the RFID reader and microcontroller and the interaction between the microcontroller and the LED (</w:t>
+          <w:strike/>
+        </w:rPr>
+        <w:t>These</w:t>
+      </w:r>
+      <w:r>
+        <w:rPr>
+          <w:rFonts w:ascii="Times New Roman" w:hAnsi="Times New Roman" w:cs="Times New Roman"/>
+        </w:rPr>
+        <w:t xml:space="preserve"> </w:t>
+      </w:r>
+      <w:r>
+        <w:rPr>
+          <w:rFonts w:ascii="Times New Roman" w:hAnsi="Times New Roman" w:cs="Times New Roman"/>
+          <w:color w:val="FF0000"/>
+        </w:rPr>
+        <w:t xml:space="preserve">The following </w:t>
+      </w:r>
+      <w:r>
+        <w:rPr>
+          <w:rFonts w:ascii="Times New Roman" w:hAnsi="Times New Roman" w:cs="Times New Roman"/>
+        </w:rPr>
+        <w:t xml:space="preserve">are </w:t>
+      </w:r>
+      <w:r>
+        <w:rPr>
+          <w:rFonts w:ascii="Times New Roman" w:hAnsi="Times New Roman" w:cs="Times New Roman"/>
+        </w:rPr>
+        <w:t>the</w:t>
+      </w:r>
+      <w:r>
+        <w:rPr>
+          <w:rFonts w:ascii="Times New Roman" w:hAnsi="Times New Roman" w:cs="Times New Roman"/>
+        </w:rPr>
+        <w:t xml:space="preserve"> requirements for the interactions between the RFID reader and microcontroller and the interaction between the microcontroller and the LED (</w:t>
       </w:r>
       <w:r>
         <w:rPr>
@@ -2898,13 +3407,13 @@
           <w:rFonts w:ascii="Times New Roman" w:hAnsi="Times New Roman" w:cs="Times New Roman"/>
           <w:i/>
         </w:rPr>
+        <w:instrText xml:space="preserve"> \* MERGEFORMAT </w:instrText>
       </w:r>
       <w:r>
         <w:rPr>
           <w:rFonts w:ascii="Times New Roman" w:hAnsi="Times New Roman" w:cs="Times New Roman"/>
           <w:i/>
         </w:rPr>
-        <w:instrText xml:space="preserve"> \* MERGEFORMAT </w:instrText>
       </w:r>
       <w:r>
         <w:rPr>
@@ -3025,17 +3534,279 @@
           <w:szCs w:val="20"/>
           <w:shd w:val="clear" w:color="auto" w:fill="F8F8F8"/>
         </w:rPr>
-        <w:t xml:space="preserve">There are three swipe error scenarios. The first is a false negative. A false negative is when a registered user scans their card and it is read as a negative.  If this happened it would just require an additional read(s) to register a student’s entrance or exit. False negatives are undesirable, however, they are not detrimental. What we do not want occurring are false positives and incorrect positives. A false positive is when a card that shouldn’t be accepted is accepted. </w:t>
-      </w:r>
-      <w:r>
-        <w:rPr>
-          <w:rFonts w:ascii="Times New Roman" w:hAnsi="Times New Roman" w:cs="Times New Roman"/>
+        <w:t xml:space="preserve">There are three swipe error scenarios. The first is a false negative. A false negative is when a registered user scans their card and it is read as a negative.  </w:t>
+      </w:r>
+      <w:r>
+        <w:rPr>
+          <w:rFonts w:ascii="Times New Roman" w:hAnsi="Times New Roman" w:cs="Times New Roman"/>
+          <w:strike/>
           <w:color w:val="222222"/>
           <w:sz w:val="20"/>
           <w:szCs w:val="20"/>
           <w:shd w:val="clear" w:color="auto" w:fill="F8F8F8"/>
         </w:rPr>
-        <w:t>An incorrect positive is when a card that should be accepted is accepted as the wrong card. This will be done during ta</w:t>
+        <w:t xml:space="preserve">If this </w:t>
+      </w:r>
+      <w:r>
+        <w:rPr>
+          <w:rFonts w:ascii="Times New Roman" w:hAnsi="Times New Roman" w:cs="Times New Roman"/>
+          <w:strike/>
+          <w:color w:val="222222"/>
+          <w:sz w:val="20"/>
+          <w:szCs w:val="20"/>
+          <w:shd w:val="clear" w:color="auto" w:fill="F8F8F8"/>
+        </w:rPr>
+        <w:t>happened</w:t>
+      </w:r>
+      <w:r>
+        <w:rPr>
+          <w:rFonts w:ascii="Times New Roman" w:hAnsi="Times New Roman" w:cs="Times New Roman"/>
+          <w:color w:val="222222"/>
+          <w:sz w:val="20"/>
+          <w:szCs w:val="20"/>
+          <w:shd w:val="clear" w:color="auto" w:fill="F8F8F8"/>
+        </w:rPr>
+        <w:t xml:space="preserve"> </w:t>
+      </w:r>
+      <w:proofErr w:type="gramStart"/>
+      <w:r>
+        <w:rPr>
+          <w:rFonts w:ascii="Times New Roman" w:hAnsi="Times New Roman" w:cs="Times New Roman"/>
+          <w:color w:val="FF0000"/>
+          <w:sz w:val="20"/>
+          <w:szCs w:val="20"/>
+          <w:shd w:val="clear" w:color="auto" w:fill="F8F8F8"/>
+        </w:rPr>
+        <w:t>In</w:t>
+      </w:r>
+      <w:proofErr w:type="gramEnd"/>
+      <w:r>
+        <w:rPr>
+          <w:rFonts w:ascii="Times New Roman" w:hAnsi="Times New Roman" w:cs="Times New Roman"/>
+          <w:color w:val="FF0000"/>
+          <w:sz w:val="20"/>
+          <w:szCs w:val="20"/>
+          <w:shd w:val="clear" w:color="auto" w:fill="F8F8F8"/>
+        </w:rPr>
+        <w:t xml:space="preserve"> this scenario</w:t>
+      </w:r>
+      <w:r>
+        <w:rPr>
+          <w:rFonts w:ascii="Times New Roman" w:hAnsi="Times New Roman" w:cs="Times New Roman"/>
+          <w:color w:val="222222"/>
+          <w:sz w:val="20"/>
+          <w:szCs w:val="20"/>
+          <w:shd w:val="clear" w:color="auto" w:fill="F8F8F8"/>
+        </w:rPr>
+        <w:t>,</w:t>
+      </w:r>
+      <w:r>
+        <w:rPr>
+          <w:rFonts w:ascii="Times New Roman" w:hAnsi="Times New Roman" w:cs="Times New Roman"/>
+          <w:color w:val="222222"/>
+          <w:sz w:val="20"/>
+          <w:szCs w:val="20"/>
+          <w:shd w:val="clear" w:color="auto" w:fill="F8F8F8"/>
+        </w:rPr>
+        <w:t xml:space="preserve"> </w:t>
+      </w:r>
+      <w:r>
+        <w:rPr>
+          <w:rFonts w:ascii="Times New Roman" w:hAnsi="Times New Roman" w:cs="Times New Roman"/>
+          <w:strike/>
+          <w:color w:val="222222"/>
+          <w:sz w:val="20"/>
+          <w:szCs w:val="20"/>
+          <w:shd w:val="clear" w:color="auto" w:fill="F8F8F8"/>
+        </w:rPr>
+        <w:t>it would just require an</w:t>
+      </w:r>
+      <w:r>
+        <w:rPr>
+          <w:rFonts w:ascii="Times New Roman" w:hAnsi="Times New Roman" w:cs="Times New Roman"/>
+          <w:color w:val="222222"/>
+          <w:sz w:val="20"/>
+          <w:szCs w:val="20"/>
+          <w:shd w:val="clear" w:color="auto" w:fill="F8F8F8"/>
+        </w:rPr>
+        <w:t xml:space="preserve"> additional read(s) </w:t>
+      </w:r>
+      <w:r>
+        <w:rPr>
+          <w:rFonts w:ascii="Times New Roman" w:hAnsi="Times New Roman" w:cs="Times New Roman"/>
+          <w:color w:val="FF0000"/>
+          <w:sz w:val="20"/>
+          <w:szCs w:val="20"/>
+          <w:shd w:val="clear" w:color="auto" w:fill="F8F8F8"/>
+        </w:rPr>
+        <w:t xml:space="preserve">would be required </w:t>
+      </w:r>
+      <w:r>
+        <w:rPr>
+          <w:rFonts w:ascii="Times New Roman" w:hAnsi="Times New Roman" w:cs="Times New Roman"/>
+          <w:color w:val="222222"/>
+          <w:sz w:val="20"/>
+          <w:szCs w:val="20"/>
+          <w:shd w:val="clear" w:color="auto" w:fill="F8F8F8"/>
+        </w:rPr>
+        <w:t xml:space="preserve">to register a student’s entrance or exit. False negatives are undesirable, however, they are not detrimental. </w:t>
+      </w:r>
+      <w:r>
+        <w:rPr>
+          <w:rFonts w:ascii="Times New Roman" w:hAnsi="Times New Roman" w:cs="Times New Roman"/>
+          <w:strike/>
+          <w:color w:val="222222"/>
+          <w:sz w:val="20"/>
+          <w:szCs w:val="20"/>
+          <w:shd w:val="clear" w:color="auto" w:fill="F8F8F8"/>
+        </w:rPr>
+        <w:t xml:space="preserve">What </w:t>
+      </w:r>
+      <w:r>
+        <w:rPr>
+          <w:rFonts w:ascii="Times New Roman" w:hAnsi="Times New Roman" w:cs="Times New Roman"/>
+          <w:strike/>
+          <w:color w:val="222222"/>
+          <w:sz w:val="20"/>
+          <w:szCs w:val="20"/>
+          <w:shd w:val="clear" w:color="auto" w:fill="F8F8F8"/>
+        </w:rPr>
+        <w:lastRenderedPageBreak/>
+        <w:t xml:space="preserve">we do not want </w:t>
+      </w:r>
+      <w:proofErr w:type="gramStart"/>
+      <w:r>
+        <w:rPr>
+          <w:rFonts w:ascii="Times New Roman" w:hAnsi="Times New Roman" w:cs="Times New Roman"/>
+          <w:strike/>
+          <w:color w:val="222222"/>
+          <w:sz w:val="20"/>
+          <w:szCs w:val="20"/>
+          <w:shd w:val="clear" w:color="auto" w:fill="F8F8F8"/>
+        </w:rPr>
+        <w:t>occurring</w:t>
+      </w:r>
+      <w:r>
+        <w:rPr>
+          <w:rFonts w:ascii="Times New Roman" w:hAnsi="Times New Roman" w:cs="Times New Roman"/>
+          <w:color w:val="222222"/>
+          <w:sz w:val="20"/>
+          <w:szCs w:val="20"/>
+          <w:shd w:val="clear" w:color="auto" w:fill="F8F8F8"/>
+        </w:rPr>
+        <w:t xml:space="preserve"> </w:t>
+      </w:r>
+      <w:r>
+        <w:rPr>
+          <w:rFonts w:ascii="Times New Roman" w:hAnsi="Times New Roman" w:cs="Times New Roman"/>
+          <w:color w:val="222222"/>
+          <w:sz w:val="20"/>
+          <w:szCs w:val="20"/>
+          <w:shd w:val="clear" w:color="auto" w:fill="F8F8F8"/>
+        </w:rPr>
+        <w:t xml:space="preserve"> </w:t>
+      </w:r>
+      <w:r>
+        <w:rPr>
+          <w:rFonts w:ascii="Times New Roman" w:hAnsi="Times New Roman" w:cs="Times New Roman"/>
+          <w:color w:val="FF0000"/>
+          <w:sz w:val="20"/>
+          <w:szCs w:val="20"/>
+          <w:shd w:val="clear" w:color="auto" w:fill="F8F8F8"/>
+        </w:rPr>
+        <w:t>However</w:t>
+      </w:r>
+      <w:proofErr w:type="gramEnd"/>
+      <w:r>
+        <w:rPr>
+          <w:rFonts w:ascii="Times New Roman" w:hAnsi="Times New Roman" w:cs="Times New Roman"/>
+          <w:color w:val="FF0000"/>
+          <w:sz w:val="20"/>
+          <w:szCs w:val="20"/>
+          <w:shd w:val="clear" w:color="auto" w:fill="F8F8F8"/>
+        </w:rPr>
+        <w:t>,</w:t>
+      </w:r>
+      <w:r>
+        <w:rPr>
+          <w:rFonts w:ascii="Times New Roman" w:hAnsi="Times New Roman" w:cs="Times New Roman"/>
+          <w:color w:val="222222"/>
+          <w:sz w:val="20"/>
+          <w:szCs w:val="20"/>
+          <w:shd w:val="clear" w:color="auto" w:fill="F8F8F8"/>
+        </w:rPr>
+        <w:t xml:space="preserve"> false positives and incorrect positives</w:t>
+      </w:r>
+      <w:r>
+        <w:rPr>
+          <w:rFonts w:ascii="Times New Roman" w:hAnsi="Times New Roman" w:cs="Times New Roman"/>
+          <w:color w:val="222222"/>
+          <w:sz w:val="20"/>
+          <w:szCs w:val="20"/>
+          <w:shd w:val="clear" w:color="auto" w:fill="F8F8F8"/>
+        </w:rPr>
+        <w:t xml:space="preserve"> </w:t>
+      </w:r>
+      <w:r>
+        <w:rPr>
+          <w:rFonts w:ascii="Times New Roman" w:hAnsi="Times New Roman" w:cs="Times New Roman"/>
+          <w:color w:val="FF0000"/>
+          <w:sz w:val="20"/>
+          <w:szCs w:val="20"/>
+          <w:shd w:val="clear" w:color="auto" w:fill="F8F8F8"/>
+        </w:rPr>
+        <w:t>are less idea scenarios</w:t>
+      </w:r>
+      <w:r>
+        <w:rPr>
+          <w:rFonts w:ascii="Times New Roman" w:hAnsi="Times New Roman" w:cs="Times New Roman"/>
+          <w:color w:val="222222"/>
+          <w:sz w:val="20"/>
+          <w:szCs w:val="20"/>
+          <w:shd w:val="clear" w:color="auto" w:fill="F8F8F8"/>
+        </w:rPr>
+        <w:t xml:space="preserve">. A false positive is when a card that shouldn’t be accepted is accepted. An incorrect positive is when a card that should be accepted is accepted as the wrong card. This will be </w:t>
+      </w:r>
+      <w:r>
+        <w:rPr>
+          <w:rFonts w:ascii="Times New Roman" w:hAnsi="Times New Roman" w:cs="Times New Roman"/>
+          <w:strike/>
+          <w:color w:val="222222"/>
+          <w:sz w:val="20"/>
+          <w:szCs w:val="20"/>
+          <w:shd w:val="clear" w:color="auto" w:fill="F8F8F8"/>
+        </w:rPr>
+        <w:t>done</w:t>
+      </w:r>
+      <w:r>
+        <w:rPr>
+          <w:rFonts w:ascii="Times New Roman" w:hAnsi="Times New Roman" w:cs="Times New Roman"/>
+          <w:color w:val="222222"/>
+          <w:sz w:val="20"/>
+          <w:szCs w:val="20"/>
+          <w:shd w:val="clear" w:color="auto" w:fill="F8F8F8"/>
+        </w:rPr>
+        <w:t xml:space="preserve"> </w:t>
+      </w:r>
+      <w:r>
+        <w:rPr>
+          <w:rFonts w:ascii="Times New Roman" w:hAnsi="Times New Roman" w:cs="Times New Roman"/>
+          <w:color w:val="FF0000"/>
+          <w:sz w:val="20"/>
+          <w:szCs w:val="20"/>
+          <w:shd w:val="clear" w:color="auto" w:fill="F8F8F8"/>
+        </w:rPr>
+        <w:t xml:space="preserve">demonstrated </w:t>
+      </w:r>
+      <w:r>
+        <w:rPr>
+          <w:rFonts w:ascii="Times New Roman" w:hAnsi="Times New Roman" w:cs="Times New Roman"/>
+          <w:color w:val="222222"/>
+          <w:sz w:val="20"/>
+          <w:szCs w:val="20"/>
+          <w:shd w:val="clear" w:color="auto" w:fill="F8F8F8"/>
+        </w:rPr>
+        <w:t>during ta</w:t>
       </w:r>
       <w:r>
         <w:rPr>
@@ -3235,7 +4006,21 @@
         <w:rPr>
           <w:rFonts w:ascii="Times New Roman" w:hAnsi="Times New Roman" w:cs="Times New Roman"/>
         </w:rPr>
-        <w:t xml:space="preserve">Data transfer: 106 kbit/s </w:t>
+        <w:t xml:space="preserve">Data transfer: 106 </w:t>
+      </w:r>
+      <w:proofErr w:type="spellStart"/>
+      <w:r>
+        <w:rPr>
+          <w:rFonts w:ascii="Times New Roman" w:hAnsi="Times New Roman" w:cs="Times New Roman"/>
+        </w:rPr>
+        <w:t>kbit</w:t>
+      </w:r>
+      <w:proofErr w:type="spellEnd"/>
+      <w:r>
+        <w:rPr>
+          <w:rFonts w:ascii="Times New Roman" w:hAnsi="Times New Roman" w:cs="Times New Roman"/>
+        </w:rPr>
+        <w:t xml:space="preserve">/s </w:t>
       </w:r>
     </w:p>
     <w:p>
@@ -3295,8 +4080,30 @@
         <w:rPr>
           <w:rFonts w:ascii="Times New Roman" w:hAnsi="Times New Roman" w:cs="Times New Roman"/>
         </w:rPr>
-        <w:t>NUID (4 Byte at 106 kbit/s) read 80-100 ms</w:t>
-      </w:r>
+        <w:t xml:space="preserve">NUID (4 Byte at 106 </w:t>
+      </w:r>
+      <w:proofErr w:type="spellStart"/>
+      <w:r>
+        <w:rPr>
+          <w:rFonts w:ascii="Times New Roman" w:hAnsi="Times New Roman" w:cs="Times New Roman"/>
+        </w:rPr>
+        <w:t>kbit</w:t>
+      </w:r>
+      <w:proofErr w:type="spellEnd"/>
+      <w:r>
+        <w:rPr>
+          <w:rFonts w:ascii="Times New Roman" w:hAnsi="Times New Roman" w:cs="Times New Roman"/>
+        </w:rPr>
+        <w:t xml:space="preserve">/s) read 80-100 </w:t>
+      </w:r>
+      <w:proofErr w:type="spellStart"/>
+      <w:r>
+        <w:rPr>
+          <w:rFonts w:ascii="Times New Roman" w:hAnsi="Times New Roman" w:cs="Times New Roman"/>
+        </w:rPr>
+        <w:t>ms</w:t>
+      </w:r>
+      <w:proofErr w:type="spellEnd"/>
     </w:p>
     <w:p>
       <w:pPr>
@@ -3481,8 +4288,20 @@
                 <w:szCs w:val="20"/>
                 <w:shd w:val="clear" w:color="auto" w:fill="F8F8F8"/>
               </w:rPr>
-              <w:t>RFID signal sent 200 ms</w:t>
-            </w:r>
+              <w:t xml:space="preserve">RFID signal sent 200 </w:t>
+            </w:r>
+            <w:proofErr w:type="spellStart"/>
+            <w:r>
+              <w:rPr>
+                <w:rFonts w:ascii="Times New Roman" w:hAnsi="Times New Roman" w:cs="Times New Roman"/>
+                <w:color w:val="222222"/>
+                <w:sz w:val="20"/>
+                <w:szCs w:val="20"/>
+                <w:shd w:val="clear" w:color="auto" w:fill="F8F8F8"/>
+              </w:rPr>
+              <w:t>ms</w:t>
+            </w:r>
+            <w:proofErr w:type="spellEnd"/>
           </w:p>
         </w:tc>
         <w:tc>
@@ -3801,13 +4620,13 @@
           <w:rFonts w:ascii="Times New Roman" w:hAnsi="Times New Roman" w:cs="Times New Roman"/>
           <w:i/>
         </w:rPr>
+        <w:instrText xml:space="preserve"> \* MERGEFORMAT </w:instrText>
       </w:r>
       <w:r>
         <w:rPr>
           <w:rFonts w:ascii="Times New Roman" w:hAnsi="Times New Roman" w:cs="Times New Roman"/>
           <w:i/>
         </w:rPr>
-        <w:instrText xml:space="preserve"> \* MERGEFORMAT </w:instrText>
       </w:r>
       <w:r>
         <w:rPr>
@@ -3869,7 +4688,107 @@
         <w:rPr>
           <w:rFonts w:ascii="Times New Roman" w:hAnsi="Times New Roman" w:cs="Times New Roman"/>
         </w:rPr>
-        <w:t xml:space="preserve">The total execution and what the user sees on the application is dependent on the data exchange speeds of the environment.  Most users understand that occasionally a low Wi-Fi signal can prevent from an instantaneous update. The speed of the updates and exchanges between the database and controller are not crucial to the system.  The same with the database and mobile device. As you can see in the interface diagram, there are more relaxed requirements. We desire that we meet these requirements, but if they aren’t met, there won’t be any serious consequences. </w:t>
+        <w:t xml:space="preserve">The total execution and what the user sees on the application is dependent on the data exchange speeds of the environment.  Most users understand that occasionally a low Wi-Fi signal can prevent </w:t>
+      </w:r>
+      <w:r>
+        <w:rPr>
+          <w:rFonts w:ascii="Times New Roman" w:hAnsi="Times New Roman" w:cs="Times New Roman"/>
+          <w:strike/>
+        </w:rPr>
+        <w:t>from</w:t>
+      </w:r>
+      <w:r>
+        <w:rPr>
+          <w:rFonts w:ascii="Times New Roman" w:hAnsi="Times New Roman" w:cs="Times New Roman"/>
+        </w:rPr>
+        <w:t xml:space="preserve"> an instantaneous update. The speed of the updates and exchanges between the database and controller are not crucial to the system.  The same </w:t>
+      </w:r>
+      <w:r>
+        <w:rPr>
+          <w:rFonts w:ascii="Times New Roman" w:hAnsi="Times New Roman" w:cs="Times New Roman"/>
+          <w:color w:val="FF0000"/>
+        </w:rPr>
+        <w:t xml:space="preserve">is true </w:t>
+      </w:r>
+      <w:r>
+        <w:rPr>
+          <w:rFonts w:ascii="Times New Roman" w:hAnsi="Times New Roman" w:cs="Times New Roman"/>
+        </w:rPr>
+        <w:t xml:space="preserve">with the database and mobile device. As </w:t>
+      </w:r>
+      <w:r>
+        <w:rPr>
+          <w:rFonts w:ascii="Times New Roman" w:hAnsi="Times New Roman" w:cs="Times New Roman"/>
+          <w:strike/>
+        </w:rPr>
+        <w:t>you can</w:t>
+      </w:r>
+      <w:r>
+        <w:rPr>
+          <w:rFonts w:ascii="Times New Roman" w:hAnsi="Times New Roman" w:cs="Times New Roman"/>
+        </w:rPr>
+        <w:t xml:space="preserve"> </w:t>
+      </w:r>
+      <w:proofErr w:type="gramStart"/>
+      <w:r>
+        <w:rPr>
+          <w:rFonts w:ascii="Times New Roman" w:hAnsi="Times New Roman" w:cs="Times New Roman"/>
+        </w:rPr>
+        <w:t>see</w:t>
+      </w:r>
+      <w:r>
+        <w:rPr>
+          <w:rFonts w:ascii="Times New Roman" w:hAnsi="Times New Roman" w:cs="Times New Roman"/>
+          <w:color w:val="FF0000"/>
+        </w:rPr>
+        <w:t>n</w:t>
+      </w:r>
+      <w:proofErr w:type="gramEnd"/>
+      <w:r>
+        <w:rPr>
+          <w:rFonts w:ascii="Times New Roman" w:hAnsi="Times New Roman" w:cs="Times New Roman"/>
+        </w:rPr>
+        <w:t xml:space="preserve"> in the interface diagram, there are more relaxed requirements. </w:t>
+      </w:r>
+      <w:r>
+        <w:rPr>
+          <w:rFonts w:ascii="Times New Roman" w:hAnsi="Times New Roman" w:cs="Times New Roman"/>
+          <w:strike/>
+        </w:rPr>
+        <w:t>We</w:t>
+      </w:r>
+      <w:r>
+        <w:rPr>
+          <w:rFonts w:ascii="Times New Roman" w:hAnsi="Times New Roman" w:cs="Times New Roman"/>
+        </w:rPr>
+        <w:t xml:space="preserve"> </w:t>
+      </w:r>
+      <w:r>
+        <w:rPr>
+          <w:rFonts w:ascii="Times New Roman" w:hAnsi="Times New Roman" w:cs="Times New Roman"/>
+          <w:color w:val="FF0000"/>
+        </w:rPr>
+        <w:t xml:space="preserve">The intention is to </w:t>
+      </w:r>
+      <w:r>
+        <w:rPr>
+          <w:rFonts w:ascii="Times New Roman" w:hAnsi="Times New Roman" w:cs="Times New Roman"/>
+          <w:strike/>
+        </w:rPr>
+        <w:t>desire that we</w:t>
+      </w:r>
+      <w:r>
+        <w:rPr>
+          <w:rFonts w:ascii="Times New Roman" w:hAnsi="Times New Roman" w:cs="Times New Roman"/>
+        </w:rPr>
+        <w:t xml:space="preserve"> meet these requirements, but if they </w:t>
+      </w:r>
+      <w:r>
+        <w:rPr>
+          <w:rFonts w:ascii="Times New Roman" w:hAnsi="Times New Roman" w:cs="Times New Roman"/>
+        </w:rPr>
+        <w:lastRenderedPageBreak/>
+        <w:t xml:space="preserve">aren’t met, there won’t be any serious consequences. </w:t>
       </w:r>
     </w:p>
     <w:p>
@@ -3887,8 +4806,55 @@
       <w:r>
         <w:rPr>
           <w:rFonts w:ascii="Times New Roman" w:hAnsi="Times New Roman" w:cs="Times New Roman"/>
-        </w:rPr>
-        <w:t>Teacher should be able to filter history of swipes by student, date, and date ranges.</w:t>
+          <w:color w:val="FF0000"/>
+        </w:rPr>
+        <w:t>T</w:t>
+      </w:r>
+      <w:r>
+        <w:rPr>
+          <w:rFonts w:ascii="Times New Roman" w:hAnsi="Times New Roman" w:cs="Times New Roman"/>
+          <w:color w:val="FF0000"/>
+        </w:rPr>
+        <w:t>he t</w:t>
+      </w:r>
+      <w:r>
+        <w:rPr>
+          <w:rFonts w:ascii="Times New Roman" w:hAnsi="Times New Roman" w:cs="Times New Roman"/>
+          <w:color w:val="FF0000"/>
+        </w:rPr>
+        <w:t>eacher</w:t>
+      </w:r>
+      <w:r>
+        <w:rPr>
+          <w:rFonts w:ascii="Times New Roman" w:hAnsi="Times New Roman" w:cs="Times New Roman"/>
+        </w:rPr>
+        <w:t xml:space="preserve"> should be able to filter </w:t>
+      </w:r>
+      <w:r>
+        <w:rPr>
+          <w:rFonts w:ascii="Times New Roman" w:hAnsi="Times New Roman" w:cs="Times New Roman"/>
+          <w:color w:val="FF0000"/>
+        </w:rPr>
+        <w:t xml:space="preserve">swipe </w:t>
+      </w:r>
+      <w:r>
+        <w:rPr>
+          <w:rFonts w:ascii="Times New Roman" w:hAnsi="Times New Roman" w:cs="Times New Roman"/>
+        </w:rPr>
+        <w:t xml:space="preserve">history </w:t>
+      </w:r>
+      <w:r>
+        <w:rPr>
+          <w:rFonts w:ascii="Times New Roman" w:hAnsi="Times New Roman" w:cs="Times New Roman"/>
+          <w:strike/>
+        </w:rPr>
+        <w:t>of swipes</w:t>
+      </w:r>
+      <w:r>
+        <w:rPr>
+          <w:rFonts w:ascii="Times New Roman" w:hAnsi="Times New Roman" w:cs="Times New Roman"/>
+        </w:rPr>
+        <w:t xml:space="preserve"> by student, date, and date ranges.</w:t>
       </w:r>
     </w:p>
     <w:p>
@@ -3910,7 +4876,6 @@
           <w:sz w:val="22"/>
           <w:shd w:val="clear" w:color="auto" w:fill="F8F8F8"/>
         </w:rPr>
-        <w:lastRenderedPageBreak/>
         <w:t>Non-Functional Requirements</w:t>
       </w:r>
     </w:p>
@@ -4334,7 +5299,7 @@
           <w:noProof/>
         </w:rPr>
         <w:drawing>
-          <wp:inline distT="0" distB="0" distL="0" distR="0" wp14:anchorId="230574BA" wp14:editId="235BBB2B">
+          <wp:inline distT="0" distB="0" distL="0" distR="0" wp14:anchorId="5148E753" wp14:editId="74DF4998">
             <wp:extent cx="2973459" cy="1578634"/>
             <wp:effectExtent l="0" t="0" r="0" b="2540"/>
             <wp:docPr id="24" name="Picture 24"/>
@@ -4891,13 +5856,23 @@
           <w:color w:val="333333"/>
         </w:rPr>
       </w:pPr>
+      <w:proofErr w:type="spellStart"/>
       <w:r>
         <w:rPr>
           <w:rFonts w:ascii="Times New Roman" w:eastAsia="Times New Roman" w:hAnsi="Times New Roman" w:cs="Times New Roman"/>
           <w:i/>
           <w:color w:val="333333"/>
         </w:rPr>
-        <w:t>Mifare RC522 Card Read (</w:t>
+        <w:t>Mifare</w:t>
+      </w:r>
+      <w:proofErr w:type="spellEnd"/>
+      <w:r>
+        <w:rPr>
+          <w:rFonts w:ascii="Times New Roman" w:eastAsia="Times New Roman" w:hAnsi="Times New Roman" w:cs="Times New Roman"/>
+          <w:i/>
+          <w:color w:val="333333"/>
+        </w:rPr>
+        <w:t xml:space="preserve"> RC522 Card Read (</w:t>
       </w:r>
       <w:r>
         <w:rPr>
@@ -5197,11 +6172,46 @@
           <w:rFonts w:ascii="Times New Roman" w:hAnsi="Times New Roman" w:cs="Times New Roman"/>
         </w:rPr>
       </w:pPr>
-      <w:r>
-        <w:rPr>
-          <w:rFonts w:ascii="Times New Roman" w:hAnsi="Times New Roman" w:cs="Times New Roman"/>
-        </w:rPr>
-        <w:t xml:space="preserve">Here software is partitioned into what functions are needed on the microcontroller, android application, and the database. The interfaces between them are also defined and can be seen in </w:t>
+      <w:proofErr w:type="gramStart"/>
+      <w:r>
+        <w:rPr>
+          <w:rFonts w:ascii="Times New Roman" w:hAnsi="Times New Roman" w:cs="Times New Roman"/>
+        </w:rPr>
+        <w:t>Here</w:t>
+      </w:r>
+      <w:r>
+        <w:rPr>
+          <w:rFonts w:ascii="Times New Roman" w:hAnsi="Times New Roman" w:cs="Times New Roman"/>
+          <w:color w:val="FF0000"/>
+        </w:rPr>
+        <w:t>(</w:t>
+      </w:r>
+      <w:proofErr w:type="gramEnd"/>
+      <w:r>
+        <w:rPr>
+          <w:rFonts w:ascii="Times New Roman" w:hAnsi="Times New Roman" w:cs="Times New Roman"/>
+          <w:color w:val="FF0000"/>
+        </w:rPr>
+        <w:t>where? The diagram below?)</w:t>
+      </w:r>
+      <w:r>
+        <w:rPr>
+          <w:rFonts w:ascii="Times New Roman" w:hAnsi="Times New Roman" w:cs="Times New Roman"/>
+        </w:rPr>
+        <w:t xml:space="preserve"> </w:t>
+      </w:r>
+      <w:r>
+        <w:rPr>
+          <w:rFonts w:ascii="Times New Roman" w:hAnsi="Times New Roman" w:cs="Times New Roman"/>
+          <w:color w:val="FF0000"/>
+        </w:rPr>
+        <w:t>the</w:t>
+      </w:r>
+      <w:r>
+        <w:rPr>
+          <w:rFonts w:ascii="Times New Roman" w:hAnsi="Times New Roman" w:cs="Times New Roman"/>
+        </w:rPr>
+        <w:t xml:space="preserve"> software is partitioned into what functions are needed on the microcontroller, android application, and the database. The interfaces between them are also defined and can be seen in </w:t>
       </w:r>
       <w:r>
         <w:rPr>
@@ -5222,13 +6232,13 @@
           <w:rFonts w:ascii="Times New Roman" w:hAnsi="Times New Roman" w:cs="Times New Roman"/>
           <w:i/>
         </w:rPr>
+        <w:instrText xml:space="preserve"> \* MERGEFORMAT </w:instrText>
       </w:r>
       <w:r>
         <w:rPr>
           <w:rFonts w:ascii="Times New Roman" w:hAnsi="Times New Roman" w:cs="Times New Roman"/>
           <w:i/>
         </w:rPr>
-        <w:instrText xml:space="preserve"> \* MERGEFORMAT </w:instrText>
       </w:r>
       <w:r>
         <w:rPr>
@@ -5300,7 +6310,7 @@
           <w:noProof/>
         </w:rPr>
         <w:drawing>
-          <wp:inline distT="0" distB="0" distL="0" distR="0" wp14:anchorId="674B21EB" wp14:editId="1C4AD6A3">
+          <wp:inline distT="0" distB="0" distL="0" distR="0" wp14:anchorId="35174262" wp14:editId="585A6E4F">
             <wp:extent cx="2743200" cy="2059940"/>
             <wp:effectExtent l="0" t="0" r="0" b="0"/>
             <wp:docPr id="3" name="Picture 3"/>
@@ -5407,6 +6417,7 @@
         <w:rPr>
           <w:rFonts w:ascii="Times New Roman" w:hAnsi="Times New Roman" w:cs="Times New Roman"/>
         </w:rPr>
+        <w:lastRenderedPageBreak/>
         <w:t xml:space="preserve">The following data flow diagram in </w:t>
       </w:r>
       <w:r>
@@ -5428,13 +6439,13 @@
           <w:rFonts w:ascii="Times New Roman" w:hAnsi="Times New Roman" w:cs="Times New Roman"/>
           <w:i/>
         </w:rPr>
+        <w:instrText xml:space="preserve"> \* MERGEFORMAT </w:instrText>
       </w:r>
       <w:r>
         <w:rPr>
           <w:rFonts w:ascii="Times New Roman" w:hAnsi="Times New Roman" w:cs="Times New Roman"/>
           <w:i/>
         </w:rPr>
-        <w:instrText xml:space="preserve"> \* MERGEFORMAT </w:instrText>
       </w:r>
       <w:r>
         <w:rPr>
@@ -5493,7 +6504,7 @@
           <w:noProof/>
         </w:rPr>
         <w:drawing>
-          <wp:inline distT="0" distB="0" distL="0" distR="0" wp14:anchorId="79AF57C1" wp14:editId="16172069">
+          <wp:inline distT="0" distB="0" distL="0" distR="0" wp14:anchorId="2046BC32" wp14:editId="54AE886E">
             <wp:extent cx="2743200" cy="1325245"/>
             <wp:effectExtent l="0" t="0" r="0" b="8255"/>
             <wp:docPr id="5" name="Picture 5"/>
@@ -5622,13 +6633,13 @@
           <w:rFonts w:ascii="Times New Roman" w:hAnsi="Times New Roman" w:cs="Times New Roman"/>
           <w:i/>
         </w:rPr>
+        <w:instrText xml:space="preserve"> \* MERGEFORMAT </w:instrText>
       </w:r>
       <w:r>
         <w:rPr>
           <w:rFonts w:ascii="Times New Roman" w:hAnsi="Times New Roman" w:cs="Times New Roman"/>
           <w:i/>
         </w:rPr>
-        <w:instrText xml:space="preserve"> \* MERGEFORMAT </w:instrText>
       </w:r>
       <w:r>
         <w:rPr>
@@ -5684,13 +6695,13 @@
           <w:rFonts w:ascii="Times New Roman" w:hAnsi="Times New Roman" w:cs="Times New Roman"/>
           <w:i/>
         </w:rPr>
+        <w:instrText xml:space="preserve"> \* MERGEFORMAT </w:instrText>
       </w:r>
       <w:r>
         <w:rPr>
           <w:rFonts w:ascii="Times New Roman" w:hAnsi="Times New Roman" w:cs="Times New Roman"/>
           <w:i/>
         </w:rPr>
-        <w:instrText xml:space="preserve"> \* MERGEFORMAT </w:instrText>
       </w:r>
       <w:r>
         <w:rPr>
@@ -5749,7 +6760,7 @@
           <w:noProof/>
         </w:rPr>
         <w:drawing>
-          <wp:inline distT="0" distB="0" distL="0" distR="0" wp14:anchorId="546FF529" wp14:editId="68FCCFBA">
+          <wp:inline distT="0" distB="0" distL="0" distR="0" wp14:anchorId="46B4BBA1" wp14:editId="1E8ED6E6">
             <wp:extent cx="2743200" cy="2491105"/>
             <wp:effectExtent l="0" t="0" r="0" b="4445"/>
             <wp:docPr id="19" name="Picture 19"/>
@@ -5850,6 +6861,7 @@
           <w:rFonts w:ascii="Times New Roman" w:hAnsi="Times New Roman" w:cs="Times New Roman"/>
           <w:noProof/>
         </w:rPr>
+        <w:lastRenderedPageBreak/>
         <w:t xml:space="preserve"> </w:t>
       </w:r>
       <w:r>
@@ -5858,7 +6870,7 @@
           <w:noProof/>
         </w:rPr>
         <w:drawing>
-          <wp:inline distT="0" distB="0" distL="0" distR="0" wp14:anchorId="63F54B0D" wp14:editId="14F5266A">
+          <wp:inline distT="0" distB="0" distL="0" distR="0" wp14:anchorId="68D6ED00" wp14:editId="184F02BA">
             <wp:extent cx="2743200" cy="2021840"/>
             <wp:effectExtent l="0" t="0" r="0" b="0"/>
             <wp:docPr id="20" name="Picture 20"/>
@@ -5971,7 +6983,58 @@
         <w:rPr>
           <w:rFonts w:ascii="Times New Roman" w:hAnsi="Times New Roman" w:cs="Times New Roman"/>
         </w:rPr>
-        <w:t xml:space="preserve">To avoid duplicating I have put the test vectors and results together in the Test section. </w:t>
+        <w:t xml:space="preserve">To avoid duplicating </w:t>
+      </w:r>
+      <w:r>
+        <w:rPr>
+          <w:rFonts w:ascii="Times New Roman" w:hAnsi="Times New Roman" w:cs="Times New Roman"/>
+          <w:strike/>
+        </w:rPr>
+        <w:t>I have put the</w:t>
+      </w:r>
+      <w:r>
+        <w:rPr>
+          <w:rFonts w:ascii="Times New Roman" w:hAnsi="Times New Roman" w:cs="Times New Roman"/>
+        </w:rPr>
+        <w:t xml:space="preserve"> test vectors</w:t>
+      </w:r>
+      <w:r>
+        <w:rPr>
+          <w:rFonts w:ascii="Times New Roman" w:hAnsi="Times New Roman" w:cs="Times New Roman"/>
+        </w:rPr>
+        <w:t xml:space="preserve"> </w:t>
+      </w:r>
+      <w:r>
+        <w:rPr>
+          <w:rFonts w:ascii="Times New Roman" w:hAnsi="Times New Roman" w:cs="Times New Roman"/>
+          <w:color w:val="FF0000"/>
+        </w:rPr>
+        <w:t>have been used</w:t>
+      </w:r>
+      <w:r>
+        <w:rPr>
+          <w:rFonts w:ascii="Times New Roman" w:hAnsi="Times New Roman" w:cs="Times New Roman"/>
+        </w:rPr>
+        <w:t xml:space="preserve"> and results</w:t>
+      </w:r>
+      <w:r>
+        <w:rPr>
+          <w:rFonts w:ascii="Times New Roman" w:hAnsi="Times New Roman" w:cs="Times New Roman"/>
+        </w:rPr>
+        <w:t xml:space="preserve"> </w:t>
+      </w:r>
+      <w:r>
+        <w:rPr>
+          <w:rFonts w:ascii="Times New Roman" w:hAnsi="Times New Roman" w:cs="Times New Roman"/>
+          <w:color w:val="FF0000"/>
+        </w:rPr>
+        <w:t>are shown</w:t>
+      </w:r>
+      <w:r>
+        <w:rPr>
+          <w:rFonts w:ascii="Times New Roman" w:hAnsi="Times New Roman" w:cs="Times New Roman"/>
+        </w:rPr>
+        <w:t xml:space="preserve"> together in the Test section. </w:t>
       </w:r>
     </w:p>
     <w:p>
@@ -6005,12 +7068,60 @@
           <w:rFonts w:ascii="Times New Roman" w:hAnsi="Times New Roman" w:cs="Times New Roman"/>
           <w:i/>
         </w:rPr>
+        <w:instrText xml:space="preserve"> \* MERGEFORMAT </w:instrText>
       </w:r>
       <w:r>
         <w:rPr>
           <w:rFonts w:ascii="Times New Roman" w:hAnsi="Times New Roman" w:cs="Times New Roman"/>
           <w:i/>
         </w:rPr>
+      </w:r>
+      <w:r>
+        <w:rPr>
+          <w:rFonts w:ascii="Times New Roman" w:hAnsi="Times New Roman" w:cs="Times New Roman"/>
+          <w:i/>
+        </w:rPr>
+        <w:fldChar w:fldCharType="separate"/>
+      </w:r>
+      <w:r>
+        <w:rPr>
+          <w:rFonts w:ascii="Times New Roman" w:hAnsi="Times New Roman" w:cs="Times New Roman"/>
+          <w:i/>
+        </w:rPr>
+        <w:t>Table 2: RFID Read Accuracy Requirements</w:t>
+      </w:r>
+      <w:r>
+        <w:rPr>
+          <w:rFonts w:ascii="Times New Roman" w:hAnsi="Times New Roman" w:cs="Times New Roman"/>
+          <w:i/>
+        </w:rPr>
+        <w:fldChar w:fldCharType="end"/>
+      </w:r>
+      <w:r>
+        <w:rPr>
+          <w:rFonts w:ascii="Times New Roman" w:hAnsi="Times New Roman" w:cs="Times New Roman"/>
+        </w:rPr>
+        <w:t xml:space="preserve"> are in </w:t>
+      </w:r>
+      <w:r>
+        <w:rPr>
+          <w:rFonts w:ascii="Times New Roman" w:hAnsi="Times New Roman" w:cs="Times New Roman"/>
+          <w:i/>
+        </w:rPr>
+        <w:fldChar w:fldCharType="begin"/>
+      </w:r>
+      <w:r>
+        <w:rPr>
+          <w:rFonts w:ascii="Times New Roman" w:hAnsi="Times New Roman" w:cs="Times New Roman"/>
+          <w:i/>
+        </w:rPr>
+        <w:instrText xml:space="preserve"> REF _Ref480480764 \h </w:instrText>
+      </w:r>
+      <w:r>
+        <w:rPr>
+          <w:rFonts w:ascii="Times New Roman" w:hAnsi="Times New Roman" w:cs="Times New Roman"/>
+          <w:i/>
+        </w:rPr>
         <w:instrText xml:space="preserve"> \* MERGEFORMAT </w:instrText>
       </w:r>
       <w:r>
@@ -6018,54 +7129,6 @@
           <w:rFonts w:ascii="Times New Roman" w:hAnsi="Times New Roman" w:cs="Times New Roman"/>
           <w:i/>
         </w:rPr>
-        <w:fldChar w:fldCharType="separate"/>
-      </w:r>
-      <w:r>
-        <w:rPr>
-          <w:rFonts w:ascii="Times New Roman" w:hAnsi="Times New Roman" w:cs="Times New Roman"/>
-          <w:i/>
-        </w:rPr>
-        <w:t>Table 2: RFID Read Accuracy Requirements</w:t>
-      </w:r>
-      <w:r>
-        <w:rPr>
-          <w:rFonts w:ascii="Times New Roman" w:hAnsi="Times New Roman" w:cs="Times New Roman"/>
-          <w:i/>
-        </w:rPr>
-        <w:fldChar w:fldCharType="end"/>
-      </w:r>
-      <w:r>
-        <w:rPr>
-          <w:rFonts w:ascii="Times New Roman" w:hAnsi="Times New Roman" w:cs="Times New Roman"/>
-        </w:rPr>
-        <w:t xml:space="preserve"> are in </w:t>
-      </w:r>
-      <w:r>
-        <w:rPr>
-          <w:rFonts w:ascii="Times New Roman" w:hAnsi="Times New Roman" w:cs="Times New Roman"/>
-          <w:i/>
-        </w:rPr>
-        <w:fldChar w:fldCharType="begin"/>
-      </w:r>
-      <w:r>
-        <w:rPr>
-          <w:rFonts w:ascii="Times New Roman" w:hAnsi="Times New Roman" w:cs="Times New Roman"/>
-          <w:i/>
-        </w:rPr>
-        <w:instrText xml:space="preserve"> REF _Ref480480764 \h </w:instrText>
-      </w:r>
-      <w:r>
-        <w:rPr>
-          <w:rFonts w:ascii="Times New Roman" w:hAnsi="Times New Roman" w:cs="Times New Roman"/>
-          <w:i/>
-        </w:rPr>
-      </w:r>
-      <w:r>
-        <w:rPr>
-          <w:rFonts w:ascii="Times New Roman" w:hAnsi="Times New Roman" w:cs="Times New Roman"/>
-          <w:i/>
-        </w:rPr>
-        <w:instrText xml:space="preserve"> \* MERGEFORMAT </w:instrText>
       </w:r>
       <w:r>
         <w:rPr>
@@ -6121,13 +7184,13 @@
           <w:rFonts w:ascii="Times New Roman" w:hAnsi="Times New Roman" w:cs="Times New Roman"/>
           <w:i/>
         </w:rPr>
+        <w:instrText xml:space="preserve"> \* MERGEFORMAT </w:instrText>
       </w:r>
       <w:r>
         <w:rPr>
           <w:rFonts w:ascii="Times New Roman" w:hAnsi="Times New Roman" w:cs="Times New Roman"/>
           <w:i/>
         </w:rPr>
-        <w:instrText xml:space="preserve"> \* MERGEFORMAT </w:instrText>
       </w:r>
       <w:r>
         <w:rPr>
@@ -6183,13 +7246,13 @@
           <w:rFonts w:ascii="Times New Roman" w:hAnsi="Times New Roman" w:cs="Times New Roman"/>
           <w:i/>
         </w:rPr>
+        <w:instrText xml:space="preserve"> \* MERGEFORMAT </w:instrText>
       </w:r>
       <w:r>
         <w:rPr>
           <w:rFonts w:ascii="Times New Roman" w:hAnsi="Times New Roman" w:cs="Times New Roman"/>
           <w:i/>
         </w:rPr>
-        <w:instrText xml:space="preserve"> \* MERGEFORMAT </w:instrText>
       </w:r>
       <w:r>
         <w:rPr>
@@ -6230,13 +7293,101 @@
         <w:rPr>
           <w:rFonts w:ascii="Times New Roman" w:hAnsi="Times New Roman" w:cs="Times New Roman"/>
         </w:rPr>
-        <w:t xml:space="preserve"> Each test vector includes testing for the signals sent before the 200 ms deadline. </w:t>
-      </w:r>
-      <w:r>
-        <w:rPr>
-          <w:rFonts w:ascii="Times New Roman" w:hAnsi="Times New Roman" w:cs="Times New Roman"/>
-        </w:rPr>
-        <w:t>I designed the test vectors to</w:t>
+        <w:t xml:space="preserve"> Each test vector includes testing for the signals sent before the 200 </w:t>
+      </w:r>
+      <w:proofErr w:type="spellStart"/>
+      <w:r>
+        <w:rPr>
+          <w:rFonts w:ascii="Times New Roman" w:hAnsi="Times New Roman" w:cs="Times New Roman"/>
+        </w:rPr>
+        <w:t>ms</w:t>
+      </w:r>
+      <w:proofErr w:type="spellEnd"/>
+      <w:r>
+        <w:rPr>
+          <w:rFonts w:ascii="Times New Roman" w:hAnsi="Times New Roman" w:cs="Times New Roman"/>
+        </w:rPr>
+        <w:t xml:space="preserve"> deadline. </w:t>
+      </w:r>
+      <w:r>
+        <w:rPr>
+          <w:rFonts w:ascii="Times New Roman" w:hAnsi="Times New Roman" w:cs="Times New Roman"/>
+          <w:strike/>
+        </w:rPr>
+        <w:t>I</w:t>
+      </w:r>
+      <w:r>
+        <w:rPr>
+          <w:rFonts w:ascii="Times New Roman" w:hAnsi="Times New Roman" w:cs="Times New Roman"/>
+        </w:rPr>
+        <w:t xml:space="preserve"> </w:t>
+      </w:r>
+      <w:r>
+        <w:rPr>
+          <w:rFonts w:ascii="Times New Roman" w:hAnsi="Times New Roman" w:cs="Times New Roman"/>
+          <w:color w:val="FF0000"/>
+        </w:rPr>
+        <w:t>The</w:t>
+      </w:r>
+      <w:r>
+        <w:rPr>
+          <w:rFonts w:ascii="Times New Roman" w:hAnsi="Times New Roman" w:cs="Times New Roman"/>
+        </w:rPr>
+        <w:t xml:space="preserve"> designed </w:t>
+      </w:r>
+      <w:proofErr w:type="gramStart"/>
+      <w:r>
+        <w:rPr>
+          <w:rFonts w:ascii="Times New Roman" w:hAnsi="Times New Roman" w:cs="Times New Roman"/>
+          <w:strike/>
+        </w:rPr>
+        <w:t>the</w:t>
+      </w:r>
+      <w:r>
+        <w:rPr>
+          <w:rFonts w:ascii="Times New Roman" w:hAnsi="Times New Roman" w:cs="Times New Roman"/>
+        </w:rPr>
+        <w:t xml:space="preserve"> </w:t>
+      </w:r>
+      <w:r>
+        <w:rPr>
+          <w:rFonts w:ascii="Times New Roman" w:hAnsi="Times New Roman" w:cs="Times New Roman"/>
+        </w:rPr>
+        <w:t xml:space="preserve"> </w:t>
+      </w:r>
+      <w:r>
+        <w:rPr>
+          <w:rFonts w:ascii="Times New Roman" w:hAnsi="Times New Roman" w:cs="Times New Roman"/>
+          <w:color w:val="FF0000"/>
+        </w:rPr>
+        <w:t>of</w:t>
+      </w:r>
+      <w:proofErr w:type="gramEnd"/>
+      <w:r>
+        <w:rPr>
+          <w:rFonts w:ascii="Times New Roman" w:hAnsi="Times New Roman" w:cs="Times New Roman"/>
+          <w:color w:val="FF0000"/>
+        </w:rPr>
+        <w:t xml:space="preserve"> the </w:t>
+      </w:r>
+      <w:r>
+        <w:rPr>
+          <w:rFonts w:ascii="Times New Roman" w:hAnsi="Times New Roman" w:cs="Times New Roman"/>
+        </w:rPr>
+        <w:t xml:space="preserve">test vectors </w:t>
+      </w:r>
+      <w:r>
+        <w:rPr>
+          <w:rFonts w:ascii="Times New Roman" w:hAnsi="Times New Roman" w:cs="Times New Roman"/>
+          <w:color w:val="FF0000"/>
+        </w:rPr>
+        <w:t xml:space="preserve">is </w:t>
+      </w:r>
+      <w:r>
+        <w:rPr>
+          <w:rFonts w:ascii="Times New Roman" w:hAnsi="Times New Roman" w:cs="Times New Roman"/>
+        </w:rPr>
+        <w:t>to</w:t>
       </w:r>
       <w:r>
         <w:rPr>
@@ -6248,49 +7399,58 @@
         <w:rPr>
           <w:rFonts w:ascii="Times New Roman" w:hAnsi="Times New Roman" w:cs="Times New Roman"/>
         </w:rPr>
+        <w:t xml:space="preserve"> more robustly</w:t>
+      </w:r>
+      <w:r>
+        <w:rPr>
+          <w:rFonts w:ascii="Times New Roman" w:hAnsi="Times New Roman" w:cs="Times New Roman"/>
+        </w:rPr>
+        <w:t xml:space="preserve"> for false positives and incorrect positives. I</w:t>
+      </w:r>
+      <w:r>
+        <w:rPr>
+          <w:rFonts w:ascii="Times New Roman" w:hAnsi="Times New Roman" w:cs="Times New Roman"/>
+        </w:rPr>
+        <w:t>n each test vector</w:t>
+      </w:r>
+      <w:r>
+        <w:rPr>
+          <w:rFonts w:ascii="Times New Roman" w:hAnsi="Times New Roman" w:cs="Times New Roman"/>
+        </w:rPr>
+        <w:t>,</w:t>
+      </w:r>
+      <w:r>
+        <w:rPr>
+          <w:rFonts w:ascii="Times New Roman" w:hAnsi="Times New Roman" w:cs="Times New Roman"/>
+        </w:rPr>
         <w:t xml:space="preserve"> </w:t>
       </w:r>
       <w:r>
         <w:rPr>
           <w:rFonts w:ascii="Times New Roman" w:hAnsi="Times New Roman" w:cs="Times New Roman"/>
-        </w:rPr>
-        <w:t>more robustly</w:t>
-      </w:r>
-      <w:r>
-        <w:rPr>
-          <w:rFonts w:ascii="Times New Roman" w:hAnsi="Times New Roman" w:cs="Times New Roman"/>
-        </w:rPr>
-        <w:t xml:space="preserve"> for </w:t>
-      </w:r>
-      <w:r>
-        <w:rPr>
-          <w:rFonts w:ascii="Times New Roman" w:hAnsi="Times New Roman" w:cs="Times New Roman"/>
-        </w:rPr>
-        <w:t>false positives and incorrect positives. I</w:t>
-      </w:r>
-      <w:r>
-        <w:rPr>
-          <w:rFonts w:ascii="Times New Roman" w:hAnsi="Times New Roman" w:cs="Times New Roman"/>
-        </w:rPr>
-        <w:t>n each test vector</w:t>
-      </w:r>
-      <w:r>
-        <w:rPr>
-          <w:rFonts w:ascii="Times New Roman" w:hAnsi="Times New Roman" w:cs="Times New Roman"/>
-        </w:rPr>
-        <w:t>,</w:t>
-      </w:r>
-      <w:r>
-        <w:rPr>
-          <w:rFonts w:ascii="Times New Roman" w:hAnsi="Times New Roman" w:cs="Times New Roman"/>
-        </w:rPr>
-        <w:t xml:space="preserve"> I have</w:t>
-      </w:r>
-      <w:r>
-        <w:rPr>
-          <w:rFonts w:ascii="Times New Roman" w:hAnsi="Times New Roman" w:cs="Times New Roman"/>
-        </w:rPr>
-        <w:t xml:space="preserve"> two </w:t>
+          <w:strike/>
+        </w:rPr>
+        <w:t>I have</w:t>
+      </w:r>
+      <w:r>
+        <w:rPr>
+          <w:rFonts w:ascii="Times New Roman" w:hAnsi="Times New Roman" w:cs="Times New Roman"/>
+          <w:strike/>
+        </w:rPr>
+        <w:t xml:space="preserve"> </w:t>
+      </w:r>
+      <w:r>
+        <w:rPr>
+          <w:rFonts w:ascii="Times New Roman" w:hAnsi="Times New Roman" w:cs="Times New Roman"/>
+        </w:rPr>
+        <w:t xml:space="preserve">two </w:t>
+      </w:r>
+      <w:r>
+        <w:rPr>
+          <w:rFonts w:ascii="Times New Roman" w:hAnsi="Times New Roman" w:cs="Times New Roman"/>
+          <w:color w:val="FF0000"/>
+        </w:rPr>
+        <w:t xml:space="preserve">RFIDs are </w:t>
       </w:r>
       <w:r>
         <w:rPr>
@@ -6307,18 +7467,21 @@
       <w:r>
         <w:rPr>
           <w:rFonts w:ascii="Times New Roman" w:hAnsi="Times New Roman" w:cs="Times New Roman"/>
+          <w:strike/>
         </w:rPr>
         <w:t>RF</w:t>
       </w:r>
       <w:r>
         <w:rPr>
           <w:rFonts w:ascii="Times New Roman" w:hAnsi="Times New Roman" w:cs="Times New Roman"/>
+          <w:strike/>
         </w:rPr>
         <w:t>ID</w:t>
       </w:r>
       <w:r>
         <w:rPr>
           <w:rFonts w:ascii="Times New Roman" w:hAnsi="Times New Roman" w:cs="Times New Roman"/>
+          <w:strike/>
         </w:rPr>
         <w:t>s</w:t>
       </w:r>
@@ -6486,123 +7649,116 @@
           <w:rFonts w:ascii="Times New Roman" w:hAnsi="Times New Roman" w:cs="Times New Roman"/>
           <w:i/>
         </w:rPr>
+        <w:instrText xml:space="preserve"> \* MERGEFORMAT </w:instrText>
       </w:r>
       <w:r>
         <w:rPr>
           <w:rFonts w:ascii="Times New Roman" w:hAnsi="Times New Roman" w:cs="Times New Roman"/>
           <w:i/>
         </w:rPr>
+      </w:r>
+      <w:r>
+        <w:rPr>
+          <w:rFonts w:ascii="Times New Roman" w:hAnsi="Times New Roman" w:cs="Times New Roman"/>
+          <w:i/>
+        </w:rPr>
+        <w:fldChar w:fldCharType="separate"/>
+      </w:r>
+      <w:r>
+        <w:rPr>
+          <w:rFonts w:ascii="Times New Roman" w:hAnsi="Times New Roman" w:cs="Times New Roman"/>
+          <w:i/>
+        </w:rPr>
+        <w:t>Table 3: Post/Get Timing Requirements</w:t>
+      </w:r>
+      <w:r>
+        <w:rPr>
+          <w:rFonts w:ascii="Times New Roman" w:hAnsi="Times New Roman" w:cs="Times New Roman"/>
+          <w:i/>
+        </w:rPr>
+        <w:fldChar w:fldCharType="end"/>
+      </w:r>
+      <w:r>
+        <w:rPr>
+          <w:rFonts w:ascii="Times New Roman" w:hAnsi="Times New Roman" w:cs="Times New Roman"/>
+        </w:rPr>
+        <w:t xml:space="preserve">. The </w:t>
+      </w:r>
+      <w:r>
+        <w:rPr>
+          <w:rFonts w:ascii="Times New Roman" w:hAnsi="Times New Roman" w:cs="Times New Roman"/>
+          <w:i/>
+        </w:rPr>
+        <w:fldChar w:fldCharType="begin"/>
+      </w:r>
+      <w:r>
+        <w:rPr>
+          <w:rFonts w:ascii="Times New Roman" w:hAnsi="Times New Roman" w:cs="Times New Roman"/>
+          <w:i/>
+        </w:rPr>
+        <w:instrText xml:space="preserve"> REF _Ref480483620 \h  \* MERGEFORMAT </w:instrText>
+      </w:r>
+      <w:r>
+        <w:rPr>
+          <w:rFonts w:ascii="Times New Roman" w:hAnsi="Times New Roman" w:cs="Times New Roman"/>
+          <w:i/>
+        </w:rPr>
+      </w:r>
+      <w:r>
+        <w:rPr>
+          <w:rFonts w:ascii="Times New Roman" w:hAnsi="Times New Roman" w:cs="Times New Roman"/>
+          <w:i/>
+        </w:rPr>
+        <w:fldChar w:fldCharType="separate"/>
+      </w:r>
+      <w:r>
+        <w:rPr>
+          <w:rFonts w:ascii="Times New Roman" w:hAnsi="Times New Roman" w:cs="Times New Roman"/>
+          <w:i/>
+        </w:rPr>
+        <w:t>Post RFID Test</w:t>
+      </w:r>
+      <w:r>
+        <w:rPr>
+          <w:rFonts w:ascii="Times New Roman" w:hAnsi="Times New Roman" w:cs="Times New Roman"/>
+          <w:i/>
+        </w:rPr>
+        <w:fldChar w:fldCharType="end"/>
+      </w:r>
+      <w:r>
+        <w:rPr>
+          <w:rFonts w:ascii="Times New Roman" w:hAnsi="Times New Roman" w:cs="Times New Roman"/>
+        </w:rPr>
+        <w:t xml:space="preserve"> </w:t>
+      </w:r>
+      <w:r>
+        <w:rPr>
+          <w:rFonts w:ascii="Times New Roman" w:hAnsi="Times New Roman" w:cs="Times New Roman"/>
+        </w:rPr>
+        <w:t xml:space="preserve">vector checks for how many deadlines are missed for 100 posts, </w:t>
+      </w:r>
+      <w:r>
+        <w:rPr>
+          <w:rFonts w:ascii="Times New Roman" w:hAnsi="Times New Roman" w:cs="Times New Roman"/>
+        </w:rPr>
+        <w:fldChar w:fldCharType="begin"/>
+      </w:r>
+      <w:r>
+        <w:rPr>
+          <w:rFonts w:ascii="Times New Roman" w:hAnsi="Times New Roman" w:cs="Times New Roman"/>
+        </w:rPr>
+        <w:instrText xml:space="preserve"> REF _Ref480481262 \h </w:instrText>
+      </w:r>
+      <w:r>
+        <w:rPr>
+          <w:rFonts w:ascii="Times New Roman" w:hAnsi="Times New Roman" w:cs="Times New Roman"/>
+        </w:rPr>
         <w:instrText xml:space="preserve"> \* MERGEFORMAT </w:instrText>
       </w:r>
       <w:r>
         <w:rPr>
           <w:rFonts w:ascii="Times New Roman" w:hAnsi="Times New Roman" w:cs="Times New Roman"/>
-          <w:i/>
-        </w:rPr>
-        <w:fldChar w:fldCharType="separate"/>
-      </w:r>
-      <w:r>
-        <w:rPr>
-          <w:rFonts w:ascii="Times New Roman" w:hAnsi="Times New Roman" w:cs="Times New Roman"/>
-          <w:i/>
-        </w:rPr>
-        <w:t>Table 3: Post/Get Timing Requirements</w:t>
-      </w:r>
-      <w:r>
-        <w:rPr>
-          <w:rFonts w:ascii="Times New Roman" w:hAnsi="Times New Roman" w:cs="Times New Roman"/>
-          <w:i/>
-        </w:rPr>
-        <w:fldChar w:fldCharType="end"/>
-      </w:r>
-      <w:r>
-        <w:rPr>
-          <w:rFonts w:ascii="Times New Roman" w:hAnsi="Times New Roman" w:cs="Times New Roman"/>
-        </w:rPr>
-        <w:t xml:space="preserve">. The </w:t>
-      </w:r>
-      <w:r>
-        <w:rPr>
-          <w:rFonts w:ascii="Times New Roman" w:hAnsi="Times New Roman" w:cs="Times New Roman"/>
-          <w:i/>
-        </w:rPr>
-        <w:fldChar w:fldCharType="begin"/>
-      </w:r>
-      <w:r>
-        <w:rPr>
-          <w:rFonts w:ascii="Times New Roman" w:hAnsi="Times New Roman" w:cs="Times New Roman"/>
-          <w:i/>
-        </w:rPr>
-        <w:instrText xml:space="preserve"> REF _Ref480483620 \h </w:instrText>
-      </w:r>
-      <w:r>
-        <w:rPr>
-          <w:rFonts w:ascii="Times New Roman" w:hAnsi="Times New Roman" w:cs="Times New Roman"/>
-          <w:i/>
-        </w:rPr>
-      </w:r>
-      <w:r>
-        <w:rPr>
-          <w:rFonts w:ascii="Times New Roman" w:hAnsi="Times New Roman" w:cs="Times New Roman"/>
-          <w:i/>
-        </w:rPr>
-        <w:instrText xml:space="preserve"> \* MERGEFORMAT </w:instrText>
-      </w:r>
-      <w:r>
-        <w:rPr>
-          <w:rFonts w:ascii="Times New Roman" w:hAnsi="Times New Roman" w:cs="Times New Roman"/>
-          <w:i/>
-        </w:rPr>
-        <w:fldChar w:fldCharType="separate"/>
-      </w:r>
-      <w:r>
-        <w:rPr>
-          <w:rFonts w:ascii="Times New Roman" w:hAnsi="Times New Roman" w:cs="Times New Roman"/>
-          <w:i/>
-        </w:rPr>
-        <w:t>Post RFID Test</w:t>
-      </w:r>
-      <w:r>
-        <w:rPr>
-          <w:rFonts w:ascii="Times New Roman" w:hAnsi="Times New Roman" w:cs="Times New Roman"/>
-          <w:i/>
-        </w:rPr>
-        <w:fldChar w:fldCharType="end"/>
-      </w:r>
-      <w:r>
-        <w:rPr>
-          <w:rFonts w:ascii="Times New Roman" w:hAnsi="Times New Roman" w:cs="Times New Roman"/>
-        </w:rPr>
-        <w:t xml:space="preserve"> </w:t>
-      </w:r>
-      <w:r>
-        <w:rPr>
-          <w:rFonts w:ascii="Times New Roman" w:hAnsi="Times New Roman" w:cs="Times New Roman"/>
-        </w:rPr>
-        <w:t xml:space="preserve">vector checks for how many deadlines are missed for 100 posts, </w:t>
-      </w:r>
-      <w:r>
-        <w:rPr>
-          <w:rFonts w:ascii="Times New Roman" w:hAnsi="Times New Roman" w:cs="Times New Roman"/>
-        </w:rPr>
-        <w:fldChar w:fldCharType="begin"/>
-      </w:r>
-      <w:r>
-        <w:rPr>
-          <w:rFonts w:ascii="Times New Roman" w:hAnsi="Times New Roman" w:cs="Times New Roman"/>
-        </w:rPr>
-        <w:instrText xml:space="preserve"> REF _Ref480481262 \h </w:instrText>
-      </w:r>
-      <w:r>
-        <w:rPr>
-          <w:rFonts w:ascii="Times New Roman" w:hAnsi="Times New Roman" w:cs="Times New Roman"/>
-        </w:rPr>
-      </w:r>
-      <w:r>
-        <w:rPr>
-          <w:rFonts w:ascii="Times New Roman" w:hAnsi="Times New Roman" w:cs="Times New Roman"/>
-        </w:rPr>
-        <w:instrText xml:space="preserve"> \* MERGEFORMAT </w:instrText>
+        </w:rPr>
       </w:r>
       <w:r>
         <w:rPr>
@@ -6662,13 +7818,13 @@
           <w:rFonts w:ascii="Times New Roman" w:hAnsi="Times New Roman" w:cs="Times New Roman"/>
           <w:i/>
         </w:rPr>
+        <w:instrText xml:space="preserve"> \* MERGEFORMAT </w:instrText>
       </w:r>
       <w:r>
         <w:rPr>
           <w:rFonts w:ascii="Times New Roman" w:hAnsi="Times New Roman" w:cs="Times New Roman"/>
           <w:i/>
         </w:rPr>
-        <w:instrText xml:space="preserve"> \* MERGEFORMAT </w:instrText>
       </w:r>
       <w:r>
         <w:rPr>
@@ -6730,20 +7886,93 @@
       <w:r>
         <w:rPr>
           <w:rFonts w:ascii="Times New Roman" w:hAnsi="Times New Roman" w:cs="Times New Roman"/>
-        </w:rPr>
-        <w:t>In the implementation section w</w:t>
-      </w:r>
-      <w:r>
-        <w:rPr>
-          <w:rFonts w:ascii="Times New Roman" w:hAnsi="Times New Roman" w:cs="Times New Roman"/>
-        </w:rPr>
-        <w:t>e will go over how the system i</w:t>
-      </w:r>
-      <w:r>
-        <w:rPr>
-          <w:rFonts w:ascii="Times New Roman" w:hAnsi="Times New Roman" w:cs="Times New Roman"/>
-        </w:rPr>
-        <w:t>s integrated both with hardware and software, where the code can be found and what is contained in each file, and how testing was automated.</w:t>
+          <w:strike/>
+        </w:rPr>
+        <w:t>In the implementation</w:t>
+      </w:r>
+      <w:r>
+        <w:rPr>
+          <w:rFonts w:ascii="Times New Roman" w:hAnsi="Times New Roman" w:cs="Times New Roman"/>
+        </w:rPr>
+        <w:t xml:space="preserve"> </w:t>
+      </w:r>
+      <w:r>
+        <w:rPr>
+          <w:rFonts w:ascii="Times New Roman" w:hAnsi="Times New Roman" w:cs="Times New Roman"/>
+          <w:color w:val="FF0000"/>
+        </w:rPr>
+        <w:t xml:space="preserve">This </w:t>
+      </w:r>
+      <w:r>
+        <w:rPr>
+          <w:rFonts w:ascii="Times New Roman" w:hAnsi="Times New Roman" w:cs="Times New Roman"/>
+        </w:rPr>
+        <w:t xml:space="preserve">section </w:t>
+      </w:r>
+      <w:r>
+        <w:rPr>
+          <w:rFonts w:ascii="Times New Roman" w:hAnsi="Times New Roman" w:cs="Times New Roman"/>
+          <w:strike/>
+        </w:rPr>
+        <w:t>w</w:t>
+      </w:r>
+      <w:r>
+        <w:rPr>
+          <w:rFonts w:ascii="Times New Roman" w:hAnsi="Times New Roman" w:cs="Times New Roman"/>
+          <w:strike/>
+        </w:rPr>
+        <w:t>e will go over</w:t>
+      </w:r>
+      <w:r>
+        <w:rPr>
+          <w:rFonts w:ascii="Times New Roman" w:hAnsi="Times New Roman" w:cs="Times New Roman"/>
+        </w:rPr>
+        <w:t xml:space="preserve"> </w:t>
+      </w:r>
+      <w:r>
+        <w:rPr>
+          <w:rFonts w:ascii="Times New Roman" w:hAnsi="Times New Roman" w:cs="Times New Roman"/>
+          <w:color w:val="FF0000"/>
+        </w:rPr>
+        <w:t xml:space="preserve">explains </w:t>
+      </w:r>
+      <w:r>
+        <w:rPr>
+          <w:rFonts w:ascii="Times New Roman" w:hAnsi="Times New Roman" w:cs="Times New Roman"/>
+        </w:rPr>
+        <w:t>how the system i</w:t>
+      </w:r>
+      <w:r>
+        <w:rPr>
+          <w:rFonts w:ascii="Times New Roman" w:hAnsi="Times New Roman" w:cs="Times New Roman"/>
+        </w:rPr>
+        <w:t xml:space="preserve">s integrated </w:t>
+      </w:r>
+      <w:r>
+        <w:rPr>
+          <w:rFonts w:ascii="Times New Roman" w:hAnsi="Times New Roman" w:cs="Times New Roman"/>
+          <w:strike/>
+        </w:rPr>
+        <w:t>both</w:t>
+      </w:r>
+      <w:r>
+        <w:rPr>
+          <w:rFonts w:ascii="Times New Roman" w:hAnsi="Times New Roman" w:cs="Times New Roman"/>
+        </w:rPr>
+        <w:t xml:space="preserve"> with </w:t>
+      </w:r>
+      <w:r>
+        <w:rPr>
+          <w:rFonts w:ascii="Times New Roman" w:hAnsi="Times New Roman" w:cs="Times New Roman"/>
+          <w:color w:val="FF0000"/>
+        </w:rPr>
+        <w:t xml:space="preserve">both the </w:t>
+      </w:r>
+      <w:r>
+        <w:rPr>
+          <w:rFonts w:ascii="Times New Roman" w:hAnsi="Times New Roman" w:cs="Times New Roman"/>
+        </w:rPr>
+        <w:t>hardware and software, where the code can be found and what is contained in each file, and how testing was automated.</w:t>
       </w:r>
     </w:p>
     <w:p>
@@ -6757,6 +7986,7 @@
         <w:rPr>
           <w:rFonts w:ascii="Times New Roman" w:hAnsi="Times New Roman" w:cs="Times New Roman"/>
         </w:rPr>
+        <w:lastRenderedPageBreak/>
         <w:t>Integration</w:t>
       </w:r>
     </w:p>
@@ -6770,31 +8000,7 @@
         <w:rPr>
           <w:rFonts w:ascii="Times New Roman" w:hAnsi="Times New Roman" w:cs="Times New Roman"/>
         </w:rPr>
-        <w:t>The Yun is powered by 5 V/1 A micro USB. The Yun then supplies p</w:t>
-      </w:r>
-      <w:r>
-        <w:rPr>
-          <w:rFonts w:ascii="Times New Roman" w:hAnsi="Times New Roman" w:cs="Times New Roman"/>
-        </w:rPr>
-        <w:t xml:space="preserve">ower and ground </w:t>
-      </w:r>
-      <w:r>
-        <w:rPr>
-          <w:rFonts w:ascii="Times New Roman" w:hAnsi="Times New Roman" w:cs="Times New Roman"/>
-        </w:rPr>
-        <w:t>to</w:t>
-      </w:r>
-      <w:r>
-        <w:rPr>
-          <w:rFonts w:ascii="Times New Roman" w:hAnsi="Times New Roman" w:cs="Times New Roman"/>
-        </w:rPr>
-        <w:t xml:space="preserve"> the RFID reader</w:t>
-      </w:r>
-      <w:r>
-        <w:rPr>
-          <w:rFonts w:ascii="Times New Roman" w:hAnsi="Times New Roman" w:cs="Times New Roman"/>
-        </w:rPr>
-        <w:t>. In addition to the power and ground lines, t</w:t>
+        <w:t>The Yun is powered by 5 V/1 A micro USB. The Yun then supplies power and ground to the RFID reader. In addition to the power and ground lines, t</w:t>
       </w:r>
       <w:r>
         <w:rPr>
@@ -6887,11 +8093,33 @@
           </w:r>
         </w:sdtContent>
       </w:sdt>
-      <w:r>
-        <w:rPr>
-          <w:rFonts w:ascii="Times New Roman" w:hAnsi="Times New Roman" w:cs="Times New Roman"/>
-        </w:rPr>
-        <w:t>lua scripts that post swipe data to the database and get the vaild IDs from the database.</w:t>
+      <w:proofErr w:type="spellStart"/>
+      <w:r>
+        <w:rPr>
+          <w:rFonts w:ascii="Times New Roman" w:hAnsi="Times New Roman" w:cs="Times New Roman"/>
+        </w:rPr>
+        <w:t>lua</w:t>
+      </w:r>
+      <w:proofErr w:type="spellEnd"/>
+      <w:r>
+        <w:rPr>
+          <w:rFonts w:ascii="Times New Roman" w:hAnsi="Times New Roman" w:cs="Times New Roman"/>
+        </w:rPr>
+        <w:t xml:space="preserve"> scripts that post swipe data to the database and get the </w:t>
+      </w:r>
+      <w:proofErr w:type="spellStart"/>
+      <w:r>
+        <w:rPr>
+          <w:rFonts w:ascii="Times New Roman" w:hAnsi="Times New Roman" w:cs="Times New Roman"/>
+        </w:rPr>
+        <w:t>vaild</w:t>
+      </w:r>
+      <w:proofErr w:type="spellEnd"/>
+      <w:r>
+        <w:rPr>
+          <w:rFonts w:ascii="Times New Roman" w:hAnsi="Times New Roman" w:cs="Times New Roman"/>
+        </w:rPr>
+        <w:t xml:space="preserve"> IDs from the database.</w:t>
       </w:r>
     </w:p>
     <w:p>
@@ -7034,7 +8262,21 @@
         <w:rPr>
           <w:rFonts w:ascii="Times New Roman" w:hAnsi="Times New Roman" w:cs="Times New Roman"/>
         </w:rPr>
-        <w:t xml:space="preserve"> The “RFIDtoDB.ino” is a sketch for the microcontroller. </w:t>
+        <w:t xml:space="preserve"> The “</w:t>
+      </w:r>
+      <w:proofErr w:type="spellStart"/>
+      <w:r>
+        <w:rPr>
+          <w:rFonts w:ascii="Times New Roman" w:hAnsi="Times New Roman" w:cs="Times New Roman"/>
+        </w:rPr>
+        <w:t>RFIDtoDB.ino</w:t>
+      </w:r>
+      <w:proofErr w:type="spellEnd"/>
+      <w:r>
+        <w:rPr>
+          <w:rFonts w:ascii="Times New Roman" w:hAnsi="Times New Roman" w:cs="Times New Roman"/>
+        </w:rPr>
+        <w:t xml:space="preserve">” is a sketch for the microcontroller. </w:t>
       </w:r>
       <w:r>
         <w:rPr>
@@ -7100,7 +8342,14 @@
         <w:rPr>
           <w:rFonts w:ascii="Times New Roman" w:hAnsi="Times New Roman" w:cs="Times New Roman"/>
         </w:rPr>
-        <w:t xml:space="preserve"> “</w:t>
+        <w:t xml:space="preserve"> </w:t>
+      </w:r>
+      <w:proofErr w:type="gramStart"/>
+      <w:r>
+        <w:rPr>
+          <w:rFonts w:ascii="Times New Roman" w:hAnsi="Times New Roman" w:cs="Times New Roman"/>
+        </w:rPr>
+        <w:t>“</w:t>
       </w:r>
       <w:r>
         <w:rPr>
@@ -7108,11 +8357,20 @@
         </w:rPr>
         <w:t>.</w:t>
       </w:r>
-      <w:r>
-        <w:rPr>
-          <w:rFonts w:ascii="Times New Roman" w:hAnsi="Times New Roman" w:cs="Times New Roman"/>
-        </w:rPr>
-        <w:t>lua”</w:t>
+      <w:proofErr w:type="spellStart"/>
+      <w:r>
+        <w:rPr>
+          <w:rFonts w:ascii="Times New Roman" w:hAnsi="Times New Roman" w:cs="Times New Roman"/>
+        </w:rPr>
+        <w:t>lua</w:t>
+      </w:r>
+      <w:proofErr w:type="spellEnd"/>
+      <w:proofErr w:type="gramEnd"/>
+      <w:r>
+        <w:rPr>
+          <w:rFonts w:ascii="Times New Roman" w:hAnsi="Times New Roman" w:cs="Times New Roman"/>
+        </w:rPr>
+        <w:t>”</w:t>
       </w:r>
       <w:r>
         <w:rPr>
@@ -7124,7 +8382,21 @@
         <w:rPr>
           <w:rFonts w:ascii="Times New Roman" w:hAnsi="Times New Roman" w:cs="Times New Roman"/>
         </w:rPr>
-        <w:t xml:space="preserve">are scripts that connect to the database and query the database. The folder “RFIDCam” contains the Android Studio project that is for the </w:t>
+        <w:t>are scripts that connect to the database and query the database. The folder “</w:t>
+      </w:r>
+      <w:proofErr w:type="spellStart"/>
+      <w:r>
+        <w:rPr>
+          <w:rFonts w:ascii="Times New Roman" w:hAnsi="Times New Roman" w:cs="Times New Roman"/>
+        </w:rPr>
+        <w:t>RFIDCam</w:t>
+      </w:r>
+      <w:proofErr w:type="spellEnd"/>
+      <w:r>
+        <w:rPr>
+          <w:rFonts w:ascii="Times New Roman" w:hAnsi="Times New Roman" w:cs="Times New Roman"/>
+        </w:rPr>
+        <w:t xml:space="preserve">” contains the Android Studio project that is for the </w:t>
       </w:r>
       <w:r>
         <w:rPr>
@@ -7158,7 +8430,6 @@
         <w:rPr>
           <w:rFonts w:ascii="Times New Roman" w:hAnsi="Times New Roman" w:cs="Times New Roman"/>
         </w:rPr>
-        <w:lastRenderedPageBreak/>
         <w:t>Automate Testing</w:t>
       </w:r>
     </w:p>
@@ -7381,7 +8652,61 @@
         <w:rPr>
           <w:rFonts w:ascii="Times New Roman" w:hAnsi="Times New Roman" w:cs="Times New Roman"/>
         </w:rPr>
-        <w:t xml:space="preserve">During testing, I was able to insert into the code a timestamp once an RFID was recognized and another timestamp </w:t>
+        <w:t xml:space="preserve">During testing, </w:t>
+      </w:r>
+      <w:r>
+        <w:rPr>
+          <w:rFonts w:ascii="Times New Roman" w:hAnsi="Times New Roman" w:cs="Times New Roman"/>
+          <w:strike/>
+        </w:rPr>
+        <w:t>I was able</w:t>
+      </w:r>
+      <w:r>
+        <w:rPr>
+          <w:rFonts w:ascii="Times New Roman" w:hAnsi="Times New Roman" w:cs="Times New Roman"/>
+        </w:rPr>
+        <w:t xml:space="preserve"> </w:t>
+      </w:r>
+      <w:r>
+        <w:rPr>
+          <w:rFonts w:ascii="Times New Roman" w:hAnsi="Times New Roman" w:cs="Times New Roman"/>
+          <w:color w:val="FF0000"/>
+        </w:rPr>
+        <w:t xml:space="preserve">a timestamp was inserted into </w:t>
+      </w:r>
+      <w:r>
+        <w:rPr>
+          <w:rFonts w:ascii="Times New Roman" w:hAnsi="Times New Roman" w:cs="Times New Roman"/>
+          <w:color w:val="FF0000"/>
+        </w:rPr>
+        <w:t xml:space="preserve">the </w:t>
+      </w:r>
+      <w:proofErr w:type="gramStart"/>
+      <w:r>
+        <w:rPr>
+          <w:rFonts w:ascii="Times New Roman" w:hAnsi="Times New Roman" w:cs="Times New Roman"/>
+          <w:color w:val="FF0000"/>
+        </w:rPr>
+        <w:t xml:space="preserve">code  </w:t>
+      </w:r>
+      <w:r>
+        <w:rPr>
+          <w:rFonts w:ascii="Times New Roman" w:hAnsi="Times New Roman" w:cs="Times New Roman"/>
+        </w:rPr>
+        <w:t>to</w:t>
+      </w:r>
+      <w:proofErr w:type="gramEnd"/>
+      <w:r>
+        <w:rPr>
+          <w:rFonts w:ascii="Times New Roman" w:hAnsi="Times New Roman" w:cs="Times New Roman"/>
+        </w:rPr>
+        <w:t xml:space="preserve"> insert into the code a timestamp</w:t>
+      </w:r>
+      <w:r>
+        <w:rPr>
+          <w:rFonts w:ascii="Times New Roman" w:hAnsi="Times New Roman" w:cs="Times New Roman"/>
+        </w:rPr>
+        <w:t xml:space="preserve"> once an RFID was recognized and another timestamp </w:t>
       </w:r>
       <w:r>
         <w:rPr>
@@ -7393,7 +8718,60 @@
         <w:rPr>
           <w:rFonts w:ascii="Times New Roman" w:hAnsi="Times New Roman" w:cs="Times New Roman"/>
         </w:rPr>
-        <w:t xml:space="preserve"> the data was sent. This allowed me to check for the response time of the signals being sent.</w:t>
+        <w:t xml:space="preserve"> the data was sent. This allowed </w:t>
+      </w:r>
+      <w:r>
+        <w:rPr>
+          <w:rFonts w:ascii="Times New Roman" w:hAnsi="Times New Roman" w:cs="Times New Roman"/>
+          <w:strike/>
+        </w:rPr>
+        <w:t>me</w:t>
+      </w:r>
+      <w:r>
+        <w:rPr>
+          <w:rFonts w:ascii="Times New Roman" w:hAnsi="Times New Roman" w:cs="Times New Roman"/>
+        </w:rPr>
+        <w:t xml:space="preserve"> </w:t>
+      </w:r>
+      <w:r>
+        <w:rPr>
+          <w:rFonts w:ascii="Times New Roman" w:hAnsi="Times New Roman" w:cs="Times New Roman"/>
+          <w:strike/>
+          <w:color w:val="FF0000"/>
+        </w:rPr>
+        <w:t xml:space="preserve">a </w:t>
+      </w:r>
+      <w:r>
+        <w:rPr>
+          <w:rFonts w:ascii="Times New Roman" w:hAnsi="Times New Roman" w:cs="Times New Roman"/>
+          <w:strike/>
+        </w:rPr>
+        <w:t>to check for</w:t>
+      </w:r>
+      <w:r>
+        <w:rPr>
+          <w:rFonts w:ascii="Times New Roman" w:hAnsi="Times New Roman" w:cs="Times New Roman"/>
+        </w:rPr>
+        <w:t xml:space="preserve"> the response time of the signals being sent</w:t>
+      </w:r>
+      <w:r>
+        <w:rPr>
+          <w:rFonts w:ascii="Times New Roman" w:hAnsi="Times New Roman" w:cs="Times New Roman"/>
+        </w:rPr>
+        <w:t xml:space="preserve"> </w:t>
+      </w:r>
+      <w:r>
+        <w:rPr>
+          <w:rFonts w:ascii="Times New Roman" w:hAnsi="Times New Roman" w:cs="Times New Roman"/>
+          <w:color w:val="FF0000"/>
+        </w:rPr>
+        <w:t>to be checked</w:t>
+      </w:r>
+      <w:r>
+        <w:rPr>
+          <w:rFonts w:ascii="Times New Roman" w:hAnsi="Times New Roman" w:cs="Times New Roman"/>
+        </w:rPr>
+        <w:t>.</w:t>
       </w:r>
     </w:p>
     <w:p>
@@ -7491,7 +8869,21 @@
         <w:rPr>
           <w:rFonts w:ascii="Times New Roman" w:hAnsi="Times New Roman" w:cs="Times New Roman"/>
         </w:rPr>
-        <w:t>To check the response time, I was able to insert into the code a timestamp right before the data was sent and compare it to the timestamp on the database of when it was received.</w:t>
+        <w:t xml:space="preserve">To check the response time, </w:t>
+      </w:r>
+      <w:r>
+        <w:rPr>
+          <w:rFonts w:ascii="Times New Roman" w:hAnsi="Times New Roman" w:cs="Times New Roman"/>
+          <w:color w:val="FF0000"/>
+        </w:rPr>
+        <w:t xml:space="preserve">the timestamp on the code was checked right before the data was sent and compared to the timestamp on the database when it was received. </w:t>
+      </w:r>
+      <w:r>
+        <w:rPr>
+          <w:rFonts w:ascii="Times New Roman" w:hAnsi="Times New Roman" w:cs="Times New Roman"/>
+          <w:strike/>
+        </w:rPr>
+        <w:t>I was able to insert into the code a timestamp right before the data was sent and compare it to the timestamp on the database of when it was received.</w:t>
       </w:r>
     </w:p>
     <w:p>
@@ -7662,17 +9054,17 @@
         <w:rPr>
           <w:rFonts w:ascii="Times New Roman" w:hAnsi="Times New Roman" w:cs="Times New Roman"/>
         </w:rPr>
-      </w:r>
-      <w:r>
-        <w:rPr>
-          <w:rFonts w:ascii="Times New Roman" w:hAnsi="Times New Roman" w:cs="Times New Roman"/>
-        </w:rPr>
         <w:instrText xml:space="preserve"> \* MERGEFORMAT </w:instrText>
       </w:r>
       <w:r>
         <w:rPr>
           <w:rFonts w:ascii="Times New Roman" w:hAnsi="Times New Roman" w:cs="Times New Roman"/>
         </w:rPr>
+      </w:r>
+      <w:r>
+        <w:rPr>
+          <w:rFonts w:ascii="Times New Roman" w:hAnsi="Times New Roman" w:cs="Times New Roman"/>
+        </w:rPr>
         <w:fldChar w:fldCharType="separate"/>
       </w:r>
       <w:r>
@@ -7691,7 +9083,73 @@
         <w:rPr>
           <w:rFonts w:ascii="Times New Roman" w:hAnsi="Times New Roman" w:cs="Times New Roman"/>
         </w:rPr>
-        <w:t>, I was able to take a timestamp on the android app and compare it to the timestamp on the database of when it was received</w:t>
+        <w:t xml:space="preserve">, </w:t>
+      </w:r>
+      <w:r>
+        <w:rPr>
+          <w:rFonts w:ascii="Times New Roman" w:hAnsi="Times New Roman" w:cs="Times New Roman"/>
+          <w:strike/>
+        </w:rPr>
+        <w:t>I was able to take</w:t>
+      </w:r>
+      <w:r>
+        <w:rPr>
+          <w:rFonts w:ascii="Times New Roman" w:hAnsi="Times New Roman" w:cs="Times New Roman"/>
+        </w:rPr>
+        <w:t xml:space="preserve"> a timestamp on the android app </w:t>
+      </w:r>
+      <w:r>
+        <w:rPr>
+          <w:rFonts w:ascii="Times New Roman" w:hAnsi="Times New Roman" w:cs="Times New Roman"/>
+          <w:strike/>
+        </w:rPr>
+        <w:t>and</w:t>
+      </w:r>
+      <w:r>
+        <w:rPr>
+          <w:rFonts w:ascii="Times New Roman" w:hAnsi="Times New Roman" w:cs="Times New Roman"/>
+        </w:rPr>
+        <w:t xml:space="preserve"> </w:t>
+      </w:r>
+      <w:r>
+        <w:rPr>
+          <w:rFonts w:ascii="Times New Roman" w:hAnsi="Times New Roman" w:cs="Times New Roman"/>
+          <w:color w:val="FF0000"/>
+        </w:rPr>
+        <w:t xml:space="preserve">was </w:t>
+      </w:r>
+      <w:r>
+        <w:rPr>
+          <w:rFonts w:ascii="Times New Roman" w:hAnsi="Times New Roman" w:cs="Times New Roman"/>
+        </w:rPr>
+        <w:t>compare</w:t>
+      </w:r>
+      <w:r>
+        <w:rPr>
+          <w:rFonts w:ascii="Times New Roman" w:hAnsi="Times New Roman" w:cs="Times New Roman"/>
+          <w:color w:val="FF0000"/>
+        </w:rPr>
+        <w:t>d</w:t>
+      </w:r>
+      <w:r>
+        <w:rPr>
+          <w:rFonts w:ascii="Times New Roman" w:hAnsi="Times New Roman" w:cs="Times New Roman"/>
+        </w:rPr>
+        <w:t xml:space="preserve"> </w:t>
+      </w:r>
+      <w:r>
+        <w:rPr>
+          <w:rFonts w:ascii="Times New Roman" w:hAnsi="Times New Roman" w:cs="Times New Roman"/>
+          <w:strike/>
+        </w:rPr>
+        <w:lastRenderedPageBreak/>
+        <w:t xml:space="preserve">it </w:t>
+      </w:r>
+      <w:r>
+        <w:rPr>
+          <w:rFonts w:ascii="Times New Roman" w:hAnsi="Times New Roman" w:cs="Times New Roman"/>
+        </w:rPr>
+        <w:t>to the timestamp on the database of when it was received</w:t>
       </w:r>
     </w:p>
     <w:p>
@@ -7724,11 +9182,19 @@
         <w:rPr>
           <w:rFonts w:ascii="Times New Roman" w:hAnsi="Times New Roman" w:cs="Times New Roman"/>
         </w:rPr>
-        <w:t>When I first began t</w:t>
-      </w:r>
-      <w:r>
-        <w:rPr>
-          <w:rFonts w:ascii="Times New Roman" w:hAnsi="Times New Roman" w:cs="Times New Roman"/>
+        <w:t xml:space="preserve">When </w:t>
+      </w:r>
+      <w:r>
+        <w:rPr>
+          <w:rFonts w:ascii="Times New Roman" w:hAnsi="Times New Roman" w:cs="Times New Roman"/>
+          <w:strike/>
+        </w:rPr>
+        <w:t>I first began t</w:t>
+      </w:r>
+      <w:r>
+        <w:rPr>
+          <w:rFonts w:ascii="Times New Roman" w:hAnsi="Times New Roman" w:cs="Times New Roman"/>
+          <w:strike/>
         </w:rPr>
         <w:t>esting</w:t>
       </w:r>
@@ -7736,37 +9202,150 @@
         <w:rPr>
           <w:rFonts w:ascii="Times New Roman" w:hAnsi="Times New Roman" w:cs="Times New Roman"/>
         </w:rPr>
+        <w:t xml:space="preserve"> </w:t>
+      </w:r>
+      <w:r>
+        <w:rPr>
+          <w:rFonts w:ascii="Times New Roman" w:hAnsi="Times New Roman" w:cs="Times New Roman"/>
+          <w:color w:val="FF0000"/>
+        </w:rPr>
+        <w:t>testing began</w:t>
+      </w:r>
+      <w:r>
+        <w:rPr>
+          <w:rFonts w:ascii="Times New Roman" w:hAnsi="Times New Roman" w:cs="Times New Roman"/>
+          <w:color w:val="FF0000"/>
+        </w:rPr>
         <w:t>,</w:t>
       </w:r>
       <w:r>
         <w:rPr>
           <w:rFonts w:ascii="Times New Roman" w:hAnsi="Times New Roman" w:cs="Times New Roman"/>
-        </w:rPr>
-        <w:t xml:space="preserve"> I realized that in my if-</w:t>
-      </w:r>
-      <w:r>
-        <w:rPr>
-          <w:rFonts w:ascii="Times New Roman" w:hAnsi="Times New Roman" w:cs="Times New Roman"/>
-        </w:rPr>
-        <w:t xml:space="preserve">statement I forgot to </w:t>
-      </w:r>
-      <w:r>
-        <w:rPr>
-          <w:rFonts w:ascii="Times New Roman" w:hAnsi="Times New Roman" w:cs="Times New Roman"/>
-        </w:rPr>
-        <w:t xml:space="preserve">include the else-statement.  </w:t>
-      </w:r>
-      <w:r>
-        <w:rPr>
-          <w:rFonts w:ascii="Times New Roman" w:hAnsi="Times New Roman" w:cs="Times New Roman"/>
-        </w:rPr>
-        <w:t>Therefore,</w:t>
-      </w:r>
-      <w:r>
-        <w:rPr>
-          <w:rFonts w:ascii="Times New Roman" w:hAnsi="Times New Roman" w:cs="Times New Roman"/>
-        </w:rPr>
-        <w:t xml:space="preserve"> it would check and show it was invalid but then it would continue to send the data anyways. </w:t>
+          <w:color w:val="FF0000"/>
+        </w:rPr>
+        <w:t xml:space="preserve"> it became apparent that the</w:t>
+      </w:r>
+      <w:r>
+        <w:rPr>
+          <w:rFonts w:ascii="Times New Roman" w:hAnsi="Times New Roman" w:cs="Times New Roman"/>
+          <w:color w:val="FF0000"/>
+        </w:rPr>
+        <w:t xml:space="preserve"> else statement was left out of the</w:t>
+      </w:r>
+      <w:r>
+        <w:rPr>
+          <w:rFonts w:ascii="Times New Roman" w:hAnsi="Times New Roman" w:cs="Times New Roman"/>
+          <w:strike/>
+        </w:rPr>
+        <w:t xml:space="preserve"> I realized that in my</w:t>
+      </w:r>
+      <w:r>
+        <w:rPr>
+          <w:rFonts w:ascii="Times New Roman" w:hAnsi="Times New Roman" w:cs="Times New Roman"/>
+        </w:rPr>
+        <w:t xml:space="preserve"> if-</w:t>
+      </w:r>
+      <w:r>
+        <w:rPr>
+          <w:rFonts w:ascii="Times New Roman" w:hAnsi="Times New Roman" w:cs="Times New Roman"/>
+        </w:rPr>
+        <w:t xml:space="preserve">statement </w:t>
+      </w:r>
+      <w:r>
+        <w:rPr>
+          <w:rFonts w:ascii="Times New Roman" w:hAnsi="Times New Roman" w:cs="Times New Roman"/>
+          <w:strike/>
+        </w:rPr>
+        <w:t xml:space="preserve">I forgot to </w:t>
+      </w:r>
+      <w:r>
+        <w:rPr>
+          <w:rFonts w:ascii="Times New Roman" w:hAnsi="Times New Roman" w:cs="Times New Roman"/>
+          <w:strike/>
+        </w:rPr>
+        <w:t>include the else-statement</w:t>
+      </w:r>
+      <w:r>
+        <w:rPr>
+          <w:rFonts w:ascii="Times New Roman" w:hAnsi="Times New Roman" w:cs="Times New Roman"/>
+        </w:rPr>
+        <w:t xml:space="preserve">.  </w:t>
+      </w:r>
+      <w:proofErr w:type="gramStart"/>
+      <w:r>
+        <w:rPr>
+          <w:rFonts w:ascii="Times New Roman" w:hAnsi="Times New Roman" w:cs="Times New Roman"/>
+          <w:strike/>
+        </w:rPr>
+        <w:t>Therefore</w:t>
+      </w:r>
+      <w:proofErr w:type="gramEnd"/>
+      <w:r>
+        <w:rPr>
+          <w:rFonts w:ascii="Times New Roman" w:hAnsi="Times New Roman" w:cs="Times New Roman"/>
+        </w:rPr>
+        <w:t xml:space="preserve"> </w:t>
+      </w:r>
+      <w:r>
+        <w:rPr>
+          <w:rFonts w:ascii="Times New Roman" w:hAnsi="Times New Roman" w:cs="Times New Roman"/>
+          <w:color w:val="FF0000"/>
+        </w:rPr>
+        <w:t>Consequently</w:t>
+      </w:r>
+      <w:r>
+        <w:rPr>
+          <w:rFonts w:ascii="Times New Roman" w:hAnsi="Times New Roman" w:cs="Times New Roman"/>
+        </w:rPr>
+        <w:t>,</w:t>
+      </w:r>
+      <w:r>
+        <w:rPr>
+          <w:rFonts w:ascii="Times New Roman" w:hAnsi="Times New Roman" w:cs="Times New Roman"/>
+          <w:strike/>
+        </w:rPr>
+        <w:t xml:space="preserve"> </w:t>
+      </w:r>
+      <w:r>
+        <w:rPr>
+          <w:rFonts w:ascii="Times New Roman" w:hAnsi="Times New Roman" w:cs="Times New Roman"/>
+          <w:strike/>
+        </w:rPr>
+        <w:t>I</w:t>
+      </w:r>
+      <w:r>
+        <w:rPr>
+          <w:rFonts w:ascii="Times New Roman" w:hAnsi="Times New Roman" w:cs="Times New Roman"/>
+        </w:rPr>
+        <w:t xml:space="preserve"> </w:t>
+      </w:r>
+      <w:r>
+        <w:rPr>
+          <w:rFonts w:ascii="Times New Roman" w:hAnsi="Times New Roman" w:cs="Times New Roman"/>
+          <w:color w:val="FF0000"/>
+        </w:rPr>
+        <w:t xml:space="preserve">the </w:t>
+      </w:r>
+      <w:proofErr w:type="spellStart"/>
+      <w:r>
+        <w:rPr>
+          <w:rFonts w:ascii="Times New Roman" w:hAnsi="Times New Roman" w:cs="Times New Roman"/>
+          <w:color w:val="FF0000"/>
+        </w:rPr>
+        <w:t>system</w:t>
+      </w:r>
+      <w:r>
+        <w:rPr>
+          <w:rFonts w:ascii="Times New Roman" w:hAnsi="Times New Roman" w:cs="Times New Roman"/>
+        </w:rPr>
+        <w:t>t</w:t>
+      </w:r>
+      <w:proofErr w:type="spellEnd"/>
+      <w:r>
+        <w:rPr>
+          <w:rFonts w:ascii="Times New Roman" w:hAnsi="Times New Roman" w:cs="Times New Roman"/>
+        </w:rPr>
+        <w:t xml:space="preserve"> would check and show it was invalid but then it would continue to send the data anyways. </w:t>
       </w:r>
       <w:r>
         <w:rPr>
@@ -7774,7 +9353,7 @@
           <w:noProof/>
         </w:rPr>
         <w:drawing>
-          <wp:inline distT="0" distB="0" distL="0" distR="0" wp14:anchorId="4CE22BA1" wp14:editId="0A7FFADB">
+          <wp:inline distT="0" distB="0" distL="0" distR="0" wp14:anchorId="2A28585D" wp14:editId="68D2A380">
             <wp:extent cx="2743200" cy="1609814"/>
             <wp:effectExtent l="0" t="0" r="0" b="9525"/>
             <wp:docPr id="4" name="Content Placeholder 3"/>
@@ -7853,7 +9432,34 @@
         <w:rPr>
           <w:rFonts w:ascii="Times New Roman" w:hAnsi="Times New Roman" w:cs="Times New Roman"/>
         </w:rPr>
-        <w:t xml:space="preserve"> I was able to continue to test the test vectors.</w:t>
+        <w:t xml:space="preserve"> </w:t>
+      </w:r>
+      <w:r>
+        <w:rPr>
+          <w:rFonts w:ascii="Times New Roman" w:hAnsi="Times New Roman" w:cs="Times New Roman"/>
+          <w:strike/>
+        </w:rPr>
+        <w:t>I was able to</w:t>
+      </w:r>
+      <w:r>
+        <w:rPr>
+          <w:rFonts w:ascii="Times New Roman" w:hAnsi="Times New Roman" w:cs="Times New Roman"/>
+        </w:rPr>
+        <w:t xml:space="preserve"> </w:t>
+      </w:r>
+      <w:r>
+        <w:rPr>
+          <w:rFonts w:ascii="Times New Roman" w:hAnsi="Times New Roman" w:cs="Times New Roman"/>
+          <w:color w:val="FF0000"/>
+        </w:rPr>
+        <w:t xml:space="preserve">tests on the test vectors were able to be continued. </w:t>
+      </w:r>
+      <w:r>
+        <w:rPr>
+          <w:rFonts w:ascii="Times New Roman" w:hAnsi="Times New Roman" w:cs="Times New Roman"/>
+          <w:strike/>
+        </w:rPr>
+        <w:t>continue to test the test vectors.</w:t>
       </w:r>
     </w:p>
     <w:p>
@@ -7880,19 +9486,224 @@
         <w:rPr>
           <w:rFonts w:ascii="Times New Roman" w:hAnsi="Times New Roman" w:cs="Times New Roman"/>
         </w:rPr>
-        <w:t xml:space="preserve">The most important requirements were the accuracy of the RFIDs identifying as the correct RFID. I never saw a false positive, incorrect positive, or false negative error for a misread RFID. I did have some </w:t>
-      </w:r>
-      <w:r>
-        <w:rPr>
-          <w:rFonts w:ascii="Times New Roman" w:hAnsi="Times New Roman" w:cs="Times New Roman"/>
-        </w:rPr>
-        <w:t xml:space="preserve">deadlines that didn’t meet the response time requirements for the signal being sent, the post to the database, and getting valid IDs </w:t>
-      </w:r>
-      <w:r>
-        <w:rPr>
-          <w:rFonts w:ascii="Times New Roman" w:hAnsi="Times New Roman" w:cs="Times New Roman"/>
-        </w:rPr>
-        <w:t>for the database. This was not too frequent to be alarming. It could have been caused by not having the RFIDs close enough. A contraption could be made to make sure that the RFID are passed within the required inch but that would require more time and money to validate something not vital.</w:t>
+        <w:t>The most important requirement</w:t>
+      </w:r>
+      <w:r>
+        <w:rPr>
+          <w:rFonts w:ascii="Times New Roman" w:hAnsi="Times New Roman" w:cs="Times New Roman"/>
+          <w:strike/>
+        </w:rPr>
+        <w:t>s</w:t>
+      </w:r>
+      <w:r>
+        <w:rPr>
+          <w:rFonts w:ascii="Times New Roman" w:hAnsi="Times New Roman" w:cs="Times New Roman"/>
+        </w:rPr>
+        <w:t xml:space="preserve"> </w:t>
+      </w:r>
+      <w:r>
+        <w:rPr>
+          <w:rFonts w:ascii="Times New Roman" w:hAnsi="Times New Roman" w:cs="Times New Roman"/>
+          <w:color w:val="FF0000"/>
+        </w:rPr>
+        <w:t xml:space="preserve">of the system </w:t>
+      </w:r>
+      <w:r>
+        <w:rPr>
+          <w:rFonts w:ascii="Times New Roman" w:hAnsi="Times New Roman" w:cs="Times New Roman"/>
+          <w:strike/>
+        </w:rPr>
+        <w:t>were</w:t>
+      </w:r>
+      <w:r>
+        <w:rPr>
+          <w:rFonts w:ascii="Times New Roman" w:hAnsi="Times New Roman" w:cs="Times New Roman"/>
+        </w:rPr>
+        <w:t xml:space="preserve"> </w:t>
+      </w:r>
+      <w:proofErr w:type="gramStart"/>
+      <w:r>
+        <w:rPr>
+          <w:rFonts w:ascii="Times New Roman" w:hAnsi="Times New Roman" w:cs="Times New Roman"/>
+          <w:color w:val="FF0000"/>
+        </w:rPr>
+        <w:t>was</w:t>
+      </w:r>
+      <w:proofErr w:type="gramEnd"/>
+      <w:r>
+        <w:rPr>
+          <w:rFonts w:ascii="Times New Roman" w:hAnsi="Times New Roman" w:cs="Times New Roman"/>
+        </w:rPr>
+        <w:t xml:space="preserve"> the accuracy of the RFIDs identifying as the correct RFID. </w:t>
+      </w:r>
+      <w:r>
+        <w:rPr>
+          <w:rFonts w:ascii="Times New Roman" w:hAnsi="Times New Roman" w:cs="Times New Roman"/>
+          <w:strike/>
+        </w:rPr>
+        <w:t xml:space="preserve">I never saw </w:t>
+      </w:r>
+      <w:proofErr w:type="gramStart"/>
+      <w:r>
+        <w:rPr>
+          <w:rFonts w:ascii="Times New Roman" w:hAnsi="Times New Roman" w:cs="Times New Roman"/>
+          <w:strike/>
+        </w:rPr>
+        <w:t>a</w:t>
+      </w:r>
+      <w:r>
+        <w:rPr>
+          <w:rFonts w:ascii="Times New Roman" w:hAnsi="Times New Roman" w:cs="Times New Roman"/>
+        </w:rPr>
+        <w:t xml:space="preserve"> </w:t>
+      </w:r>
+      <w:r>
+        <w:rPr>
+          <w:rFonts w:ascii="Times New Roman" w:hAnsi="Times New Roman" w:cs="Times New Roman"/>
+          <w:color w:val="FF0000"/>
+        </w:rPr>
+        <w:t>F</w:t>
+      </w:r>
+      <w:r>
+        <w:rPr>
+          <w:rFonts w:ascii="Times New Roman" w:hAnsi="Times New Roman" w:cs="Times New Roman"/>
+        </w:rPr>
+        <w:t>alse positive</w:t>
+      </w:r>
+      <w:r>
+        <w:rPr>
+          <w:rFonts w:ascii="Times New Roman" w:hAnsi="Times New Roman" w:cs="Times New Roman"/>
+          <w:color w:val="FF0000"/>
+        </w:rPr>
+        <w:t>s</w:t>
+      </w:r>
+      <w:proofErr w:type="gramEnd"/>
+      <w:r>
+        <w:rPr>
+          <w:rFonts w:ascii="Times New Roman" w:hAnsi="Times New Roman" w:cs="Times New Roman"/>
+        </w:rPr>
+        <w:t>, incorrect positive</w:t>
+      </w:r>
+      <w:r>
+        <w:rPr>
+          <w:rFonts w:ascii="Times New Roman" w:hAnsi="Times New Roman" w:cs="Times New Roman"/>
+          <w:color w:val="FF0000"/>
+        </w:rPr>
+        <w:t>s</w:t>
+      </w:r>
+      <w:r>
+        <w:rPr>
+          <w:rFonts w:ascii="Times New Roman" w:hAnsi="Times New Roman" w:cs="Times New Roman"/>
+        </w:rPr>
+        <w:t>, or false negative error</w:t>
+      </w:r>
+      <w:r>
+        <w:rPr>
+          <w:rFonts w:ascii="Times New Roman" w:hAnsi="Times New Roman" w:cs="Times New Roman"/>
+          <w:color w:val="FF0000"/>
+        </w:rPr>
+        <w:t>s were never observed</w:t>
+      </w:r>
+      <w:r>
+        <w:rPr>
+          <w:rFonts w:ascii="Times New Roman" w:hAnsi="Times New Roman" w:cs="Times New Roman"/>
+        </w:rPr>
+        <w:t xml:space="preserve"> for a misread RFID. </w:t>
+      </w:r>
+      <w:r>
+        <w:rPr>
+          <w:rFonts w:ascii="Times New Roman" w:hAnsi="Times New Roman" w:cs="Times New Roman"/>
+          <w:strike/>
+        </w:rPr>
+        <w:t xml:space="preserve">I did </w:t>
+      </w:r>
+      <w:proofErr w:type="gramStart"/>
+      <w:r>
+        <w:rPr>
+          <w:rFonts w:ascii="Times New Roman" w:hAnsi="Times New Roman" w:cs="Times New Roman"/>
+          <w:strike/>
+        </w:rPr>
+        <w:t>have</w:t>
+      </w:r>
+      <w:r>
+        <w:rPr>
+          <w:rFonts w:ascii="Times New Roman" w:hAnsi="Times New Roman" w:cs="Times New Roman"/>
+        </w:rPr>
+        <w:t xml:space="preserve"> </w:t>
+      </w:r>
+      <w:r>
+        <w:rPr>
+          <w:rFonts w:ascii="Times New Roman" w:hAnsi="Times New Roman" w:cs="Times New Roman"/>
+        </w:rPr>
+        <w:t xml:space="preserve"> </w:t>
+      </w:r>
+      <w:proofErr w:type="spellStart"/>
+      <w:r>
+        <w:rPr>
+          <w:rFonts w:ascii="Times New Roman" w:hAnsi="Times New Roman" w:cs="Times New Roman"/>
+          <w:color w:val="FF0000"/>
+        </w:rPr>
+        <w:t>Occassionally</w:t>
+      </w:r>
+      <w:proofErr w:type="spellEnd"/>
+      <w:proofErr w:type="gramEnd"/>
+      <w:r>
+        <w:rPr>
+          <w:rFonts w:ascii="Times New Roman" w:hAnsi="Times New Roman" w:cs="Times New Roman"/>
+          <w:color w:val="FF0000"/>
+        </w:rPr>
+        <w:t xml:space="preserve"> </w:t>
+      </w:r>
+      <w:r>
+        <w:rPr>
+          <w:rFonts w:ascii="Times New Roman" w:hAnsi="Times New Roman" w:cs="Times New Roman"/>
+        </w:rPr>
+        <w:t xml:space="preserve">some </w:t>
+      </w:r>
+      <w:r>
+        <w:rPr>
+          <w:rFonts w:ascii="Times New Roman" w:hAnsi="Times New Roman" w:cs="Times New Roman"/>
+        </w:rPr>
+        <w:t xml:space="preserve">deadlines </w:t>
+      </w:r>
+      <w:r>
+        <w:rPr>
+          <w:rFonts w:ascii="Times New Roman" w:hAnsi="Times New Roman" w:cs="Times New Roman"/>
+          <w:strike/>
+        </w:rPr>
+        <w:t>that</w:t>
+      </w:r>
+      <w:r>
+        <w:rPr>
+          <w:rFonts w:ascii="Times New Roman" w:hAnsi="Times New Roman" w:cs="Times New Roman"/>
+        </w:rPr>
+        <w:t xml:space="preserve"> </w:t>
+      </w:r>
+      <w:r>
+        <w:rPr>
+          <w:rFonts w:ascii="Times New Roman" w:hAnsi="Times New Roman" w:cs="Times New Roman"/>
+          <w:strike/>
+        </w:rPr>
+        <w:t>didn’t</w:t>
+      </w:r>
+      <w:r>
+        <w:rPr>
+          <w:rFonts w:ascii="Times New Roman" w:hAnsi="Times New Roman" w:cs="Times New Roman"/>
+        </w:rPr>
+        <w:t xml:space="preserve"> </w:t>
+      </w:r>
+      <w:r>
+        <w:rPr>
+          <w:rFonts w:ascii="Times New Roman" w:hAnsi="Times New Roman" w:cs="Times New Roman"/>
+          <w:color w:val="FF0000"/>
+        </w:rPr>
+        <w:t>did not</w:t>
+      </w:r>
+      <w:r>
+        <w:rPr>
+          <w:rFonts w:ascii="Times New Roman" w:hAnsi="Times New Roman" w:cs="Times New Roman"/>
+        </w:rPr>
+        <w:t xml:space="preserve"> meet the response time requirements for the signal being sent, the post to the database, and getting valid IDs for the database. This was not too frequent to be alarming. It could have been caused by not having the RFIDs close enough. A contraption could be made to make sure that the RFID are passed within the required inch but that would require more time and money to validate something not vital.</w:t>
       </w:r>
     </w:p>
     <w:p>
@@ -8279,6 +10090,7 @@
                 <w:szCs w:val="18"/>
               </w:rPr>
             </w:pPr>
+            <w:proofErr w:type="spellStart"/>
             <w:r>
               <w:rPr>
                 <w:rFonts w:ascii="Times New Roman" w:hAnsi="Times New Roman" w:cs="Times New Roman"/>
@@ -8287,6 +10099,7 @@
               </w:rPr>
               <w:t>na</w:t>
             </w:r>
+            <w:proofErr w:type="spellEnd"/>
           </w:p>
         </w:tc>
         <w:tc>
@@ -8302,6 +10115,7 @@
                 <w:szCs w:val="18"/>
               </w:rPr>
             </w:pPr>
+            <w:proofErr w:type="spellStart"/>
             <w:r>
               <w:rPr>
                 <w:rFonts w:ascii="Times New Roman" w:hAnsi="Times New Roman" w:cs="Times New Roman"/>
@@ -8310,6 +10124,7 @@
               </w:rPr>
               <w:t>na</w:t>
             </w:r>
+            <w:proofErr w:type="spellEnd"/>
           </w:p>
         </w:tc>
       </w:tr>
@@ -8418,6 +10233,7 @@
                 <w:szCs w:val="18"/>
               </w:rPr>
             </w:pPr>
+            <w:proofErr w:type="spellStart"/>
             <w:r>
               <w:rPr>
                 <w:rFonts w:ascii="Times New Roman" w:hAnsi="Times New Roman" w:cs="Times New Roman"/>
@@ -8426,6 +10242,7 @@
               </w:rPr>
               <w:t>na</w:t>
             </w:r>
+            <w:proofErr w:type="spellEnd"/>
           </w:p>
         </w:tc>
         <w:tc>
@@ -8580,6 +10397,7 @@
                 <w:szCs w:val="18"/>
               </w:rPr>
             </w:pPr>
+            <w:proofErr w:type="spellStart"/>
             <w:r>
               <w:rPr>
                 <w:rFonts w:ascii="Times New Roman" w:hAnsi="Times New Roman" w:cs="Times New Roman"/>
@@ -8588,6 +10406,7 @@
               </w:rPr>
               <w:t>na</w:t>
             </w:r>
+            <w:proofErr w:type="spellEnd"/>
           </w:p>
         </w:tc>
         <w:tc>
@@ -8742,6 +10561,7 @@
                 <w:szCs w:val="18"/>
               </w:rPr>
             </w:pPr>
+            <w:proofErr w:type="spellStart"/>
             <w:r>
               <w:rPr>
                 <w:rFonts w:ascii="Times New Roman" w:hAnsi="Times New Roman" w:cs="Times New Roman"/>
@@ -8750,6 +10570,7 @@
               </w:rPr>
               <w:t>na</w:t>
             </w:r>
+            <w:proofErr w:type="spellEnd"/>
           </w:p>
         </w:tc>
         <w:tc>
@@ -8818,6 +10639,7 @@
                 <w:sz w:val="18"/>
                 <w:szCs w:val="18"/>
               </w:rPr>
+              <w:lastRenderedPageBreak/>
               <w:t>85F56F3B</w:t>
             </w:r>
           </w:p>
@@ -8904,6 +10726,7 @@
                 <w:szCs w:val="18"/>
               </w:rPr>
             </w:pPr>
+            <w:proofErr w:type="spellStart"/>
             <w:r>
               <w:rPr>
                 <w:rFonts w:ascii="Times New Roman" w:hAnsi="Times New Roman" w:cs="Times New Roman"/>
@@ -8912,6 +10735,7 @@
               </w:rPr>
               <w:t>na</w:t>
             </w:r>
+            <w:proofErr w:type="spellEnd"/>
           </w:p>
         </w:tc>
         <w:tc>
@@ -9066,6 +10890,7 @@
                 <w:szCs w:val="18"/>
               </w:rPr>
             </w:pPr>
+            <w:proofErr w:type="spellStart"/>
             <w:r>
               <w:rPr>
                 <w:rFonts w:ascii="Times New Roman" w:hAnsi="Times New Roman" w:cs="Times New Roman"/>
@@ -9074,6 +10899,7 @@
               </w:rPr>
               <w:t>na</w:t>
             </w:r>
+            <w:proofErr w:type="spellEnd"/>
           </w:p>
         </w:tc>
         <w:tc>
@@ -9228,6 +11054,7 @@
                 <w:szCs w:val="18"/>
               </w:rPr>
             </w:pPr>
+            <w:proofErr w:type="spellStart"/>
             <w:r>
               <w:rPr>
                 <w:rFonts w:ascii="Times New Roman" w:hAnsi="Times New Roman" w:cs="Times New Roman"/>
@@ -9236,6 +11063,7 @@
               </w:rPr>
               <w:t>na</w:t>
             </w:r>
+            <w:proofErr w:type="spellEnd"/>
           </w:p>
         </w:tc>
         <w:tc>
@@ -9413,6 +11241,7 @@
                 <w:szCs w:val="18"/>
               </w:rPr>
             </w:pPr>
+            <w:proofErr w:type="spellStart"/>
             <w:r>
               <w:rPr>
                 <w:rFonts w:ascii="Times New Roman" w:hAnsi="Times New Roman" w:cs="Times New Roman"/>
@@ -9429,6 +11258,7 @@
               </w:rPr>
               <w:t>a</w:t>
             </w:r>
+            <w:proofErr w:type="spellEnd"/>
           </w:p>
         </w:tc>
         <w:tc>
@@ -9444,6 +11274,7 @@
                 <w:szCs w:val="18"/>
               </w:rPr>
             </w:pPr>
+            <w:proofErr w:type="spellStart"/>
             <w:r>
               <w:rPr>
                 <w:rFonts w:ascii="Times New Roman" w:hAnsi="Times New Roman" w:cs="Times New Roman"/>
@@ -9452,6 +11283,7 @@
               </w:rPr>
               <w:t>na</w:t>
             </w:r>
+            <w:proofErr w:type="spellEnd"/>
           </w:p>
         </w:tc>
       </w:tr>
@@ -9516,6 +11348,7 @@
                 <w:szCs w:val="18"/>
               </w:rPr>
             </w:pPr>
+            <w:proofErr w:type="spellStart"/>
             <w:r>
               <w:rPr>
                 <w:rFonts w:ascii="Times New Roman" w:hAnsi="Times New Roman" w:cs="Times New Roman"/>
@@ -9524,6 +11357,7 @@
               </w:rPr>
               <w:t>na</w:t>
             </w:r>
+            <w:proofErr w:type="spellEnd"/>
           </w:p>
         </w:tc>
         <w:tc>
@@ -9639,7 +11473,23 @@
           <w:rFonts w:ascii="Times New Roman" w:hAnsi="Times New Roman" w:cs="Times New Roman"/>
           <w:sz w:val="18"/>
         </w:rPr>
-        <w:t>FN = False Negative, FP=False Positive, IP = Incorrect Positive, and na = Not applicable</w:t>
+        <w:t xml:space="preserve">FN = False Negative, FP=False Positive, IP = Incorrect Positive, and </w:t>
+      </w:r>
+      <w:proofErr w:type="spellStart"/>
+      <w:r>
+        <w:rPr>
+          <w:rFonts w:ascii="Times New Roman" w:hAnsi="Times New Roman" w:cs="Times New Roman"/>
+          <w:sz w:val="18"/>
+        </w:rPr>
+        <w:t>na</w:t>
+      </w:r>
+      <w:proofErr w:type="spellEnd"/>
+      <w:r>
+        <w:rPr>
+          <w:rFonts w:ascii="Times New Roman" w:hAnsi="Times New Roman" w:cs="Times New Roman"/>
+          <w:sz w:val="18"/>
+        </w:rPr>
+        <w:t xml:space="preserve"> = Not applicable</w:t>
       </w:r>
     </w:p>
     <w:p>
@@ -10025,6 +11875,7 @@
                 <w:szCs w:val="18"/>
               </w:rPr>
             </w:pPr>
+            <w:proofErr w:type="spellStart"/>
             <w:r>
               <w:rPr>
                 <w:rFonts w:ascii="Times New Roman" w:hAnsi="Times New Roman" w:cs="Times New Roman"/>
@@ -10033,6 +11884,7 @@
               </w:rPr>
               <w:t>na</w:t>
             </w:r>
+            <w:proofErr w:type="spellEnd"/>
           </w:p>
         </w:tc>
         <w:tc>
@@ -10047,6 +11899,7 @@
                 <w:szCs w:val="18"/>
               </w:rPr>
             </w:pPr>
+            <w:proofErr w:type="spellStart"/>
             <w:r>
               <w:rPr>
                 <w:rFonts w:ascii="Times New Roman" w:hAnsi="Times New Roman" w:cs="Times New Roman"/>
@@ -10055,6 +11908,7 @@
               </w:rPr>
               <w:t>na</w:t>
             </w:r>
+            <w:proofErr w:type="spellEnd"/>
           </w:p>
         </w:tc>
       </w:tr>
@@ -10186,6 +12040,7 @@
                 <w:szCs w:val="18"/>
               </w:rPr>
             </w:pPr>
+            <w:proofErr w:type="spellStart"/>
             <w:r>
               <w:rPr>
                 <w:rFonts w:ascii="Times New Roman" w:hAnsi="Times New Roman" w:cs="Times New Roman"/>
@@ -10194,6 +12049,7 @@
               </w:rPr>
               <w:t>na</w:t>
             </w:r>
+            <w:proofErr w:type="spellEnd"/>
           </w:p>
         </w:tc>
         <w:tc>
@@ -10209,6 +12065,7 @@
                 <w:szCs w:val="18"/>
               </w:rPr>
             </w:pPr>
+            <w:proofErr w:type="spellStart"/>
             <w:r>
               <w:rPr>
                 <w:rFonts w:ascii="Times New Roman" w:hAnsi="Times New Roman" w:cs="Times New Roman"/>
@@ -10217,6 +12074,7 @@
               </w:rPr>
               <w:t>na</w:t>
             </w:r>
+            <w:proofErr w:type="spellEnd"/>
           </w:p>
         </w:tc>
       </w:tr>
@@ -10325,6 +12183,7 @@
                 <w:szCs w:val="18"/>
               </w:rPr>
             </w:pPr>
+            <w:proofErr w:type="spellStart"/>
             <w:r>
               <w:rPr>
                 <w:rFonts w:ascii="Times New Roman" w:hAnsi="Times New Roman" w:cs="Times New Roman"/>
@@ -10333,6 +12192,7 @@
               </w:rPr>
               <w:t>na</w:t>
             </w:r>
+            <w:proofErr w:type="spellEnd"/>
           </w:p>
         </w:tc>
         <w:tc>
@@ -10487,6 +12347,7 @@
                 <w:szCs w:val="18"/>
               </w:rPr>
             </w:pPr>
+            <w:proofErr w:type="spellStart"/>
             <w:r>
               <w:rPr>
                 <w:rFonts w:ascii="Times New Roman" w:hAnsi="Times New Roman" w:cs="Times New Roman"/>
@@ -10495,6 +12356,7 @@
               </w:rPr>
               <w:t>na</w:t>
             </w:r>
+            <w:proofErr w:type="spellEnd"/>
           </w:p>
         </w:tc>
         <w:tc>
@@ -10649,6 +12511,7 @@
                 <w:szCs w:val="18"/>
               </w:rPr>
             </w:pPr>
+            <w:proofErr w:type="spellStart"/>
             <w:r>
               <w:rPr>
                 <w:rFonts w:ascii="Times New Roman" w:hAnsi="Times New Roman" w:cs="Times New Roman"/>
@@ -10657,6 +12520,7 @@
               </w:rPr>
               <w:t>na</w:t>
             </w:r>
+            <w:proofErr w:type="spellEnd"/>
           </w:p>
         </w:tc>
         <w:tc>
@@ -10811,6 +12675,7 @@
                 <w:szCs w:val="18"/>
               </w:rPr>
             </w:pPr>
+            <w:proofErr w:type="spellStart"/>
             <w:r>
               <w:rPr>
                 <w:rFonts w:ascii="Times New Roman" w:hAnsi="Times New Roman" w:cs="Times New Roman"/>
@@ -10819,6 +12684,7 @@
               </w:rPr>
               <w:t>na</w:t>
             </w:r>
+            <w:proofErr w:type="spellEnd"/>
           </w:p>
         </w:tc>
         <w:tc>
@@ -10973,6 +12839,7 @@
                 <w:szCs w:val="18"/>
               </w:rPr>
             </w:pPr>
+            <w:proofErr w:type="spellStart"/>
             <w:r>
               <w:rPr>
                 <w:rFonts w:ascii="Times New Roman" w:hAnsi="Times New Roman" w:cs="Times New Roman"/>
@@ -10981,6 +12848,7 @@
               </w:rPr>
               <w:t>na</w:t>
             </w:r>
+            <w:proofErr w:type="spellEnd"/>
           </w:p>
         </w:tc>
         <w:tc>
@@ -11135,6 +13003,7 @@
                 <w:szCs w:val="18"/>
               </w:rPr>
             </w:pPr>
+            <w:proofErr w:type="spellStart"/>
             <w:r>
               <w:rPr>
                 <w:rFonts w:ascii="Times New Roman" w:hAnsi="Times New Roman" w:cs="Times New Roman"/>
@@ -11143,6 +13012,7 @@
               </w:rPr>
               <w:t>na</w:t>
             </w:r>
+            <w:proofErr w:type="spellEnd"/>
           </w:p>
         </w:tc>
         <w:tc>
@@ -11252,6 +13122,7 @@
                 <w:szCs w:val="18"/>
               </w:rPr>
             </w:pPr>
+            <w:proofErr w:type="spellStart"/>
             <w:r>
               <w:rPr>
                 <w:rFonts w:ascii="Times New Roman" w:hAnsi="Times New Roman" w:cs="Times New Roman"/>
@@ -11260,6 +13131,7 @@
               </w:rPr>
               <w:t>na</w:t>
             </w:r>
+            <w:proofErr w:type="spellEnd"/>
           </w:p>
         </w:tc>
         <w:tc>
@@ -11729,6 +13601,7 @@
                 <w:szCs w:val="18"/>
               </w:rPr>
             </w:pPr>
+            <w:proofErr w:type="spellStart"/>
             <w:r>
               <w:rPr>
                 <w:rFonts w:ascii="Times New Roman" w:hAnsi="Times New Roman" w:cs="Times New Roman"/>
@@ -11737,6 +13610,7 @@
               </w:rPr>
               <w:t>na</w:t>
             </w:r>
+            <w:proofErr w:type="spellEnd"/>
           </w:p>
         </w:tc>
         <w:tc>
@@ -11894,6 +13768,7 @@
                 <w:szCs w:val="18"/>
               </w:rPr>
             </w:pPr>
+            <w:proofErr w:type="spellStart"/>
             <w:r>
               <w:rPr>
                 <w:rFonts w:ascii="Times New Roman" w:hAnsi="Times New Roman" w:cs="Times New Roman"/>
@@ -11902,6 +13777,7 @@
               </w:rPr>
               <w:t>na</w:t>
             </w:r>
+            <w:proofErr w:type="spellEnd"/>
           </w:p>
         </w:tc>
         <w:tc>
@@ -12060,6 +13936,7 @@
                 <w:szCs w:val="18"/>
               </w:rPr>
             </w:pPr>
+            <w:proofErr w:type="spellStart"/>
             <w:r>
               <w:rPr>
                 <w:rFonts w:ascii="Times New Roman" w:hAnsi="Times New Roman" w:cs="Times New Roman"/>
@@ -12068,6 +13945,7 @@
               </w:rPr>
               <w:t>na</w:t>
             </w:r>
+            <w:proofErr w:type="spellEnd"/>
           </w:p>
         </w:tc>
         <w:tc>
@@ -12226,6 +14104,7 @@
                 <w:szCs w:val="18"/>
               </w:rPr>
             </w:pPr>
+            <w:proofErr w:type="spellStart"/>
             <w:r>
               <w:rPr>
                 <w:rFonts w:ascii="Times New Roman" w:hAnsi="Times New Roman" w:cs="Times New Roman"/>
@@ -12234,6 +14113,7 @@
               </w:rPr>
               <w:t>na</w:t>
             </w:r>
+            <w:proofErr w:type="spellEnd"/>
           </w:p>
         </w:tc>
         <w:tc>
@@ -12415,6 +14295,7 @@
                 <w:szCs w:val="18"/>
               </w:rPr>
             </w:pPr>
+            <w:proofErr w:type="spellStart"/>
             <w:r>
               <w:rPr>
                 <w:rFonts w:ascii="Times New Roman" w:hAnsi="Times New Roman" w:cs="Times New Roman"/>
@@ -12423,6 +14304,7 @@
               </w:rPr>
               <w:t>na</w:t>
             </w:r>
+            <w:proofErr w:type="spellEnd"/>
           </w:p>
         </w:tc>
         <w:tc>
@@ -12438,6 +14320,7 @@
                 <w:szCs w:val="18"/>
               </w:rPr>
             </w:pPr>
+            <w:proofErr w:type="spellStart"/>
             <w:r>
               <w:rPr>
                 <w:rFonts w:ascii="Times New Roman" w:hAnsi="Times New Roman" w:cs="Times New Roman"/>
@@ -12446,6 +14329,7 @@
               </w:rPr>
               <w:t>na</w:t>
             </w:r>
+            <w:proofErr w:type="spellEnd"/>
           </w:p>
         </w:tc>
       </w:tr>
@@ -12581,6 +14465,7 @@
                 <w:szCs w:val="18"/>
               </w:rPr>
             </w:pPr>
+            <w:proofErr w:type="spellStart"/>
             <w:r>
               <w:rPr>
                 <w:rFonts w:ascii="Times New Roman" w:hAnsi="Times New Roman" w:cs="Times New Roman"/>
@@ -12597,6 +14482,7 @@
               </w:rPr>
               <w:t>a</w:t>
             </w:r>
+            <w:proofErr w:type="spellEnd"/>
           </w:p>
         </w:tc>
         <w:tc>
@@ -12612,6 +14498,7 @@
                 <w:szCs w:val="18"/>
               </w:rPr>
             </w:pPr>
+            <w:proofErr w:type="spellStart"/>
             <w:r>
               <w:rPr>
                 <w:rFonts w:ascii="Times New Roman" w:hAnsi="Times New Roman" w:cs="Times New Roman"/>
@@ -12620,6 +14507,7 @@
               </w:rPr>
               <w:t>na</w:t>
             </w:r>
+            <w:proofErr w:type="spellEnd"/>
           </w:p>
         </w:tc>
       </w:tr>
@@ -12732,6 +14620,7 @@
                 <w:szCs w:val="18"/>
               </w:rPr>
             </w:pPr>
+            <w:proofErr w:type="spellStart"/>
             <w:r>
               <w:rPr>
                 <w:rFonts w:ascii="Times New Roman" w:hAnsi="Times New Roman" w:cs="Times New Roman"/>
@@ -12748,6 +14637,7 @@
               </w:rPr>
               <w:t>a</w:t>
             </w:r>
+            <w:proofErr w:type="spellEnd"/>
           </w:p>
         </w:tc>
         <w:tc>
@@ -12906,6 +14796,7 @@
                 <w:szCs w:val="18"/>
               </w:rPr>
             </w:pPr>
+            <w:proofErr w:type="spellStart"/>
             <w:r>
               <w:rPr>
                 <w:rFonts w:ascii="Times New Roman" w:hAnsi="Times New Roman" w:cs="Times New Roman"/>
@@ -12922,6 +14813,7 @@
               </w:rPr>
               <w:t>a</w:t>
             </w:r>
+            <w:proofErr w:type="spellEnd"/>
           </w:p>
         </w:tc>
         <w:tc>
@@ -13035,6 +14927,7 @@
                 <w:szCs w:val="18"/>
               </w:rPr>
             </w:pPr>
+            <w:proofErr w:type="spellStart"/>
             <w:r>
               <w:rPr>
                 <w:rFonts w:ascii="Times New Roman" w:hAnsi="Times New Roman" w:cs="Times New Roman"/>
@@ -13043,6 +14936,7 @@
               </w:rPr>
               <w:t>na</w:t>
             </w:r>
+            <w:proofErr w:type="spellEnd"/>
           </w:p>
         </w:tc>
         <w:tc>
@@ -13561,7 +15455,6 @@
                 <w:sz w:val="18"/>
                 <w:szCs w:val="18"/>
               </w:rPr>
-              <w:lastRenderedPageBreak/>
               <w:t>7132E02B</w:t>
             </w:r>
           </w:p>
@@ -14276,6 +16169,7 @@
         <w:rPr>
           <w:rFonts w:ascii="Times New Roman" w:hAnsi="Times New Roman" w:cs="Times New Roman"/>
         </w:rPr>
+        <w:lastRenderedPageBreak/>
         <w:t xml:space="preserve">Table </w:t>
       </w:r>
       <w:r>
@@ -15031,7 +16925,21 @@
         <w:rPr>
           <w:rFonts w:ascii="Times New Roman" w:hAnsi="Times New Roman" w:cs="Times New Roman"/>
         </w:rPr>
-        <w:t>to save the lua script files on the root folder of the microprocessor.</w:t>
+        <w:t xml:space="preserve">to save the </w:t>
+      </w:r>
+      <w:proofErr w:type="spellStart"/>
+      <w:r>
+        <w:rPr>
+          <w:rFonts w:ascii="Times New Roman" w:hAnsi="Times New Roman" w:cs="Times New Roman"/>
+        </w:rPr>
+        <w:t>lua</w:t>
+      </w:r>
+      <w:proofErr w:type="spellEnd"/>
+      <w:r>
+        <w:rPr>
+          <w:rFonts w:ascii="Times New Roman" w:hAnsi="Times New Roman" w:cs="Times New Roman"/>
+        </w:rPr>
+        <w:t xml:space="preserve"> script files on the root folder of the microprocessor.</w:t>
       </w:r>
       <w:r>
         <w:rPr>
@@ -15062,13 +16970,47 @@
         <w:rPr>
           <w:rFonts w:ascii="Times New Roman" w:hAnsi="Times New Roman" w:cs="Times New Roman"/>
         </w:rPr>
-        <w:t xml:space="preserve">Customer support includes teaching customers how to use the android application, software </w:t>
-      </w:r>
-      <w:r>
-        <w:rPr>
-          <w:rFonts w:ascii="Times New Roman" w:hAnsi="Times New Roman" w:cs="Times New Roman"/>
-        </w:rPr>
-        <w:t xml:space="preserve">glitches, defects in the hardware, and wiring issues between the microcontroller and RFID reader. The first two could be addressed remotely.  A new version of the software could be deployed and downloaded onto the board via Wi-Fi. Defects in the hardware of the RFID reader would require replacing and rewiring. That possibly could be done over the phone depending on the customer. However, a defect in the microcontroller would require </w:t>
+        <w:t>Customer support</w:t>
+      </w:r>
+      <w:r>
+        <w:rPr>
+          <w:rFonts w:ascii="Times New Roman" w:hAnsi="Times New Roman" w:cs="Times New Roman"/>
+        </w:rPr>
+        <w:t xml:space="preserve"> </w:t>
+      </w:r>
+      <w:r>
+        <w:rPr>
+          <w:rFonts w:ascii="Times New Roman" w:hAnsi="Times New Roman" w:cs="Times New Roman"/>
+          <w:color w:val="FF0000"/>
+        </w:rPr>
+        <w:t>would</w:t>
+      </w:r>
+      <w:r>
+        <w:rPr>
+          <w:rFonts w:ascii="Times New Roman" w:hAnsi="Times New Roman" w:cs="Times New Roman"/>
+        </w:rPr>
+        <w:t xml:space="preserve"> </w:t>
+      </w:r>
+      <w:proofErr w:type="gramStart"/>
+      <w:r>
+        <w:rPr>
+          <w:rFonts w:ascii="Times New Roman" w:hAnsi="Times New Roman" w:cs="Times New Roman"/>
+        </w:rPr>
+        <w:t>include</w:t>
+      </w:r>
+      <w:r>
+        <w:rPr>
+          <w:rFonts w:ascii="Times New Roman" w:hAnsi="Times New Roman" w:cs="Times New Roman"/>
+          <w:strike/>
+        </w:rPr>
+        <w:t>s</w:t>
+      </w:r>
+      <w:proofErr w:type="gramEnd"/>
+      <w:r>
+        <w:rPr>
+          <w:rFonts w:ascii="Times New Roman" w:hAnsi="Times New Roman" w:cs="Times New Roman"/>
+        </w:rPr>
+        <w:t xml:space="preserve"> teaching customers how to use the android application, software glitches, defects in the hardware, and wiring issues between the microcontroller and RFID reader. The first two could be addressed remotely.  A new version of the software could be deployed and downloaded onto the board via Wi-Fi. Defects in the hardware of the RFID reader would require replacing and rewiring. That possibly could be done over the phone depending on the customer. However, a defect in the microcontroller would require </w:t>
       </w:r>
       <w:r>
         <w:rPr>
@@ -15112,8 +17054,15 @@
       <w:r>
         <w:rPr>
           <w:rFonts w:ascii="Times New Roman" w:hAnsi="Times New Roman" w:cs="Times New Roman"/>
-        </w:rPr>
-        <w:t>I would recommend designin</w:t>
+          <w:strike/>
+        </w:rPr>
+        <w:t>I would recommend</w:t>
+      </w:r>
+      <w:r>
+        <w:rPr>
+          <w:rFonts w:ascii="Times New Roman" w:hAnsi="Times New Roman" w:cs="Times New Roman"/>
+        </w:rPr>
+        <w:t xml:space="preserve"> designin</w:t>
       </w:r>
       <w:r>
         <w:rPr>
@@ -15131,6 +17080,19 @@
         <w:rPr>
           <w:rFonts w:ascii="Times New Roman" w:hAnsi="Times New Roman" w:cs="Times New Roman"/>
         </w:rPr>
+        <w:t xml:space="preserve"> </w:t>
+      </w:r>
+      <w:r>
+        <w:rPr>
+          <w:rFonts w:ascii="Times New Roman" w:hAnsi="Times New Roman" w:cs="Times New Roman"/>
+          <w:color w:val="FF0000"/>
+        </w:rPr>
+        <w:t>would be recommended before implementation</w:t>
+      </w:r>
+      <w:r>
+        <w:rPr>
+          <w:rFonts w:ascii="Times New Roman" w:hAnsi="Times New Roman" w:cs="Times New Roman"/>
+        </w:rPr>
         <w:t xml:space="preserve">. It would reduce cost per unit and require less maintenance and support later on. </w:t>
       </w:r>
       <w:r>
@@ -15143,13 +17105,46 @@
         <w:rPr>
           <w:rFonts w:ascii="Times New Roman" w:hAnsi="Times New Roman" w:cs="Times New Roman"/>
         </w:rPr>
-        <w:t>contains more than what is necessary</w:t>
-      </w:r>
-      <w:r>
-        <w:rPr>
-          <w:rFonts w:ascii="Times New Roman" w:hAnsi="Times New Roman" w:cs="Times New Roman"/>
-        </w:rPr>
-        <w:t xml:space="preserve"> for the system. I strongly believe that a simpler microcontroller and OS would still be able to meet the requirements. A custom designed board </w:t>
+        <w:t xml:space="preserve">contains more than what is </w:t>
+      </w:r>
+      <w:r>
+        <w:rPr>
+          <w:rFonts w:ascii="Times New Roman" w:hAnsi="Times New Roman" w:cs="Times New Roman"/>
+        </w:rPr>
+        <w:lastRenderedPageBreak/>
+        <w:t>necessary</w:t>
+      </w:r>
+      <w:r>
+        <w:rPr>
+          <w:rFonts w:ascii="Times New Roman" w:hAnsi="Times New Roman" w:cs="Times New Roman"/>
+        </w:rPr>
+        <w:t xml:space="preserve"> for the system. </w:t>
+      </w:r>
+      <w:r>
+        <w:rPr>
+          <w:rFonts w:ascii="Times New Roman" w:hAnsi="Times New Roman" w:cs="Times New Roman"/>
+          <w:strike/>
+        </w:rPr>
+        <w:t>I strongly believe that</w:t>
+      </w:r>
+      <w:r>
+        <w:rPr>
+          <w:rFonts w:ascii="Times New Roman" w:hAnsi="Times New Roman" w:cs="Times New Roman"/>
+        </w:rPr>
+        <w:t xml:space="preserve"> </w:t>
+      </w:r>
+      <w:r>
+        <w:rPr>
+          <w:rFonts w:ascii="Times New Roman" w:hAnsi="Times New Roman" w:cs="Times New Roman"/>
+          <w:color w:val="FF0000"/>
+        </w:rPr>
+        <w:t xml:space="preserve">There is no question (or “It is unlikely”) </w:t>
+      </w:r>
+      <w:r>
+        <w:rPr>
+          <w:rFonts w:ascii="Times New Roman" w:hAnsi="Times New Roman" w:cs="Times New Roman"/>
+        </w:rPr>
+        <w:t xml:space="preserve">a simpler microcontroller and OS would still be able to meet the requirements. A custom designed board </w:t>
       </w:r>
       <w:r>
         <w:rPr>
@@ -15203,7 +17198,15 @@
         <w:rPr>
           <w:rFonts w:ascii="Times New Roman" w:hAnsi="Times New Roman" w:cs="Times New Roman"/>
         </w:rPr>
-        <w:t>In addition, s</w:t>
+        <w:t>In addition,</w:t>
+      </w:r>
+      <w:bookmarkStart w:id="20" w:name="_GoBack"/>
+      <w:bookmarkEnd w:id="20"/>
+      <w:r>
+        <w:rPr>
+          <w:rFonts w:ascii="Times New Roman" w:hAnsi="Times New Roman" w:cs="Times New Roman"/>
+        </w:rPr>
+        <w:t xml:space="preserve"> s</w:t>
       </w:r>
       <w:r>
         <w:rPr>
@@ -15215,7 +17218,14 @@
         <w:rPr>
           <w:rFonts w:ascii="Times New Roman" w:hAnsi="Times New Roman" w:cs="Times New Roman"/>
         </w:rPr>
-        <w:t xml:space="preserve">The only reason that it may not be feasible to integrate together would be EMC issues. </w:t>
+        <w:t xml:space="preserve">The only reason that it may not be </w:t>
+      </w:r>
+      <w:r>
+        <w:rPr>
+          <w:rFonts w:ascii="Times New Roman" w:hAnsi="Times New Roman" w:cs="Times New Roman"/>
+        </w:rPr>
+        <w:lastRenderedPageBreak/>
+        <w:t xml:space="preserve">feasible to integrate together would be EMC issues. </w:t>
       </w:r>
       <w:r>
         <w:rPr>
@@ -15259,7 +17269,7 @@
         <w:pStyle w:val="Heading1"/>
         <w:rPr>
           <w:rFonts w:ascii="Times New Roman" w:eastAsiaTheme="minorHAnsi" w:hAnsi="Times New Roman" w:cs="Times New Roman"/>
-          <w:color w:val="auto"/>
+          <w:color w:val="FF0000"/>
           <w:sz w:val="22"/>
           <w:szCs w:val="22"/>
         </w:rPr>
@@ -15484,7 +17494,6 @@
                         <w:rFonts w:ascii="Times New Roman" w:hAnsi="Times New Roman" w:cs="Times New Roman"/>
                         <w:noProof/>
                       </w:rPr>
-                      <w:lastRenderedPageBreak/>
                       <w:t xml:space="preserve">[3] </w:t>
                     </w:r>
                   </w:p>
@@ -15772,8 +17781,6 @@
           <w:rFonts w:ascii="Times New Roman" w:hAnsi="Times New Roman" w:cs="Times New Roman"/>
         </w:rPr>
       </w:pPr>
-      <w:bookmarkStart w:id="20" w:name="_GoBack"/>
-      <w:bookmarkEnd w:id="20"/>
     </w:p>
     <w:sectPr>
       <w:type w:val="continuous"/>
@@ -15787,7 +17794,7 @@
 </file>
 
 <file path=word/numbering.xml><?xml version="1.0" encoding="utf-8"?>
-<w:numbering xmlns:wpc="http://schemas.microsoft.com/office/word/2010/wordprocessingCanvas" xmlns:cx="http://schemas.microsoft.com/office/drawing/2014/chartex" xmlns:cx1="http://schemas.microsoft.com/office/drawing/2015/9/8/chartex" xmlns:mc="http://schemas.openxmlformats.org/markup-compatibility/2006" xmlns:o="urn:schemas-microsoft-com:office:office" xmlns:r="http://schemas.openxmlformats.org/officeDocument/2006/relationships" xmlns:m="http://schemas.openxmlformats.org/officeDocument/2006/math" xmlns:v="urn:schemas-microsoft-com:vml" xmlns:wp14="http://schemas.microsoft.com/office/word/2010/wordprocessingDrawing" xmlns:wp="http://schemas.openxmlformats.org/drawingml/2006/wordprocessingDrawing" xmlns:w10="urn:schemas-microsoft-com:office:word" xmlns:w="http://schemas.openxmlformats.org/wordprocessingml/2006/main" xmlns:w14="http://schemas.microsoft.com/office/word/2010/wordml" xmlns:w15="http://schemas.microsoft.com/office/word/2012/wordml" xmlns:w16se="http://schemas.microsoft.com/office/word/2015/wordml/symex" xmlns:wpg="http://schemas.microsoft.com/office/word/2010/wordprocessingGroup" xmlns:wpi="http://schemas.microsoft.com/office/word/2010/wordprocessingInk" xmlns:wne="http://schemas.microsoft.com/office/word/2006/wordml" xmlns:wps="http://schemas.microsoft.com/office/word/2010/wordprocessingShape" mc:Ignorable="w14 w15 w16se wp14">
+<w:numbering xmlns:wpc="http://schemas.microsoft.com/office/word/2010/wordprocessingCanvas" xmlns:mo="http://schemas.microsoft.com/office/mac/office/2008/main" xmlns:mc="http://schemas.openxmlformats.org/markup-compatibility/2006" xmlns:mv="urn:schemas-microsoft-com:mac:vml" xmlns:o="urn:schemas-microsoft-com:office:office" xmlns:r="http://schemas.openxmlformats.org/officeDocument/2006/relationships" xmlns:m="http://schemas.openxmlformats.org/officeDocument/2006/math" xmlns:v="urn:schemas-microsoft-com:vml" xmlns:wp14="http://schemas.microsoft.com/office/word/2010/wordprocessingDrawing" xmlns:wp="http://schemas.openxmlformats.org/drawingml/2006/wordprocessingDrawing" xmlns:w10="urn:schemas-microsoft-com:office:word" xmlns:w="http://schemas.openxmlformats.org/wordprocessingml/2006/main" xmlns:w14="http://schemas.microsoft.com/office/word/2010/wordml" xmlns:w15="http://schemas.microsoft.com/office/word/2012/wordml" xmlns:wpg="http://schemas.microsoft.com/office/word/2010/wordprocessingGroup" xmlns:wpi="http://schemas.microsoft.com/office/word/2010/wordprocessingInk" xmlns:wne="http://schemas.microsoft.com/office/word/2006/wordml" xmlns:wps="http://schemas.microsoft.com/office/word/2010/wordprocessingShape" mc:Ignorable="w14 w15 wp14">
   <w:numPicBullet w:numPicBulletId="0">
     <w:pict>
       <v:shapetype id="_x0000_t75" coordsize="21600,21600" o:spt="75" o:preferrelative="t" path="m@4@5l@4@11@9@11@9@5xe" filled="f" stroked="f">
@@ -15809,12 +17816,12 @@
         <v:path o:extrusionok="f" gradientshapeok="t" o:connecttype="rect"/>
         <o:lock v:ext="edit" aspectratio="t"/>
       </v:shapetype>
-      <v:shape id="_x0000_i1163" type="#_x0000_t75" style="width:10.9pt;height:10.9pt" o:bullet="t">
+      <v:shape id="_x0000_i1036" type="#_x0000_t75" style="width:15.5pt;height:15.5pt" o:bullet="t">
         <v:imagedata r:id="rId1" o:title="art4782"/>
       </v:shape>
     </w:pict>
   </w:numPicBullet>
-  <w:abstractNum w:abstractNumId="0" w15:restartNumberingAfterBreak="0">
+  <w:abstractNum w:abstractNumId="0">
     <w:nsid w:val="0106038D"/>
     <w:multiLevelType w:val="hybridMultilevel"/>
     <w:tmpl w:val="CE9A6732"/>
@@ -15963,7 +17970,7 @@
       </w:rPr>
     </w:lvl>
   </w:abstractNum>
-  <w:abstractNum w:abstractNumId="1" w15:restartNumberingAfterBreak="0">
+  <w:abstractNum w:abstractNumId="1">
     <w:nsid w:val="0FB30339"/>
     <w:multiLevelType w:val="hybridMultilevel"/>
     <w:tmpl w:val="9092C0D4"/>
@@ -16103,7 +18110,7 @@
       </w:rPr>
     </w:lvl>
   </w:abstractNum>
-  <w:abstractNum w:abstractNumId="2" w15:restartNumberingAfterBreak="0">
+  <w:abstractNum w:abstractNumId="2">
     <w:nsid w:val="1AF720F6"/>
     <w:multiLevelType w:val="hybridMultilevel"/>
     <w:tmpl w:val="76CE3D10"/>
@@ -16216,7 +18223,7 @@
       </w:rPr>
     </w:lvl>
   </w:abstractNum>
-  <w:abstractNum w:abstractNumId="3" w15:restartNumberingAfterBreak="0">
+  <w:abstractNum w:abstractNumId="3">
     <w:nsid w:val="1B12441A"/>
     <w:multiLevelType w:val="hybridMultilevel"/>
     <w:tmpl w:val="92265AF4"/>
@@ -16365,7 +18372,7 @@
       </w:rPr>
     </w:lvl>
   </w:abstractNum>
-  <w:abstractNum w:abstractNumId="4" w15:restartNumberingAfterBreak="0">
+  <w:abstractNum w:abstractNumId="4">
     <w:nsid w:val="2E9B30FC"/>
     <w:multiLevelType w:val="multilevel"/>
     <w:tmpl w:val="A41C3F18"/>
@@ -16514,7 +18521,7 @@
       </w:rPr>
     </w:lvl>
   </w:abstractNum>
-  <w:abstractNum w:abstractNumId="5" w15:restartNumberingAfterBreak="0">
+  <w:abstractNum w:abstractNumId="5">
     <w:nsid w:val="2F1B4C93"/>
     <w:multiLevelType w:val="hybridMultilevel"/>
     <w:tmpl w:val="BC023E0C"/>
@@ -16663,7 +18670,7 @@
       </w:rPr>
     </w:lvl>
   </w:abstractNum>
-  <w:abstractNum w:abstractNumId="6" w15:restartNumberingAfterBreak="0">
+  <w:abstractNum w:abstractNumId="6">
     <w:nsid w:val="3BFA30BB"/>
     <w:multiLevelType w:val="hybridMultilevel"/>
     <w:tmpl w:val="86B079EE"/>
@@ -16812,7 +18819,7 @@
       </w:rPr>
     </w:lvl>
   </w:abstractNum>
-  <w:abstractNum w:abstractNumId="7" w15:restartNumberingAfterBreak="0">
+  <w:abstractNum w:abstractNumId="7">
     <w:nsid w:val="3DC14BE1"/>
     <w:multiLevelType w:val="hybridMultilevel"/>
     <w:tmpl w:val="6E506BE4"/>
@@ -16961,7 +18968,7 @@
       </w:rPr>
     </w:lvl>
   </w:abstractNum>
-  <w:abstractNum w:abstractNumId="8" w15:restartNumberingAfterBreak="0">
+  <w:abstractNum w:abstractNumId="8">
     <w:nsid w:val="3ECD00A5"/>
     <w:multiLevelType w:val="hybridMultilevel"/>
     <w:tmpl w:val="BB289AC8"/>
@@ -17074,7 +19081,7 @@
       </w:rPr>
     </w:lvl>
   </w:abstractNum>
-  <w:abstractNum w:abstractNumId="9" w15:restartNumberingAfterBreak="0">
+  <w:abstractNum w:abstractNumId="9">
     <w:nsid w:val="48DA2313"/>
     <w:multiLevelType w:val="hybridMultilevel"/>
     <w:tmpl w:val="831E9E76"/>
@@ -17223,7 +19230,7 @@
       </w:rPr>
     </w:lvl>
   </w:abstractNum>
-  <w:abstractNum w:abstractNumId="10" w15:restartNumberingAfterBreak="0">
+  <w:abstractNum w:abstractNumId="10">
     <w:nsid w:val="4DDC325E"/>
     <w:multiLevelType w:val="hybridMultilevel"/>
     <w:tmpl w:val="E1FE8F50"/>
@@ -17371,7 +19378,7 @@
       </w:rPr>
     </w:lvl>
   </w:abstractNum>
-  <w:abstractNum w:abstractNumId="11" w15:restartNumberingAfterBreak="0">
+  <w:abstractNum w:abstractNumId="11">
     <w:nsid w:val="4FE01476"/>
     <w:multiLevelType w:val="hybridMultilevel"/>
     <w:tmpl w:val="63704578"/>
@@ -17517,7 +19524,7 @@
       </w:rPr>
     </w:lvl>
   </w:abstractNum>
-  <w:abstractNum w:abstractNumId="12" w15:restartNumberingAfterBreak="0">
+  <w:abstractNum w:abstractNumId="12">
     <w:nsid w:val="578B382A"/>
     <w:multiLevelType w:val="hybridMultilevel"/>
     <w:tmpl w:val="C55E1ADA"/>
@@ -17666,7 +19673,7 @@
       </w:rPr>
     </w:lvl>
   </w:abstractNum>
-  <w:abstractNum w:abstractNumId="13" w15:restartNumberingAfterBreak="0">
+  <w:abstractNum w:abstractNumId="13">
     <w:nsid w:val="579A04A7"/>
     <w:multiLevelType w:val="hybridMultilevel"/>
     <w:tmpl w:val="65641468"/>
@@ -17814,7 +19821,7 @@
       </w:rPr>
     </w:lvl>
   </w:abstractNum>
-  <w:abstractNum w:abstractNumId="14" w15:restartNumberingAfterBreak="0">
+  <w:abstractNum w:abstractNumId="14">
     <w:nsid w:val="5BB90C4C"/>
     <w:multiLevelType w:val="hybridMultilevel"/>
     <w:tmpl w:val="E4BA48C4"/>
@@ -17963,7 +19970,7 @@
       </w:rPr>
     </w:lvl>
   </w:abstractNum>
-  <w:abstractNum w:abstractNumId="15" w15:restartNumberingAfterBreak="0">
+  <w:abstractNum w:abstractNumId="15">
     <w:nsid w:val="5CAD27DB"/>
     <w:multiLevelType w:val="hybridMultilevel"/>
     <w:tmpl w:val="53287F5A"/>
@@ -18111,7 +20118,7 @@
       </w:rPr>
     </w:lvl>
   </w:abstractNum>
-  <w:abstractNum w:abstractNumId="16" w15:restartNumberingAfterBreak="0">
+  <w:abstractNum w:abstractNumId="16">
     <w:nsid w:val="5E5365EC"/>
     <w:multiLevelType w:val="hybridMultilevel"/>
     <w:tmpl w:val="CD106912"/>
@@ -18251,7 +20258,7 @@
       </w:rPr>
     </w:lvl>
   </w:abstractNum>
-  <w:abstractNum w:abstractNumId="17" w15:restartNumberingAfterBreak="0">
+  <w:abstractNum w:abstractNumId="17">
     <w:nsid w:val="66976981"/>
     <w:multiLevelType w:val="hybridMultilevel"/>
     <w:tmpl w:val="77C89C3E"/>
@@ -18399,7 +20406,7 @@
       </w:rPr>
     </w:lvl>
   </w:abstractNum>
-  <w:abstractNum w:abstractNumId="18" w15:restartNumberingAfterBreak="0">
+  <w:abstractNum w:abstractNumId="18">
     <w:nsid w:val="69855417"/>
     <w:multiLevelType w:val="hybridMultilevel"/>
     <w:tmpl w:val="711EF4FA"/>
@@ -18548,7 +20555,7 @@
       </w:rPr>
     </w:lvl>
   </w:abstractNum>
-  <w:abstractNum w:abstractNumId="19" w15:restartNumberingAfterBreak="0">
+  <w:abstractNum w:abstractNumId="19">
     <w:nsid w:val="6F653A90"/>
     <w:multiLevelType w:val="hybridMultilevel"/>
     <w:tmpl w:val="DD84BF1A"/>
@@ -18697,7 +20704,7 @@
       </w:rPr>
     </w:lvl>
   </w:abstractNum>
-  <w:abstractNum w:abstractNumId="20" w15:restartNumberingAfterBreak="0">
+  <w:abstractNum w:abstractNumId="20">
     <w:nsid w:val="742B5BD4"/>
     <w:multiLevelType w:val="hybridMultilevel"/>
     <w:tmpl w:val="336051CA"/>
@@ -18837,7 +20844,7 @@
       </w:rPr>
     </w:lvl>
   </w:abstractNum>
-  <w:abstractNum w:abstractNumId="21" w15:restartNumberingAfterBreak="0">
+  <w:abstractNum w:abstractNumId="21">
     <w:nsid w:val="765976DD"/>
     <w:multiLevelType w:val="hybridMultilevel"/>
     <w:tmpl w:val="7BE46F28"/>
@@ -18950,7 +20957,7 @@
       </w:rPr>
     </w:lvl>
   </w:abstractNum>
-  <w:abstractNum w:abstractNumId="22" w15:restartNumberingAfterBreak="0">
+  <w:abstractNum w:abstractNumId="22">
     <w:nsid w:val="7A6D0C46"/>
     <w:multiLevelType w:val="hybridMultilevel"/>
     <w:tmpl w:val="1D00CCBE"/>
@@ -19099,7 +21106,7 @@
       </w:rPr>
     </w:lvl>
   </w:abstractNum>
-  <w:abstractNum w:abstractNumId="23" w15:restartNumberingAfterBreak="0">
+  <w:abstractNum w:abstractNumId="23">
     <w:nsid w:val="7DBB431B"/>
     <w:multiLevelType w:val="hybridMultilevel"/>
     <w:tmpl w:val="6F1C27AE"/>
@@ -19324,7 +21331,7 @@
 </file>
 
 <file path=word/styles.xml><?xml version="1.0" encoding="utf-8"?>
-<w:styles xmlns:mc="http://schemas.openxmlformats.org/markup-compatibility/2006" xmlns:r="http://schemas.openxmlformats.org/officeDocument/2006/relationships" xmlns:w="http://schemas.openxmlformats.org/wordprocessingml/2006/main" xmlns:w14="http://schemas.microsoft.com/office/word/2010/wordml" xmlns:w15="http://schemas.microsoft.com/office/word/2012/wordml" xmlns:w16se="http://schemas.microsoft.com/office/word/2015/wordml/symex" mc:Ignorable="w14 w15 w16se">
+<w:styles xmlns:mc="http://schemas.openxmlformats.org/markup-compatibility/2006" xmlns:r="http://schemas.openxmlformats.org/officeDocument/2006/relationships" xmlns:w="http://schemas.openxmlformats.org/wordprocessingml/2006/main" xmlns:w14="http://schemas.microsoft.com/office/word/2010/wordml" xmlns:w15="http://schemas.microsoft.com/office/word/2012/wordml" mc:Ignorable="w14 w15">
   <w:docDefaults>
     <w:rPrDefault>
       <w:rPr>
@@ -19340,7 +21347,7 @@
       </w:pPr>
     </w:pPrDefault>
   </w:docDefaults>
-  <w:latentStyles w:defLockedState="0" w:defUIPriority="99" w:defSemiHidden="0" w:defUnhideWhenUsed="0" w:defQFormat="0" w:count="371">
+  <w:latentStyles w:defLockedState="0" w:defUIPriority="99" w:defSemiHidden="0" w:defUnhideWhenUsed="0" w:defQFormat="0" w:count="380">
     <w:lsdException w:name="Normal" w:uiPriority="0" w:qFormat="1"/>
     <w:lsdException w:name="heading 1" w:uiPriority="9" w:qFormat="1"/>
     <w:lsdException w:name="heading 2" w:semiHidden="1" w:uiPriority="9" w:unhideWhenUsed="1" w:qFormat="1"/>
@@ -19999,6 +22006,7 @@
       <w:spacing w:after="0" w:line="240" w:lineRule="auto"/>
     </w:pPr>
     <w:tblPr>
+      <w:tblInd w:w="0" w:type="dxa"/>
       <w:tblBorders>
         <w:top w:val="single" w:sz="4" w:space="0" w:color="auto"/>
         <w:left w:val="single" w:sz="4" w:space="0" w:color="auto"/>
@@ -20007,6 +22015,12 @@
         <w:insideH w:val="single" w:sz="4" w:space="0" w:color="auto"/>
         <w:insideV w:val="single" w:sz="4" w:space="0" w:color="auto"/>
       </w:tblBorders>
+      <w:tblCellMar>
+        <w:top w:w="0" w:type="dxa"/>
+        <w:left w:w="108" w:type="dxa"/>
+        <w:bottom w:w="0" w:type="dxa"/>
+        <w:right w:w="108" w:type="dxa"/>
+      </w:tblCellMar>
     </w:tblPr>
   </w:style>
   <w:style w:type="paragraph" w:styleId="ListParagraph">
@@ -20843,7 +22857,7 @@
 </file>
 
 <file path=customXml/itemProps1.xml><?xml version="1.0" encoding="utf-8"?>
-<ds:datastoreItem xmlns:ds="http://schemas.openxmlformats.org/officeDocument/2006/customXml" ds:itemID="{86E1889D-4BC7-4E1B-B0D7-F472BDAD539A}">
+<ds:datastoreItem xmlns:ds="http://schemas.openxmlformats.org/officeDocument/2006/customXml" ds:itemID="{1CFD5A71-500B-7148-BD10-56417AEDCAAD}">
   <ds:schemaRefs>
     <ds:schemaRef ds:uri="http://schemas.openxmlformats.org/officeDocument/2006/bibliography"/>
   </ds:schemaRefs>

</xml_diff>